<commit_message>
Update class diagram + Update dizionario delle classi
Ho aggiornato il class diagram secondo le direttive del prof Peron (si devono aggiornare solo le cardinalità).

Ho introdotto il file ristrutturato e il file semplice (con specializzazioni) per una maggior chiarezza delle fasi che abbiamo percorso.

Ho aggiornato il dizionario delle classi (ma devo ancora finirlo).
</commit_message>
<xml_diff>
--- a/Dizionari/Dizionario delle classi.docx
+++ b/Dizionari/Dizionario delle classi.docx
@@ -280,13 +280,7 @@
               <w:rPr>
                 <w:rFonts w:ascii="Avenir Next LT Pro Light" w:hAnsi="Avenir Next LT Pro Light"/>
               </w:rPr>
-              <w:t xml:space="preserve">DataN: data di nascita </w:t>
-            </w:r>
-            <w:r>
-              <w:rPr>
-                <w:rFonts w:ascii="Avenir Next LT Pro Light" w:hAnsi="Avenir Next LT Pro Light"/>
-              </w:rPr>
-              <w:t>dell’impiegato</w:t>
+              <w:t>DataN: data di nascita dell’impiegato</w:t>
             </w:r>
           </w:p>
           <w:p>
@@ -305,13 +299,7 @@
               <w:rPr>
                 <w:rFonts w:ascii="Avenir Next LT Pro Light" w:hAnsi="Avenir Next LT Pro Light"/>
               </w:rPr>
-              <w:t xml:space="preserve">ComuneN: comune di nascita </w:t>
-            </w:r>
-            <w:r>
-              <w:rPr>
-                <w:rFonts w:ascii="Avenir Next LT Pro Light" w:hAnsi="Avenir Next LT Pro Light"/>
-              </w:rPr>
-              <w:t>dell’impiegato</w:t>
+              <w:t>ComuneN: comune di nascita dell’impiegato</w:t>
             </w:r>
           </w:p>
           <w:p>
@@ -330,13 +318,7 @@
               <w:rPr>
                 <w:rFonts w:ascii="Avenir Next LT Pro Light" w:hAnsi="Avenir Next LT Pro Light"/>
               </w:rPr>
-              <w:t xml:space="preserve">Indirizzo: indirizzo dell’attuale residenza </w:t>
-            </w:r>
-            <w:r>
-              <w:rPr>
-                <w:rFonts w:ascii="Avenir Next LT Pro Light" w:hAnsi="Avenir Next LT Pro Light"/>
-              </w:rPr>
-              <w:t>dell’impiegato</w:t>
+              <w:t>Indirizzo: indirizzo dell’attuale residenza dell’impiegato</w:t>
             </w:r>
           </w:p>
           <w:p>
@@ -361,13 +343,7 @@
               <w:rPr>
                 <w:rFonts w:ascii="Avenir Next LT Pro Light" w:hAnsi="Avenir Next LT Pro Light"/>
               </w:rPr>
-              <w:t xml:space="preserve">lettronica </w:t>
-            </w:r>
-            <w:r>
-              <w:rPr>
-                <w:rFonts w:ascii="Avenir Next LT Pro Light" w:hAnsi="Avenir Next LT Pro Light"/>
-              </w:rPr>
-              <w:t>dell’impiegato</w:t>
+              <w:t>lettronica dell’impiegato</w:t>
             </w:r>
           </w:p>
           <w:p>
@@ -392,19 +368,7 @@
               <w:rPr>
                 <w:rFonts w:ascii="Avenir Next LT Pro Light" w:hAnsi="Avenir Next LT Pro Light"/>
               </w:rPr>
-              <w:t xml:space="preserve">: posizione ricoperta </w:t>
-            </w:r>
-            <w:r>
-              <w:rPr>
-                <w:rFonts w:ascii="Avenir Next LT Pro Light" w:hAnsi="Avenir Next LT Pro Light"/>
-              </w:rPr>
-              <w:t>dell’impiegato</w:t>
-            </w:r>
-            <w:r>
-              <w:rPr>
-                <w:rFonts w:ascii="Avenir Next LT Pro Light" w:hAnsi="Avenir Next LT Pro Light"/>
-              </w:rPr>
-              <w:t xml:space="preserve"> nell’azienda</w:t>
+              <w:t>: posizione ricoperta dell’impiegato nell’azienda</w:t>
             </w:r>
           </w:p>
         </w:tc>
@@ -456,7 +420,7 @@
               <w:rPr>
                 <w:rFonts w:ascii="Avenir Next LT Pro Light" w:hAnsi="Avenir Next LT Pro Light"/>
               </w:rPr>
-              <w:t xml:space="preserve"> effettuata su un impiegato</w:t>
+              <w:t xml:space="preserve"> effettuata</w:t>
             </w:r>
           </w:p>
         </w:tc>
@@ -486,6 +450,12 @@
               </w:rPr>
               <w:t xml:space="preserve">Recensione: </w:t>
             </w:r>
+            <w:r>
+              <w:rPr>
+                <w:rFonts w:ascii="Avenir Next LT Pro Light" w:hAnsi="Avenir Next LT Pro Light"/>
+              </w:rPr>
+              <w:t>testo della recensione della valutazione</w:t>
+            </w:r>
           </w:p>
           <w:p>
             <w:pPr>
@@ -505,6 +475,12 @@
               </w:rPr>
               <w:t>Stelle:</w:t>
             </w:r>
+            <w:r>
+              <w:rPr>
+                <w:rFonts w:ascii="Avenir Next LT Pro Light" w:hAnsi="Avenir Next LT Pro Light"/>
+              </w:rPr>
+              <w:t xml:space="preserve"> numero di stelle assegnate alla valutazione</w:t>
+            </w:r>
           </w:p>
           <w:p>
             <w:pPr>
@@ -518,19 +494,11 @@
                 <w:rFonts w:ascii="Avenir Next LT Pro Light" w:hAnsi="Avenir Next LT Pro Light"/>
               </w:rPr>
             </w:pPr>
-            <w:proofErr w:type="spellStart"/>
-            <w:r>
-              <w:rPr>
-                <w:rFonts w:ascii="Avenir Next LT Pro Light" w:hAnsi="Avenir Next LT Pro Light"/>
-              </w:rPr>
-              <w:t>DataV</w:t>
-            </w:r>
-            <w:proofErr w:type="spellEnd"/>
-            <w:r>
-              <w:rPr>
-                <w:rFonts w:ascii="Avenir Next LT Pro Light" w:hAnsi="Avenir Next LT Pro Light"/>
-              </w:rPr>
-              <w:t>: data nel quale è pubblicata la valutazione</w:t>
+            <w:r>
+              <w:rPr>
+                <w:rFonts w:ascii="Avenir Next LT Pro Light" w:hAnsi="Avenir Next LT Pro Light"/>
+              </w:rPr>
+              <w:t>DataV: data nel quale è pubblicata la valutazione</w:t>
             </w:r>
           </w:p>
         </w:tc>
@@ -572,6 +540,12 @@
                 <w:rFonts w:ascii="Avenir Next LT Pro Light" w:hAnsi="Avenir Next LT Pro Light"/>
               </w:rPr>
             </w:pPr>
+            <w:r>
+              <w:rPr>
+                <w:rFonts w:ascii="Avenir Next LT Pro Light" w:hAnsi="Avenir Next LT Pro Light"/>
+              </w:rPr>
+              <w:t>Questa classe descrive ciascuna riunione effettuata nell’azienda</w:t>
+            </w:r>
           </w:p>
         </w:tc>
         <w:tc>
@@ -584,10 +558,131 @@
           </w:tcPr>
           <w:p>
             <w:pPr>
-              <w:rPr>
-                <w:rFonts w:ascii="Avenir Next LT Pro Light" w:hAnsi="Avenir Next LT Pro Light"/>
-              </w:rPr>
-            </w:pPr>
+              <w:pStyle w:val="Paragrafoelenco"/>
+              <w:numPr>
+                <w:ilvl w:val="0"/>
+                <w:numId w:val="3"/>
+              </w:numPr>
+              <w:spacing w:after="160" w:line="259" w:lineRule="auto"/>
+              <w:ind w:left="414" w:hanging="357"/>
+              <w:rPr>
+                <w:rFonts w:ascii="Avenir Next LT Pro Light" w:hAnsi="Avenir Next LT Pro Light"/>
+              </w:rPr>
+            </w:pPr>
+            <w:r>
+              <w:rPr>
+                <w:rFonts w:ascii="Avenir Next LT Pro Light" w:hAnsi="Avenir Next LT Pro Light"/>
+              </w:rPr>
+              <w:t>Titolo: titolo della riunione</w:t>
+            </w:r>
+          </w:p>
+          <w:p>
+            <w:pPr>
+              <w:pStyle w:val="Paragrafoelenco"/>
+              <w:numPr>
+                <w:ilvl w:val="0"/>
+                <w:numId w:val="3"/>
+              </w:numPr>
+              <w:spacing w:after="160" w:line="259" w:lineRule="auto"/>
+              <w:ind w:left="414" w:hanging="357"/>
+              <w:rPr>
+                <w:rFonts w:ascii="Avenir Next LT Pro Light" w:hAnsi="Avenir Next LT Pro Light"/>
+              </w:rPr>
+            </w:pPr>
+            <w:r>
+              <w:rPr>
+                <w:rFonts w:ascii="Avenir Next LT Pro Light" w:hAnsi="Avenir Next LT Pro Light"/>
+              </w:rPr>
+              <w:t>Descrizione:</w:t>
+            </w:r>
+            <w:r>
+              <w:rPr>
+                <w:rFonts w:ascii="Avenir Next LT Pro Light" w:hAnsi="Avenir Next LT Pro Light"/>
+              </w:rPr>
+              <w:t xml:space="preserve"> </w:t>
+            </w:r>
+            <w:r>
+              <w:rPr>
+                <w:rFonts w:ascii="Avenir Next LT Pro Light" w:hAnsi="Avenir Next LT Pro Light"/>
+              </w:rPr>
+              <w:t>descrizione associata alla riunione</w:t>
+            </w:r>
+          </w:p>
+          <w:p>
+            <w:pPr>
+              <w:pStyle w:val="Paragrafoelenco"/>
+              <w:numPr>
+                <w:ilvl w:val="0"/>
+                <w:numId w:val="3"/>
+              </w:numPr>
+              <w:spacing w:after="160" w:line="259" w:lineRule="auto"/>
+              <w:ind w:left="414" w:hanging="357"/>
+              <w:rPr>
+                <w:rFonts w:ascii="Avenir Next LT Pro Light" w:hAnsi="Avenir Next LT Pro Light"/>
+              </w:rPr>
+            </w:pPr>
+            <w:r>
+              <w:rPr>
+                <w:rFonts w:ascii="Avenir Next LT Pro Light" w:hAnsi="Avenir Next LT Pro Light"/>
+              </w:rPr>
+              <w:t>Data:</w:t>
+            </w:r>
+            <w:r>
+              <w:rPr>
+                <w:rFonts w:ascii="Avenir Next LT Pro Light" w:hAnsi="Avenir Next LT Pro Light"/>
+              </w:rPr>
+              <w:t xml:space="preserve"> data in cui è sostenuta la riunione</w:t>
+            </w:r>
+          </w:p>
+          <w:p>
+            <w:pPr>
+              <w:pStyle w:val="Paragrafoelenco"/>
+              <w:numPr>
+                <w:ilvl w:val="0"/>
+                <w:numId w:val="3"/>
+              </w:numPr>
+              <w:ind w:left="414" w:hanging="357"/>
+              <w:rPr>
+                <w:rFonts w:ascii="Avenir Next LT Pro Light" w:hAnsi="Avenir Next LT Pro Light"/>
+              </w:rPr>
+            </w:pPr>
+            <w:r>
+              <w:rPr>
+                <w:rFonts w:ascii="Avenir Next LT Pro Light" w:hAnsi="Avenir Next LT Pro Light"/>
+              </w:rPr>
+              <w:t>OrarioInizio:</w:t>
+            </w:r>
+            <w:r>
+              <w:rPr>
+                <w:rFonts w:ascii="Avenir Next LT Pro Light" w:hAnsi="Avenir Next LT Pro Light"/>
+              </w:rPr>
+              <w:t xml:space="preserve"> orario di inizio della riunione</w:t>
+            </w:r>
+          </w:p>
+          <w:p>
+            <w:pPr>
+              <w:pStyle w:val="Paragrafoelenco"/>
+              <w:numPr>
+                <w:ilvl w:val="0"/>
+                <w:numId w:val="3"/>
+              </w:numPr>
+              <w:ind w:left="414" w:hanging="357"/>
+              <w:rPr>
+                <w:rFonts w:ascii="Avenir Next LT Pro Light" w:hAnsi="Avenir Next LT Pro Light"/>
+              </w:rPr>
+            </w:pPr>
+            <w:r>
+              <w:rPr>
+                <w:rFonts w:ascii="Avenir Next LT Pro Light" w:hAnsi="Avenir Next LT Pro Light"/>
+              </w:rPr>
+              <w:t>OrarioFine:</w:t>
+            </w:r>
+            <w:r>
+              <w:rPr>
+                <w:rFonts w:ascii="Avenir Next LT Pro Light" w:hAnsi="Avenir Next LT Pro Light"/>
+              </w:rPr>
+              <w:t xml:space="preserve"> orario di fine della riunione</w:t>
+            </w:r>
           </w:p>
         </w:tc>
       </w:tr>
@@ -630,6 +725,12 @@
                 <w:rFonts w:ascii="Avenir Next LT Pro Light" w:hAnsi="Avenir Next LT Pro Light"/>
               </w:rPr>
             </w:pPr>
+            <w:r>
+              <w:rPr>
+                <w:rFonts w:ascii="Avenir Next LT Pro Light" w:hAnsi="Avenir Next LT Pro Light"/>
+              </w:rPr>
+              <w:t>Questa classe specializza le riunioni, specificando che sono effettuate in presenza</w:t>
+            </w:r>
           </w:p>
         </w:tc>
         <w:tc>
@@ -642,10 +743,60 @@
           </w:tcPr>
           <w:p>
             <w:pPr>
-              <w:rPr>
-                <w:rFonts w:ascii="Avenir Next LT Pro Light" w:hAnsi="Avenir Next LT Pro Light"/>
-              </w:rPr>
-            </w:pPr>
+              <w:pStyle w:val="Paragrafoelenco"/>
+              <w:numPr>
+                <w:ilvl w:val="0"/>
+                <w:numId w:val="4"/>
+              </w:numPr>
+              <w:ind w:left="414" w:hanging="357"/>
+              <w:rPr>
+                <w:rFonts w:ascii="Avenir Next LT Pro Light" w:hAnsi="Avenir Next LT Pro Light"/>
+              </w:rPr>
+            </w:pPr>
+            <w:r>
+              <w:rPr>
+                <w:rFonts w:ascii="Avenir Next LT Pro Light" w:hAnsi="Avenir Next LT Pro Light"/>
+              </w:rPr>
+              <w:t>Sede: sede dell’azienda nel quale è sostenuta la riunione in presenza</w:t>
+            </w:r>
+          </w:p>
+          <w:p>
+            <w:pPr>
+              <w:pStyle w:val="Paragrafoelenco"/>
+              <w:numPr>
+                <w:ilvl w:val="0"/>
+                <w:numId w:val="4"/>
+              </w:numPr>
+              <w:ind w:left="414" w:hanging="357"/>
+              <w:rPr>
+                <w:rFonts w:ascii="Avenir Next LT Pro Light" w:hAnsi="Avenir Next LT Pro Light"/>
+              </w:rPr>
+            </w:pPr>
+            <w:r>
+              <w:rPr>
+                <w:rFonts w:ascii="Avenir Next LT Pro Light" w:hAnsi="Avenir Next LT Pro Light"/>
+              </w:rPr>
+              <w:t>Piano: piano della sede nel quale è sostenuta la riunione in presenza</w:t>
+            </w:r>
+          </w:p>
+          <w:p>
+            <w:pPr>
+              <w:pStyle w:val="Paragrafoelenco"/>
+              <w:numPr>
+                <w:ilvl w:val="0"/>
+                <w:numId w:val="4"/>
+              </w:numPr>
+              <w:ind w:left="414" w:hanging="357"/>
+              <w:rPr>
+                <w:rFonts w:ascii="Avenir Next LT Pro Light" w:hAnsi="Avenir Next LT Pro Light"/>
+              </w:rPr>
+            </w:pPr>
+            <w:r>
+              <w:rPr>
+                <w:rFonts w:ascii="Avenir Next LT Pro Light" w:hAnsi="Avenir Next LT Pro Light"/>
+              </w:rPr>
+              <w:t>NomeStanza: nome della stanza nel quale è sostenuta la riunione in presenza</w:t>
+            </w:r>
           </w:p>
         </w:tc>
       </w:tr>
@@ -688,6 +839,12 @@
                 <w:rFonts w:ascii="Avenir Next LT Pro Light" w:hAnsi="Avenir Next LT Pro Light"/>
               </w:rPr>
             </w:pPr>
+            <w:r>
+              <w:rPr>
+                <w:rFonts w:ascii="Avenir Next LT Pro Light" w:hAnsi="Avenir Next LT Pro Light"/>
+              </w:rPr>
+              <w:t>Questa classe specializza le riunioni, specificando che sono effettuate telematicamente su una piattaforma online</w:t>
+            </w:r>
           </w:p>
         </w:tc>
         <w:tc>
@@ -700,10 +857,41 @@
           </w:tcPr>
           <w:p>
             <w:pPr>
-              <w:rPr>
-                <w:rFonts w:ascii="Avenir Next LT Pro Light" w:hAnsi="Avenir Next LT Pro Light"/>
-              </w:rPr>
-            </w:pPr>
+              <w:pStyle w:val="Paragrafoelenco"/>
+              <w:numPr>
+                <w:ilvl w:val="0"/>
+                <w:numId w:val="5"/>
+              </w:numPr>
+              <w:ind w:left="414" w:hanging="357"/>
+              <w:rPr>
+                <w:rFonts w:ascii="Avenir Next LT Pro Light" w:hAnsi="Avenir Next LT Pro Light"/>
+              </w:rPr>
+            </w:pPr>
+            <w:r>
+              <w:rPr>
+                <w:rFonts w:ascii="Avenir Next LT Pro Light" w:hAnsi="Avenir Next LT Pro Light"/>
+              </w:rPr>
+              <w:t>Piattaforma: nome della piattaforma sulla quale è sostenuta la riunione telematica</w:t>
+            </w:r>
+          </w:p>
+          <w:p>
+            <w:pPr>
+              <w:pStyle w:val="Paragrafoelenco"/>
+              <w:numPr>
+                <w:ilvl w:val="0"/>
+                <w:numId w:val="5"/>
+              </w:numPr>
+              <w:ind w:left="414" w:hanging="357"/>
+              <w:rPr>
+                <w:rFonts w:ascii="Avenir Next LT Pro Light" w:hAnsi="Avenir Next LT Pro Light"/>
+              </w:rPr>
+            </w:pPr>
+            <w:r>
+              <w:rPr>
+                <w:rFonts w:ascii="Avenir Next LT Pro Light" w:hAnsi="Avenir Next LT Pro Light"/>
+              </w:rPr>
+              <w:t>CodiceAccesso: codice di accesso alla stanza della piattaforma sulla quale è sostenuta la riunione telematica</w:t>
+            </w:r>
           </w:p>
         </w:tc>
       </w:tr>
@@ -744,6 +932,12 @@
                 <w:rFonts w:ascii="Avenir Next LT Pro Light" w:hAnsi="Avenir Next LT Pro Light"/>
               </w:rPr>
             </w:pPr>
+            <w:r>
+              <w:rPr>
+                <w:rFonts w:ascii="Avenir Next LT Pro Light" w:hAnsi="Avenir Next LT Pro Light"/>
+              </w:rPr>
+              <w:t>Questa classe descrive ogni abilità che può avere un impiegato</w:t>
+            </w:r>
           </w:p>
         </w:tc>
         <w:tc>
@@ -756,10 +950,41 @@
           </w:tcPr>
           <w:p>
             <w:pPr>
-              <w:rPr>
-                <w:rFonts w:ascii="Avenir Next LT Pro Light" w:hAnsi="Avenir Next LT Pro Light"/>
-              </w:rPr>
-            </w:pPr>
+              <w:pStyle w:val="Paragrafoelenco"/>
+              <w:numPr>
+                <w:ilvl w:val="0"/>
+                <w:numId w:val="6"/>
+              </w:numPr>
+              <w:ind w:left="414" w:hanging="357"/>
+              <w:rPr>
+                <w:rFonts w:ascii="Avenir Next LT Pro Light" w:hAnsi="Avenir Next LT Pro Light"/>
+              </w:rPr>
+            </w:pPr>
+            <w:r>
+              <w:rPr>
+                <w:rFonts w:ascii="Avenir Next LT Pro Light" w:hAnsi="Avenir Next LT Pro Light"/>
+              </w:rPr>
+              <w:t>Descrizione: descrizione dell’abilità</w:t>
+            </w:r>
+          </w:p>
+          <w:p>
+            <w:pPr>
+              <w:pStyle w:val="Paragrafoelenco"/>
+              <w:numPr>
+                <w:ilvl w:val="0"/>
+                <w:numId w:val="6"/>
+              </w:numPr>
+              <w:ind w:left="414" w:hanging="357"/>
+              <w:rPr>
+                <w:rFonts w:ascii="Avenir Next LT Pro Light" w:hAnsi="Avenir Next LT Pro Light"/>
+              </w:rPr>
+            </w:pPr>
+            <w:r>
+              <w:rPr>
+                <w:rFonts w:ascii="Avenir Next LT Pro Light" w:hAnsi="Avenir Next LT Pro Light"/>
+              </w:rPr>
+              <w:t>TipoSkill: specifica il tipo dell’abilità</w:t>
+            </w:r>
           </w:p>
         </w:tc>
       </w:tr>
@@ -800,6 +1025,12 @@
                 <w:rFonts w:ascii="Avenir Next LT Pro Light" w:hAnsi="Avenir Next LT Pro Light"/>
               </w:rPr>
             </w:pPr>
+            <w:r>
+              <w:rPr>
+                <w:rFonts w:ascii="Avenir Next LT Pro Light" w:hAnsi="Avenir Next LT Pro Light"/>
+              </w:rPr>
+              <w:t>Questa classe descrive ogni progetto nell’azienda</w:t>
+            </w:r>
           </w:p>
         </w:tc>
         <w:tc>
@@ -812,10 +1043,147 @@
           </w:tcPr>
           <w:p>
             <w:pPr>
-              <w:rPr>
-                <w:rFonts w:ascii="Avenir Next LT Pro Light" w:hAnsi="Avenir Next LT Pro Light"/>
-              </w:rPr>
-            </w:pPr>
+              <w:pStyle w:val="Paragrafoelenco"/>
+              <w:numPr>
+                <w:ilvl w:val="0"/>
+                <w:numId w:val="7"/>
+              </w:numPr>
+              <w:ind w:left="414" w:hanging="357"/>
+              <w:rPr>
+                <w:rFonts w:ascii="Avenir Next LT Pro Light" w:hAnsi="Avenir Next LT Pro Light"/>
+              </w:rPr>
+            </w:pPr>
+            <w:r>
+              <w:rPr>
+                <w:rFonts w:ascii="Avenir Next LT Pro Light" w:hAnsi="Avenir Next LT Pro Light"/>
+              </w:rPr>
+              <w:t>Titolo: titolo del progetto</w:t>
+            </w:r>
+          </w:p>
+          <w:p>
+            <w:pPr>
+              <w:pStyle w:val="Paragrafoelenco"/>
+              <w:numPr>
+                <w:ilvl w:val="0"/>
+                <w:numId w:val="7"/>
+              </w:numPr>
+              <w:ind w:left="414" w:hanging="357"/>
+              <w:rPr>
+                <w:rFonts w:ascii="Avenir Next LT Pro Light" w:hAnsi="Avenir Next LT Pro Light"/>
+              </w:rPr>
+            </w:pPr>
+            <w:r>
+              <w:rPr>
+                <w:rFonts w:ascii="Avenir Next LT Pro Light" w:hAnsi="Avenir Next LT Pro Light"/>
+              </w:rPr>
+              <w:t>Descrizione:</w:t>
+            </w:r>
+            <w:r>
+              <w:rPr>
+                <w:rFonts w:ascii="Avenir Next LT Pro Light" w:hAnsi="Avenir Next LT Pro Light"/>
+              </w:rPr>
+              <w:t xml:space="preserve"> descrizione associata al progetto</w:t>
+            </w:r>
+          </w:p>
+          <w:p>
+            <w:pPr>
+              <w:pStyle w:val="Paragrafoelenco"/>
+              <w:numPr>
+                <w:ilvl w:val="0"/>
+                <w:numId w:val="7"/>
+              </w:numPr>
+              <w:ind w:left="414" w:hanging="357"/>
+              <w:rPr>
+                <w:rFonts w:ascii="Avenir Next LT Pro Light" w:hAnsi="Avenir Next LT Pro Light"/>
+              </w:rPr>
+            </w:pPr>
+            <w:proofErr w:type="spellStart"/>
+            <w:r>
+              <w:rPr>
+                <w:rFonts w:ascii="Avenir Next LT Pro Light" w:hAnsi="Avenir Next LT Pro Light"/>
+              </w:rPr>
+              <w:t>DataI</w:t>
+            </w:r>
+            <w:proofErr w:type="spellEnd"/>
+            <w:r>
+              <w:rPr>
+                <w:rFonts w:ascii="Avenir Next LT Pro Light" w:hAnsi="Avenir Next LT Pro Light"/>
+              </w:rPr>
+              <w:t>: data di inizio del progetto</w:t>
+            </w:r>
+          </w:p>
+          <w:p>
+            <w:pPr>
+              <w:pStyle w:val="Paragrafoelenco"/>
+              <w:numPr>
+                <w:ilvl w:val="0"/>
+                <w:numId w:val="7"/>
+              </w:numPr>
+              <w:ind w:left="414" w:hanging="357"/>
+              <w:rPr>
+                <w:rFonts w:ascii="Avenir Next LT Pro Light" w:hAnsi="Avenir Next LT Pro Light"/>
+              </w:rPr>
+            </w:pPr>
+            <w:proofErr w:type="spellStart"/>
+            <w:r>
+              <w:rPr>
+                <w:rFonts w:ascii="Avenir Next LT Pro Light" w:hAnsi="Avenir Next LT Pro Light"/>
+              </w:rPr>
+              <w:t>DataF</w:t>
+            </w:r>
+            <w:proofErr w:type="spellEnd"/>
+            <w:r>
+              <w:rPr>
+                <w:rFonts w:ascii="Avenir Next LT Pro Light" w:hAnsi="Avenir Next LT Pro Light"/>
+              </w:rPr>
+              <w:t>: data in cui si completa il progetto</w:t>
+            </w:r>
+          </w:p>
+          <w:p>
+            <w:pPr>
+              <w:pStyle w:val="Paragrafoelenco"/>
+              <w:numPr>
+                <w:ilvl w:val="0"/>
+                <w:numId w:val="7"/>
+              </w:numPr>
+              <w:ind w:left="414" w:hanging="357"/>
+              <w:rPr>
+                <w:rFonts w:ascii="Avenir Next LT Pro Light" w:hAnsi="Avenir Next LT Pro Light"/>
+              </w:rPr>
+            </w:pPr>
+            <w:r>
+              <w:rPr>
+                <w:rFonts w:ascii="Avenir Next LT Pro Light" w:hAnsi="Avenir Next LT Pro Light"/>
+              </w:rPr>
+              <w:t>Scadenza: data entro il quale consegnare i risultati del progetto</w:t>
+            </w:r>
+          </w:p>
+          <w:p>
+            <w:pPr>
+              <w:pStyle w:val="Paragrafoelenco"/>
+              <w:numPr>
+                <w:ilvl w:val="0"/>
+                <w:numId w:val="7"/>
+              </w:numPr>
+              <w:ind w:left="414" w:hanging="357"/>
+              <w:rPr>
+                <w:rFonts w:ascii="Avenir Next LT Pro Light" w:hAnsi="Avenir Next LT Pro Light"/>
+              </w:rPr>
+            </w:pPr>
+            <w:proofErr w:type="spellStart"/>
+            <w:r>
+              <w:rPr>
+                <w:rFonts w:ascii="Avenir Next LT Pro Light" w:hAnsi="Avenir Next LT Pro Light"/>
+              </w:rPr>
+              <w:t>TipoProgetto</w:t>
+            </w:r>
+            <w:proofErr w:type="spellEnd"/>
+            <w:r>
+              <w:rPr>
+                <w:rFonts w:ascii="Avenir Next LT Pro Light" w:hAnsi="Avenir Next LT Pro Light"/>
+              </w:rPr>
+              <w:t xml:space="preserve">: </w:t>
+            </w:r>
           </w:p>
         </w:tc>
       </w:tr>
@@ -854,6 +1222,12 @@
                 <w:rFonts w:ascii="Avenir Next LT Pro Light" w:hAnsi="Avenir Next LT Pro Light"/>
               </w:rPr>
             </w:pPr>
+            <w:r>
+              <w:rPr>
+                <w:rFonts w:ascii="Avenir Next LT Pro Light" w:hAnsi="Avenir Next LT Pro Light"/>
+              </w:rPr>
+              <w:t>Questa classe descrive l’insieme degli ambiti al quale può riferirsi un progetto</w:t>
+            </w:r>
           </w:p>
         </w:tc>
         <w:tc>
@@ -865,10 +1239,30 @@
           </w:tcPr>
           <w:p>
             <w:pPr>
-              <w:rPr>
-                <w:rFonts w:ascii="Avenir Next LT Pro Light" w:hAnsi="Avenir Next LT Pro Light"/>
-              </w:rPr>
-            </w:pPr>
+              <w:pStyle w:val="Paragrafoelenco"/>
+              <w:numPr>
+                <w:ilvl w:val="0"/>
+                <w:numId w:val="8"/>
+              </w:numPr>
+              <w:ind w:left="414" w:hanging="357"/>
+              <w:rPr>
+                <w:rFonts w:ascii="Avenir Next LT Pro Light" w:hAnsi="Avenir Next LT Pro Light"/>
+              </w:rPr>
+            </w:pPr>
+            <w:proofErr w:type="spellStart"/>
+            <w:r>
+              <w:rPr>
+                <w:rFonts w:ascii="Avenir Next LT Pro Light" w:hAnsi="Avenir Next LT Pro Light"/>
+              </w:rPr>
+              <w:t>TipoAmbito</w:t>
+            </w:r>
+            <w:proofErr w:type="spellEnd"/>
+            <w:r>
+              <w:rPr>
+                <w:rFonts w:ascii="Avenir Next LT Pro Light" w:hAnsi="Avenir Next LT Pro Light"/>
+              </w:rPr>
+              <w:t>: ambito al quale può far riferimento un progetto</w:t>
+            </w:r>
           </w:p>
         </w:tc>
       </w:tr>
@@ -879,32 +1273,6 @@
           <w:rFonts w:ascii="Avenir Next LT Pro Light" w:hAnsi="Avenir Next LT Pro Light"/>
         </w:rPr>
       </w:pPr>
-    </w:p>
-    <w:p>
-      <w:pPr>
-        <w:rPr>
-          <w:rFonts w:ascii="Avenir Next LT Pro Light" w:hAnsi="Avenir Next LT Pro Light"/>
-        </w:rPr>
-      </w:pPr>
-      <w:r>
-        <w:rPr>
-          <w:rFonts w:ascii="Avenir Next LT Pro Light" w:hAnsi="Avenir Next LT Pro Light"/>
-        </w:rPr>
-        <w:t>Dobbiamo inserire le enumerazioni in questo dizionario?</w:t>
-      </w:r>
-    </w:p>
-    <w:p>
-      <w:pPr>
-        <w:rPr>
-          <w:rFonts w:ascii="Avenir Next LT Pro Light" w:hAnsi="Avenir Next LT Pro Light"/>
-        </w:rPr>
-      </w:pPr>
-      <w:r>
-        <w:rPr>
-          <w:rFonts w:ascii="Avenir Next LT Pro Light" w:hAnsi="Avenir Next LT Pro Light"/>
-        </w:rPr>
-        <w:t>Questo dizionario si riferisce al class diagram ristrutturato o non? Se ristrutturato, dobbiamo aggiungere anche le classi intermedie delle associazioni molti a molti?</w:t>
-      </w:r>
     </w:p>
     <w:sectPr>
       <w:pgSz w:w="11906" w:h="16838"/>
@@ -919,6 +1287,458 @@
 <file path=word/numbering.xml><?xml version="1.0" encoding="utf-8"?>
 <w:numbering xmlns:wpc="http://schemas.microsoft.com/office/word/2010/wordprocessingCanvas" xmlns:cx="http://schemas.microsoft.com/office/drawing/2014/chartex" xmlns:cx1="http://schemas.microsoft.com/office/drawing/2015/9/8/chartex" xmlns:cx2="http://schemas.microsoft.com/office/drawing/2015/10/21/chartex" xmlns:cx3="http://schemas.microsoft.com/office/drawing/2016/5/9/chartex" xmlns:cx4="http://schemas.microsoft.com/office/drawing/2016/5/10/chartex" xmlns:cx5="http://schemas.microsoft.com/office/drawing/2016/5/11/chartex" xmlns:cx6="http://schemas.microsoft.com/office/drawing/2016/5/12/chartex" xmlns:cx7="http://schemas.microsoft.com/office/drawing/2016/5/13/chartex" xmlns:cx8="http://schemas.microsoft.com/office/drawing/2016/5/14/chartex" xmlns:mc="http://schemas.openxmlformats.org/markup-compatibility/2006" xmlns:aink="http://schemas.microsoft.com/office/drawing/2016/ink" xmlns:am3d="http://schemas.microsoft.com/office/drawing/2017/model3d" xmlns:o="urn:schemas-microsoft-com:office:office" xmlns:r="http://schemas.openxmlformats.org/officeDocument/2006/relationships" xmlns:m="http://schemas.openxmlformats.org/officeDocument/2006/math" xmlns:v="urn:schemas-microsoft-com:vml" xmlns:wp14="http://schemas.microsoft.com/office/word/2010/wordprocessingDrawing" xmlns:wp="http://schemas.openxmlformats.org/drawingml/2006/wordprocessingDrawing" xmlns:w10="urn:schemas-microsoft-com:office:word" xmlns:w="http://schemas.openxmlformats.org/wordprocessingml/2006/main" xmlns:w14="http://schemas.microsoft.com/office/word/2010/wordml" xmlns:w15="http://schemas.microsoft.com/office/word/2012/wordml" xmlns:w16cex="http://schemas.microsoft.com/office/word/2018/wordml/cex" xmlns:w16cid="http://schemas.microsoft.com/office/word/2016/wordml/cid" xmlns:w16="http://schemas.microsoft.com/office/word/2018/wordml" xmlns:w16se="http://schemas.microsoft.com/office/word/2015/wordml/symex" xmlns:wpg="http://schemas.microsoft.com/office/word/2010/wordprocessingGroup" xmlns:wpi="http://schemas.microsoft.com/office/word/2010/wordprocessingInk" xmlns:wne="http://schemas.microsoft.com/office/word/2006/wordml" xmlns:wps="http://schemas.microsoft.com/office/word/2010/wordprocessingShape" mc:Ignorable="w14 w15 w16se w16cid w16 w16cex wp14">
   <w:abstractNum w:abstractNumId="0" w15:restartNumberingAfterBreak="0">
+    <w:nsid w:val="0D116870"/>
+    <w:multiLevelType w:val="hybridMultilevel"/>
+    <w:tmpl w:val="C02E24DE"/>
+    <w:lvl w:ilvl="0" w:tplc="11869EFA">
+      <w:start w:val="1"/>
+      <w:numFmt w:val="bullet"/>
+      <w:lvlText w:val=""/>
+      <w:lvlJc w:val="left"/>
+      <w:pPr>
+        <w:ind w:left="720" w:hanging="360"/>
+      </w:pPr>
+      <w:rPr>
+        <w:rFonts w:ascii="Symbol" w:hAnsi="Symbol" w:hint="default"/>
+      </w:rPr>
+    </w:lvl>
+    <w:lvl w:ilvl="1" w:tplc="04100003" w:tentative="1">
+      <w:start w:val="1"/>
+      <w:numFmt w:val="bullet"/>
+      <w:lvlText w:val="o"/>
+      <w:lvlJc w:val="left"/>
+      <w:pPr>
+        <w:ind w:left="1440" w:hanging="360"/>
+      </w:pPr>
+      <w:rPr>
+        <w:rFonts w:ascii="Courier New" w:hAnsi="Courier New" w:cs="Courier New" w:hint="default"/>
+      </w:rPr>
+    </w:lvl>
+    <w:lvl w:ilvl="2" w:tplc="04100005" w:tentative="1">
+      <w:start w:val="1"/>
+      <w:numFmt w:val="bullet"/>
+      <w:lvlText w:val=""/>
+      <w:lvlJc w:val="left"/>
+      <w:pPr>
+        <w:ind w:left="2160" w:hanging="360"/>
+      </w:pPr>
+      <w:rPr>
+        <w:rFonts w:ascii="Wingdings" w:hAnsi="Wingdings" w:hint="default"/>
+      </w:rPr>
+    </w:lvl>
+    <w:lvl w:ilvl="3" w:tplc="04100001" w:tentative="1">
+      <w:start w:val="1"/>
+      <w:numFmt w:val="bullet"/>
+      <w:lvlText w:val=""/>
+      <w:lvlJc w:val="left"/>
+      <w:pPr>
+        <w:ind w:left="2880" w:hanging="360"/>
+      </w:pPr>
+      <w:rPr>
+        <w:rFonts w:ascii="Symbol" w:hAnsi="Symbol" w:hint="default"/>
+      </w:rPr>
+    </w:lvl>
+    <w:lvl w:ilvl="4" w:tplc="04100003" w:tentative="1">
+      <w:start w:val="1"/>
+      <w:numFmt w:val="bullet"/>
+      <w:lvlText w:val="o"/>
+      <w:lvlJc w:val="left"/>
+      <w:pPr>
+        <w:ind w:left="3600" w:hanging="360"/>
+      </w:pPr>
+      <w:rPr>
+        <w:rFonts w:ascii="Courier New" w:hAnsi="Courier New" w:cs="Courier New" w:hint="default"/>
+      </w:rPr>
+    </w:lvl>
+    <w:lvl w:ilvl="5" w:tplc="04100005" w:tentative="1">
+      <w:start w:val="1"/>
+      <w:numFmt w:val="bullet"/>
+      <w:lvlText w:val=""/>
+      <w:lvlJc w:val="left"/>
+      <w:pPr>
+        <w:ind w:left="4320" w:hanging="360"/>
+      </w:pPr>
+      <w:rPr>
+        <w:rFonts w:ascii="Wingdings" w:hAnsi="Wingdings" w:hint="default"/>
+      </w:rPr>
+    </w:lvl>
+    <w:lvl w:ilvl="6" w:tplc="04100001" w:tentative="1">
+      <w:start w:val="1"/>
+      <w:numFmt w:val="bullet"/>
+      <w:lvlText w:val=""/>
+      <w:lvlJc w:val="left"/>
+      <w:pPr>
+        <w:ind w:left="5040" w:hanging="360"/>
+      </w:pPr>
+      <w:rPr>
+        <w:rFonts w:ascii="Symbol" w:hAnsi="Symbol" w:hint="default"/>
+      </w:rPr>
+    </w:lvl>
+    <w:lvl w:ilvl="7" w:tplc="04100003" w:tentative="1">
+      <w:start w:val="1"/>
+      <w:numFmt w:val="bullet"/>
+      <w:lvlText w:val="o"/>
+      <w:lvlJc w:val="left"/>
+      <w:pPr>
+        <w:ind w:left="5760" w:hanging="360"/>
+      </w:pPr>
+      <w:rPr>
+        <w:rFonts w:ascii="Courier New" w:hAnsi="Courier New" w:cs="Courier New" w:hint="default"/>
+      </w:rPr>
+    </w:lvl>
+    <w:lvl w:ilvl="8" w:tplc="04100005" w:tentative="1">
+      <w:start w:val="1"/>
+      <w:numFmt w:val="bullet"/>
+      <w:lvlText w:val=""/>
+      <w:lvlJc w:val="left"/>
+      <w:pPr>
+        <w:ind w:left="6480" w:hanging="360"/>
+      </w:pPr>
+      <w:rPr>
+        <w:rFonts w:ascii="Wingdings" w:hAnsi="Wingdings" w:hint="default"/>
+      </w:rPr>
+    </w:lvl>
+  </w:abstractNum>
+  <w:abstractNum w:abstractNumId="1" w15:restartNumberingAfterBreak="0">
+    <w:nsid w:val="0E9E05C5"/>
+    <w:multiLevelType w:val="hybridMultilevel"/>
+    <w:tmpl w:val="0B7C00E4"/>
+    <w:lvl w:ilvl="0" w:tplc="11869EFA">
+      <w:start w:val="1"/>
+      <w:numFmt w:val="bullet"/>
+      <w:lvlText w:val=""/>
+      <w:lvlJc w:val="left"/>
+      <w:pPr>
+        <w:ind w:left="720" w:hanging="360"/>
+      </w:pPr>
+      <w:rPr>
+        <w:rFonts w:ascii="Symbol" w:hAnsi="Symbol" w:hint="default"/>
+      </w:rPr>
+    </w:lvl>
+    <w:lvl w:ilvl="1" w:tplc="04100003" w:tentative="1">
+      <w:start w:val="1"/>
+      <w:numFmt w:val="bullet"/>
+      <w:lvlText w:val="o"/>
+      <w:lvlJc w:val="left"/>
+      <w:pPr>
+        <w:ind w:left="1440" w:hanging="360"/>
+      </w:pPr>
+      <w:rPr>
+        <w:rFonts w:ascii="Courier New" w:hAnsi="Courier New" w:cs="Courier New" w:hint="default"/>
+      </w:rPr>
+    </w:lvl>
+    <w:lvl w:ilvl="2" w:tplc="04100005" w:tentative="1">
+      <w:start w:val="1"/>
+      <w:numFmt w:val="bullet"/>
+      <w:lvlText w:val=""/>
+      <w:lvlJc w:val="left"/>
+      <w:pPr>
+        <w:ind w:left="2160" w:hanging="360"/>
+      </w:pPr>
+      <w:rPr>
+        <w:rFonts w:ascii="Wingdings" w:hAnsi="Wingdings" w:hint="default"/>
+      </w:rPr>
+    </w:lvl>
+    <w:lvl w:ilvl="3" w:tplc="04100001" w:tentative="1">
+      <w:start w:val="1"/>
+      <w:numFmt w:val="bullet"/>
+      <w:lvlText w:val=""/>
+      <w:lvlJc w:val="left"/>
+      <w:pPr>
+        <w:ind w:left="2880" w:hanging="360"/>
+      </w:pPr>
+      <w:rPr>
+        <w:rFonts w:ascii="Symbol" w:hAnsi="Symbol" w:hint="default"/>
+      </w:rPr>
+    </w:lvl>
+    <w:lvl w:ilvl="4" w:tplc="04100003" w:tentative="1">
+      <w:start w:val="1"/>
+      <w:numFmt w:val="bullet"/>
+      <w:lvlText w:val="o"/>
+      <w:lvlJc w:val="left"/>
+      <w:pPr>
+        <w:ind w:left="3600" w:hanging="360"/>
+      </w:pPr>
+      <w:rPr>
+        <w:rFonts w:ascii="Courier New" w:hAnsi="Courier New" w:cs="Courier New" w:hint="default"/>
+      </w:rPr>
+    </w:lvl>
+    <w:lvl w:ilvl="5" w:tplc="04100005" w:tentative="1">
+      <w:start w:val="1"/>
+      <w:numFmt w:val="bullet"/>
+      <w:lvlText w:val=""/>
+      <w:lvlJc w:val="left"/>
+      <w:pPr>
+        <w:ind w:left="4320" w:hanging="360"/>
+      </w:pPr>
+      <w:rPr>
+        <w:rFonts w:ascii="Wingdings" w:hAnsi="Wingdings" w:hint="default"/>
+      </w:rPr>
+    </w:lvl>
+    <w:lvl w:ilvl="6" w:tplc="04100001" w:tentative="1">
+      <w:start w:val="1"/>
+      <w:numFmt w:val="bullet"/>
+      <w:lvlText w:val=""/>
+      <w:lvlJc w:val="left"/>
+      <w:pPr>
+        <w:ind w:left="5040" w:hanging="360"/>
+      </w:pPr>
+      <w:rPr>
+        <w:rFonts w:ascii="Symbol" w:hAnsi="Symbol" w:hint="default"/>
+      </w:rPr>
+    </w:lvl>
+    <w:lvl w:ilvl="7" w:tplc="04100003" w:tentative="1">
+      <w:start w:val="1"/>
+      <w:numFmt w:val="bullet"/>
+      <w:lvlText w:val="o"/>
+      <w:lvlJc w:val="left"/>
+      <w:pPr>
+        <w:ind w:left="5760" w:hanging="360"/>
+      </w:pPr>
+      <w:rPr>
+        <w:rFonts w:ascii="Courier New" w:hAnsi="Courier New" w:cs="Courier New" w:hint="default"/>
+      </w:rPr>
+    </w:lvl>
+    <w:lvl w:ilvl="8" w:tplc="04100005" w:tentative="1">
+      <w:start w:val="1"/>
+      <w:numFmt w:val="bullet"/>
+      <w:lvlText w:val=""/>
+      <w:lvlJc w:val="left"/>
+      <w:pPr>
+        <w:ind w:left="6480" w:hanging="360"/>
+      </w:pPr>
+      <w:rPr>
+        <w:rFonts w:ascii="Wingdings" w:hAnsi="Wingdings" w:hint="default"/>
+      </w:rPr>
+    </w:lvl>
+  </w:abstractNum>
+  <w:abstractNum w:abstractNumId="2" w15:restartNumberingAfterBreak="0">
+    <w:nsid w:val="141172C1"/>
+    <w:multiLevelType w:val="hybridMultilevel"/>
+    <w:tmpl w:val="6DE21530"/>
+    <w:lvl w:ilvl="0" w:tplc="11869EFA">
+      <w:start w:val="1"/>
+      <w:numFmt w:val="bullet"/>
+      <w:lvlText w:val=""/>
+      <w:lvlJc w:val="left"/>
+      <w:pPr>
+        <w:ind w:left="720" w:hanging="360"/>
+      </w:pPr>
+      <w:rPr>
+        <w:rFonts w:ascii="Symbol" w:hAnsi="Symbol" w:hint="default"/>
+      </w:rPr>
+    </w:lvl>
+    <w:lvl w:ilvl="1" w:tplc="04100003" w:tentative="1">
+      <w:start w:val="1"/>
+      <w:numFmt w:val="bullet"/>
+      <w:lvlText w:val="o"/>
+      <w:lvlJc w:val="left"/>
+      <w:pPr>
+        <w:ind w:left="1440" w:hanging="360"/>
+      </w:pPr>
+      <w:rPr>
+        <w:rFonts w:ascii="Courier New" w:hAnsi="Courier New" w:cs="Courier New" w:hint="default"/>
+      </w:rPr>
+    </w:lvl>
+    <w:lvl w:ilvl="2" w:tplc="04100005" w:tentative="1">
+      <w:start w:val="1"/>
+      <w:numFmt w:val="bullet"/>
+      <w:lvlText w:val=""/>
+      <w:lvlJc w:val="left"/>
+      <w:pPr>
+        <w:ind w:left="2160" w:hanging="360"/>
+      </w:pPr>
+      <w:rPr>
+        <w:rFonts w:ascii="Wingdings" w:hAnsi="Wingdings" w:hint="default"/>
+      </w:rPr>
+    </w:lvl>
+    <w:lvl w:ilvl="3" w:tplc="04100001" w:tentative="1">
+      <w:start w:val="1"/>
+      <w:numFmt w:val="bullet"/>
+      <w:lvlText w:val=""/>
+      <w:lvlJc w:val="left"/>
+      <w:pPr>
+        <w:ind w:left="2880" w:hanging="360"/>
+      </w:pPr>
+      <w:rPr>
+        <w:rFonts w:ascii="Symbol" w:hAnsi="Symbol" w:hint="default"/>
+      </w:rPr>
+    </w:lvl>
+    <w:lvl w:ilvl="4" w:tplc="04100003" w:tentative="1">
+      <w:start w:val="1"/>
+      <w:numFmt w:val="bullet"/>
+      <w:lvlText w:val="o"/>
+      <w:lvlJc w:val="left"/>
+      <w:pPr>
+        <w:ind w:left="3600" w:hanging="360"/>
+      </w:pPr>
+      <w:rPr>
+        <w:rFonts w:ascii="Courier New" w:hAnsi="Courier New" w:cs="Courier New" w:hint="default"/>
+      </w:rPr>
+    </w:lvl>
+    <w:lvl w:ilvl="5" w:tplc="04100005" w:tentative="1">
+      <w:start w:val="1"/>
+      <w:numFmt w:val="bullet"/>
+      <w:lvlText w:val=""/>
+      <w:lvlJc w:val="left"/>
+      <w:pPr>
+        <w:ind w:left="4320" w:hanging="360"/>
+      </w:pPr>
+      <w:rPr>
+        <w:rFonts w:ascii="Wingdings" w:hAnsi="Wingdings" w:hint="default"/>
+      </w:rPr>
+    </w:lvl>
+    <w:lvl w:ilvl="6" w:tplc="04100001" w:tentative="1">
+      <w:start w:val="1"/>
+      <w:numFmt w:val="bullet"/>
+      <w:lvlText w:val=""/>
+      <w:lvlJc w:val="left"/>
+      <w:pPr>
+        <w:ind w:left="5040" w:hanging="360"/>
+      </w:pPr>
+      <w:rPr>
+        <w:rFonts w:ascii="Symbol" w:hAnsi="Symbol" w:hint="default"/>
+      </w:rPr>
+    </w:lvl>
+    <w:lvl w:ilvl="7" w:tplc="04100003" w:tentative="1">
+      <w:start w:val="1"/>
+      <w:numFmt w:val="bullet"/>
+      <w:lvlText w:val="o"/>
+      <w:lvlJc w:val="left"/>
+      <w:pPr>
+        <w:ind w:left="5760" w:hanging="360"/>
+      </w:pPr>
+      <w:rPr>
+        <w:rFonts w:ascii="Courier New" w:hAnsi="Courier New" w:cs="Courier New" w:hint="default"/>
+      </w:rPr>
+    </w:lvl>
+    <w:lvl w:ilvl="8" w:tplc="04100005" w:tentative="1">
+      <w:start w:val="1"/>
+      <w:numFmt w:val="bullet"/>
+      <w:lvlText w:val=""/>
+      <w:lvlJc w:val="left"/>
+      <w:pPr>
+        <w:ind w:left="6480" w:hanging="360"/>
+      </w:pPr>
+      <w:rPr>
+        <w:rFonts w:ascii="Wingdings" w:hAnsi="Wingdings" w:hint="default"/>
+      </w:rPr>
+    </w:lvl>
+  </w:abstractNum>
+  <w:abstractNum w:abstractNumId="3" w15:restartNumberingAfterBreak="0">
+    <w:nsid w:val="31BD5C17"/>
+    <w:multiLevelType w:val="hybridMultilevel"/>
+    <w:tmpl w:val="5C64E9D2"/>
+    <w:lvl w:ilvl="0" w:tplc="11869EFA">
+      <w:start w:val="1"/>
+      <w:numFmt w:val="bullet"/>
+      <w:lvlText w:val=""/>
+      <w:lvlJc w:val="left"/>
+      <w:pPr>
+        <w:ind w:left="720" w:hanging="360"/>
+      </w:pPr>
+      <w:rPr>
+        <w:rFonts w:ascii="Symbol" w:hAnsi="Symbol" w:hint="default"/>
+      </w:rPr>
+    </w:lvl>
+    <w:lvl w:ilvl="1" w:tplc="04100003" w:tentative="1">
+      <w:start w:val="1"/>
+      <w:numFmt w:val="bullet"/>
+      <w:lvlText w:val="o"/>
+      <w:lvlJc w:val="left"/>
+      <w:pPr>
+        <w:ind w:left="1440" w:hanging="360"/>
+      </w:pPr>
+      <w:rPr>
+        <w:rFonts w:ascii="Courier New" w:hAnsi="Courier New" w:cs="Courier New" w:hint="default"/>
+      </w:rPr>
+    </w:lvl>
+    <w:lvl w:ilvl="2" w:tplc="04100005" w:tentative="1">
+      <w:start w:val="1"/>
+      <w:numFmt w:val="bullet"/>
+      <w:lvlText w:val=""/>
+      <w:lvlJc w:val="left"/>
+      <w:pPr>
+        <w:ind w:left="2160" w:hanging="360"/>
+      </w:pPr>
+      <w:rPr>
+        <w:rFonts w:ascii="Wingdings" w:hAnsi="Wingdings" w:hint="default"/>
+      </w:rPr>
+    </w:lvl>
+    <w:lvl w:ilvl="3" w:tplc="04100001" w:tentative="1">
+      <w:start w:val="1"/>
+      <w:numFmt w:val="bullet"/>
+      <w:lvlText w:val=""/>
+      <w:lvlJc w:val="left"/>
+      <w:pPr>
+        <w:ind w:left="2880" w:hanging="360"/>
+      </w:pPr>
+      <w:rPr>
+        <w:rFonts w:ascii="Symbol" w:hAnsi="Symbol" w:hint="default"/>
+      </w:rPr>
+    </w:lvl>
+    <w:lvl w:ilvl="4" w:tplc="04100003" w:tentative="1">
+      <w:start w:val="1"/>
+      <w:numFmt w:val="bullet"/>
+      <w:lvlText w:val="o"/>
+      <w:lvlJc w:val="left"/>
+      <w:pPr>
+        <w:ind w:left="3600" w:hanging="360"/>
+      </w:pPr>
+      <w:rPr>
+        <w:rFonts w:ascii="Courier New" w:hAnsi="Courier New" w:cs="Courier New" w:hint="default"/>
+      </w:rPr>
+    </w:lvl>
+    <w:lvl w:ilvl="5" w:tplc="04100005" w:tentative="1">
+      <w:start w:val="1"/>
+      <w:numFmt w:val="bullet"/>
+      <w:lvlText w:val=""/>
+      <w:lvlJc w:val="left"/>
+      <w:pPr>
+        <w:ind w:left="4320" w:hanging="360"/>
+      </w:pPr>
+      <w:rPr>
+        <w:rFonts w:ascii="Wingdings" w:hAnsi="Wingdings" w:hint="default"/>
+      </w:rPr>
+    </w:lvl>
+    <w:lvl w:ilvl="6" w:tplc="04100001" w:tentative="1">
+      <w:start w:val="1"/>
+      <w:numFmt w:val="bullet"/>
+      <w:lvlText w:val=""/>
+      <w:lvlJc w:val="left"/>
+      <w:pPr>
+        <w:ind w:left="5040" w:hanging="360"/>
+      </w:pPr>
+      <w:rPr>
+        <w:rFonts w:ascii="Symbol" w:hAnsi="Symbol" w:hint="default"/>
+      </w:rPr>
+    </w:lvl>
+    <w:lvl w:ilvl="7" w:tplc="04100003" w:tentative="1">
+      <w:start w:val="1"/>
+      <w:numFmt w:val="bullet"/>
+      <w:lvlText w:val="o"/>
+      <w:lvlJc w:val="left"/>
+      <w:pPr>
+        <w:ind w:left="5760" w:hanging="360"/>
+      </w:pPr>
+      <w:rPr>
+        <w:rFonts w:ascii="Courier New" w:hAnsi="Courier New" w:cs="Courier New" w:hint="default"/>
+      </w:rPr>
+    </w:lvl>
+    <w:lvl w:ilvl="8" w:tplc="04100005" w:tentative="1">
+      <w:start w:val="1"/>
+      <w:numFmt w:val="bullet"/>
+      <w:lvlText w:val=""/>
+      <w:lvlJc w:val="left"/>
+      <w:pPr>
+        <w:ind w:left="6480" w:hanging="360"/>
+      </w:pPr>
+      <w:rPr>
+        <w:rFonts w:ascii="Wingdings" w:hAnsi="Wingdings" w:hint="default"/>
+      </w:rPr>
+    </w:lvl>
+  </w:abstractNum>
+  <w:abstractNum w:abstractNumId="4" w15:restartNumberingAfterBreak="0">
     <w:nsid w:val="470A0417"/>
     <w:multiLevelType w:val="hybridMultilevel"/>
     <w:tmpl w:val="3EBC2158"/>
@@ -1031,7 +1851,233 @@
       </w:rPr>
     </w:lvl>
   </w:abstractNum>
-  <w:abstractNum w:abstractNumId="1" w15:restartNumberingAfterBreak="0">
+  <w:abstractNum w:abstractNumId="5" w15:restartNumberingAfterBreak="0">
+    <w:nsid w:val="5B08109E"/>
+    <w:multiLevelType w:val="hybridMultilevel"/>
+    <w:tmpl w:val="5524ACDA"/>
+    <w:lvl w:ilvl="0" w:tplc="11869EFA">
+      <w:start w:val="1"/>
+      <w:numFmt w:val="bullet"/>
+      <w:lvlText w:val=""/>
+      <w:lvlJc w:val="left"/>
+      <w:pPr>
+        <w:ind w:left="720" w:hanging="360"/>
+      </w:pPr>
+      <w:rPr>
+        <w:rFonts w:ascii="Symbol" w:hAnsi="Symbol" w:hint="default"/>
+      </w:rPr>
+    </w:lvl>
+    <w:lvl w:ilvl="1" w:tplc="04100003" w:tentative="1">
+      <w:start w:val="1"/>
+      <w:numFmt w:val="bullet"/>
+      <w:lvlText w:val="o"/>
+      <w:lvlJc w:val="left"/>
+      <w:pPr>
+        <w:ind w:left="1440" w:hanging="360"/>
+      </w:pPr>
+      <w:rPr>
+        <w:rFonts w:ascii="Courier New" w:hAnsi="Courier New" w:cs="Courier New" w:hint="default"/>
+      </w:rPr>
+    </w:lvl>
+    <w:lvl w:ilvl="2" w:tplc="04100005" w:tentative="1">
+      <w:start w:val="1"/>
+      <w:numFmt w:val="bullet"/>
+      <w:lvlText w:val=""/>
+      <w:lvlJc w:val="left"/>
+      <w:pPr>
+        <w:ind w:left="2160" w:hanging="360"/>
+      </w:pPr>
+      <w:rPr>
+        <w:rFonts w:ascii="Wingdings" w:hAnsi="Wingdings" w:hint="default"/>
+      </w:rPr>
+    </w:lvl>
+    <w:lvl w:ilvl="3" w:tplc="04100001" w:tentative="1">
+      <w:start w:val="1"/>
+      <w:numFmt w:val="bullet"/>
+      <w:lvlText w:val=""/>
+      <w:lvlJc w:val="left"/>
+      <w:pPr>
+        <w:ind w:left="2880" w:hanging="360"/>
+      </w:pPr>
+      <w:rPr>
+        <w:rFonts w:ascii="Symbol" w:hAnsi="Symbol" w:hint="default"/>
+      </w:rPr>
+    </w:lvl>
+    <w:lvl w:ilvl="4" w:tplc="04100003" w:tentative="1">
+      <w:start w:val="1"/>
+      <w:numFmt w:val="bullet"/>
+      <w:lvlText w:val="o"/>
+      <w:lvlJc w:val="left"/>
+      <w:pPr>
+        <w:ind w:left="3600" w:hanging="360"/>
+      </w:pPr>
+      <w:rPr>
+        <w:rFonts w:ascii="Courier New" w:hAnsi="Courier New" w:cs="Courier New" w:hint="default"/>
+      </w:rPr>
+    </w:lvl>
+    <w:lvl w:ilvl="5" w:tplc="04100005" w:tentative="1">
+      <w:start w:val="1"/>
+      <w:numFmt w:val="bullet"/>
+      <w:lvlText w:val=""/>
+      <w:lvlJc w:val="left"/>
+      <w:pPr>
+        <w:ind w:left="4320" w:hanging="360"/>
+      </w:pPr>
+      <w:rPr>
+        <w:rFonts w:ascii="Wingdings" w:hAnsi="Wingdings" w:hint="default"/>
+      </w:rPr>
+    </w:lvl>
+    <w:lvl w:ilvl="6" w:tplc="04100001" w:tentative="1">
+      <w:start w:val="1"/>
+      <w:numFmt w:val="bullet"/>
+      <w:lvlText w:val=""/>
+      <w:lvlJc w:val="left"/>
+      <w:pPr>
+        <w:ind w:left="5040" w:hanging="360"/>
+      </w:pPr>
+      <w:rPr>
+        <w:rFonts w:ascii="Symbol" w:hAnsi="Symbol" w:hint="default"/>
+      </w:rPr>
+    </w:lvl>
+    <w:lvl w:ilvl="7" w:tplc="04100003" w:tentative="1">
+      <w:start w:val="1"/>
+      <w:numFmt w:val="bullet"/>
+      <w:lvlText w:val="o"/>
+      <w:lvlJc w:val="left"/>
+      <w:pPr>
+        <w:ind w:left="5760" w:hanging="360"/>
+      </w:pPr>
+      <w:rPr>
+        <w:rFonts w:ascii="Courier New" w:hAnsi="Courier New" w:cs="Courier New" w:hint="default"/>
+      </w:rPr>
+    </w:lvl>
+    <w:lvl w:ilvl="8" w:tplc="04100005" w:tentative="1">
+      <w:start w:val="1"/>
+      <w:numFmt w:val="bullet"/>
+      <w:lvlText w:val=""/>
+      <w:lvlJc w:val="left"/>
+      <w:pPr>
+        <w:ind w:left="6480" w:hanging="360"/>
+      </w:pPr>
+      <w:rPr>
+        <w:rFonts w:ascii="Wingdings" w:hAnsi="Wingdings" w:hint="default"/>
+      </w:rPr>
+    </w:lvl>
+  </w:abstractNum>
+  <w:abstractNum w:abstractNumId="6" w15:restartNumberingAfterBreak="0">
+    <w:nsid w:val="60A31285"/>
+    <w:multiLevelType w:val="hybridMultilevel"/>
+    <w:tmpl w:val="45EA9704"/>
+    <w:lvl w:ilvl="0" w:tplc="11869EFA">
+      <w:start w:val="1"/>
+      <w:numFmt w:val="bullet"/>
+      <w:lvlText w:val=""/>
+      <w:lvlJc w:val="left"/>
+      <w:pPr>
+        <w:ind w:left="720" w:hanging="360"/>
+      </w:pPr>
+      <w:rPr>
+        <w:rFonts w:ascii="Symbol" w:hAnsi="Symbol" w:hint="default"/>
+      </w:rPr>
+    </w:lvl>
+    <w:lvl w:ilvl="1" w:tplc="04100003" w:tentative="1">
+      <w:start w:val="1"/>
+      <w:numFmt w:val="bullet"/>
+      <w:lvlText w:val="o"/>
+      <w:lvlJc w:val="left"/>
+      <w:pPr>
+        <w:ind w:left="1440" w:hanging="360"/>
+      </w:pPr>
+      <w:rPr>
+        <w:rFonts w:ascii="Courier New" w:hAnsi="Courier New" w:cs="Courier New" w:hint="default"/>
+      </w:rPr>
+    </w:lvl>
+    <w:lvl w:ilvl="2" w:tplc="04100005" w:tentative="1">
+      <w:start w:val="1"/>
+      <w:numFmt w:val="bullet"/>
+      <w:lvlText w:val=""/>
+      <w:lvlJc w:val="left"/>
+      <w:pPr>
+        <w:ind w:left="2160" w:hanging="360"/>
+      </w:pPr>
+      <w:rPr>
+        <w:rFonts w:ascii="Wingdings" w:hAnsi="Wingdings" w:hint="default"/>
+      </w:rPr>
+    </w:lvl>
+    <w:lvl w:ilvl="3" w:tplc="04100001" w:tentative="1">
+      <w:start w:val="1"/>
+      <w:numFmt w:val="bullet"/>
+      <w:lvlText w:val=""/>
+      <w:lvlJc w:val="left"/>
+      <w:pPr>
+        <w:ind w:left="2880" w:hanging="360"/>
+      </w:pPr>
+      <w:rPr>
+        <w:rFonts w:ascii="Symbol" w:hAnsi="Symbol" w:hint="default"/>
+      </w:rPr>
+    </w:lvl>
+    <w:lvl w:ilvl="4" w:tplc="04100003" w:tentative="1">
+      <w:start w:val="1"/>
+      <w:numFmt w:val="bullet"/>
+      <w:lvlText w:val="o"/>
+      <w:lvlJc w:val="left"/>
+      <w:pPr>
+        <w:ind w:left="3600" w:hanging="360"/>
+      </w:pPr>
+      <w:rPr>
+        <w:rFonts w:ascii="Courier New" w:hAnsi="Courier New" w:cs="Courier New" w:hint="default"/>
+      </w:rPr>
+    </w:lvl>
+    <w:lvl w:ilvl="5" w:tplc="04100005" w:tentative="1">
+      <w:start w:val="1"/>
+      <w:numFmt w:val="bullet"/>
+      <w:lvlText w:val=""/>
+      <w:lvlJc w:val="left"/>
+      <w:pPr>
+        <w:ind w:left="4320" w:hanging="360"/>
+      </w:pPr>
+      <w:rPr>
+        <w:rFonts w:ascii="Wingdings" w:hAnsi="Wingdings" w:hint="default"/>
+      </w:rPr>
+    </w:lvl>
+    <w:lvl w:ilvl="6" w:tplc="04100001" w:tentative="1">
+      <w:start w:val="1"/>
+      <w:numFmt w:val="bullet"/>
+      <w:lvlText w:val=""/>
+      <w:lvlJc w:val="left"/>
+      <w:pPr>
+        <w:ind w:left="5040" w:hanging="360"/>
+      </w:pPr>
+      <w:rPr>
+        <w:rFonts w:ascii="Symbol" w:hAnsi="Symbol" w:hint="default"/>
+      </w:rPr>
+    </w:lvl>
+    <w:lvl w:ilvl="7" w:tplc="04100003" w:tentative="1">
+      <w:start w:val="1"/>
+      <w:numFmt w:val="bullet"/>
+      <w:lvlText w:val="o"/>
+      <w:lvlJc w:val="left"/>
+      <w:pPr>
+        <w:ind w:left="5760" w:hanging="360"/>
+      </w:pPr>
+      <w:rPr>
+        <w:rFonts w:ascii="Courier New" w:hAnsi="Courier New" w:cs="Courier New" w:hint="default"/>
+      </w:rPr>
+    </w:lvl>
+    <w:lvl w:ilvl="8" w:tplc="04100005" w:tentative="1">
+      <w:start w:val="1"/>
+      <w:numFmt w:val="bullet"/>
+      <w:lvlText w:val=""/>
+      <w:lvlJc w:val="left"/>
+      <w:pPr>
+        <w:ind w:left="6480" w:hanging="360"/>
+      </w:pPr>
+      <w:rPr>
+        <w:rFonts w:ascii="Wingdings" w:hAnsi="Wingdings" w:hint="default"/>
+      </w:rPr>
+    </w:lvl>
+  </w:abstractNum>
+  <w:abstractNum w:abstractNumId="7" w15:restartNumberingAfterBreak="0">
     <w:nsid w:val="64527557"/>
     <w:multiLevelType w:val="hybridMultilevel"/>
     <w:tmpl w:val="AA167ECE"/>
@@ -1145,10 +2191,28 @@
     </w:lvl>
   </w:abstractNum>
   <w:num w:numId="1">
+    <w:abstractNumId w:val="4"/>
+  </w:num>
+  <w:num w:numId="2">
+    <w:abstractNumId w:val="7"/>
+  </w:num>
+  <w:num w:numId="3">
+    <w:abstractNumId w:val="3"/>
+  </w:num>
+  <w:num w:numId="4">
+    <w:abstractNumId w:val="2"/>
+  </w:num>
+  <w:num w:numId="5">
     <w:abstractNumId w:val="0"/>
   </w:num>
-  <w:num w:numId="2">
+  <w:num w:numId="6">
     <w:abstractNumId w:val="1"/>
+  </w:num>
+  <w:num w:numId="7">
+    <w:abstractNumId w:val="6"/>
+  </w:num>
+  <w:num w:numId="8">
+    <w:abstractNumId w:val="5"/>
   </w:num>
 </w:numbering>
 </file>

</xml_diff>

<commit_message>
Update Dizionario delle classi.docx
</commit_message>
<xml_diff>
--- a/Dizionari/Dizionario delle classi.docx
+++ b/Dizionari/Dizionario delle classi.docx
@@ -35,22 +35,22 @@
           <w:insideV w:val="none" w:sz="0" w:space="0" w:color="auto"/>
         </w:tblBorders>
         <w:tblCellMar>
-          <w:top w:w="28" w:type="dxa"/>
-          <w:left w:w="0" w:type="dxa"/>
-          <w:bottom w:w="28" w:type="dxa"/>
-          <w:right w:w="0" w:type="dxa"/>
+          <w:top w:w="57" w:type="dxa"/>
+          <w:left w:w="57" w:type="dxa"/>
+          <w:bottom w:w="57" w:type="dxa"/>
+          <w:right w:w="57" w:type="dxa"/>
         </w:tblCellMar>
         <w:tblLook w:val="04A0" w:firstRow="1" w:lastRow="0" w:firstColumn="1" w:lastColumn="0" w:noHBand="0" w:noVBand="1"/>
       </w:tblPr>
       <w:tblGrid>
-        <w:gridCol w:w="2764"/>
-        <w:gridCol w:w="2765"/>
-        <w:gridCol w:w="5233"/>
+        <w:gridCol w:w="2127"/>
+        <w:gridCol w:w="2835"/>
+        <w:gridCol w:w="5800"/>
       </w:tblGrid>
       <w:tr>
         <w:tc>
           <w:tcPr>
-            <w:tcW w:w="2764" w:type="dxa"/>
+            <w:tcW w:w="2127" w:type="dxa"/>
             <w:tcBorders>
               <w:top w:val="single" w:sz="12" w:space="0" w:color="auto"/>
               <w:bottom w:val="single" w:sz="4" w:space="0" w:color="auto"/>
@@ -78,7 +78,7 @@
         </w:tc>
         <w:tc>
           <w:tcPr>
-            <w:tcW w:w="2765" w:type="dxa"/>
+            <w:tcW w:w="2835" w:type="dxa"/>
             <w:tcBorders>
               <w:top w:val="single" w:sz="12" w:space="0" w:color="auto"/>
               <w:bottom w:val="single" w:sz="4" w:space="0" w:color="auto"/>
@@ -106,7 +106,7 @@
         </w:tc>
         <w:tc>
           <w:tcPr>
-            <w:tcW w:w="5233" w:type="dxa"/>
+            <w:tcW w:w="5800" w:type="dxa"/>
             <w:tcBorders>
               <w:top w:val="single" w:sz="12" w:space="0" w:color="auto"/>
               <w:bottom w:val="single" w:sz="4" w:space="0" w:color="auto"/>
@@ -136,7 +136,7 @@
       <w:tr>
         <w:tc>
           <w:tcPr>
-            <w:tcW w:w="2764" w:type="dxa"/>
+            <w:tcW w:w="2127" w:type="dxa"/>
             <w:tcBorders>
               <w:top w:val="single" w:sz="4" w:space="0" w:color="auto"/>
               <w:bottom w:val="single" w:sz="4" w:space="0" w:color="auto"/>
@@ -158,7 +158,7 @@
         </w:tc>
         <w:tc>
           <w:tcPr>
-            <w:tcW w:w="2765" w:type="dxa"/>
+            <w:tcW w:w="2835" w:type="dxa"/>
             <w:tcBorders>
               <w:top w:val="single" w:sz="4" w:space="0" w:color="auto"/>
               <w:bottom w:val="single" w:sz="4" w:space="0" w:color="auto"/>
@@ -181,7 +181,7 @@
         </w:tc>
         <w:tc>
           <w:tcPr>
-            <w:tcW w:w="5233" w:type="dxa"/>
+            <w:tcW w:w="5800" w:type="dxa"/>
             <w:tcBorders>
               <w:top w:val="single" w:sz="4" w:space="0" w:color="auto"/>
               <w:left w:val="nil"/>
@@ -195,7 +195,7 @@
                 <w:ilvl w:val="0"/>
                 <w:numId w:val="1"/>
               </w:numPr>
-              <w:ind w:left="414" w:hanging="357"/>
+              <w:ind w:left="357" w:hanging="357"/>
               <w:rPr>
                 <w:rFonts w:ascii="Avenir Next LT Pro Light" w:hAnsi="Avenir Next LT Pro Light"/>
               </w:rPr>
@@ -214,7 +214,7 @@
                 <w:ilvl w:val="0"/>
                 <w:numId w:val="1"/>
               </w:numPr>
-              <w:ind w:left="414" w:hanging="357"/>
+              <w:ind w:left="357" w:hanging="357"/>
               <w:rPr>
                 <w:rFonts w:ascii="Avenir Next LT Pro Light" w:hAnsi="Avenir Next LT Pro Light"/>
               </w:rPr>
@@ -233,7 +233,7 @@
                 <w:ilvl w:val="0"/>
                 <w:numId w:val="1"/>
               </w:numPr>
-              <w:ind w:left="414" w:hanging="357"/>
+              <w:ind w:left="357" w:hanging="357"/>
               <w:rPr>
                 <w:rFonts w:ascii="Avenir Next LT Pro Light" w:hAnsi="Avenir Next LT Pro Light"/>
               </w:rPr>
@@ -252,7 +252,7 @@
                 <w:ilvl w:val="0"/>
                 <w:numId w:val="1"/>
               </w:numPr>
-              <w:ind w:left="414" w:hanging="357"/>
+              <w:ind w:left="357" w:hanging="357"/>
               <w:rPr>
                 <w:rFonts w:ascii="Avenir Next LT Pro Light" w:hAnsi="Avenir Next LT Pro Light"/>
               </w:rPr>
@@ -271,7 +271,7 @@
                 <w:ilvl w:val="0"/>
                 <w:numId w:val="1"/>
               </w:numPr>
-              <w:ind w:left="414" w:hanging="357"/>
+              <w:ind w:left="357" w:hanging="357"/>
               <w:rPr>
                 <w:rFonts w:ascii="Avenir Next LT Pro Light" w:hAnsi="Avenir Next LT Pro Light"/>
               </w:rPr>
@@ -290,7 +290,7 @@
                 <w:ilvl w:val="0"/>
                 <w:numId w:val="1"/>
               </w:numPr>
-              <w:ind w:left="414" w:hanging="357"/>
+              <w:ind w:left="357" w:hanging="357"/>
               <w:rPr>
                 <w:rFonts w:ascii="Avenir Next LT Pro Light" w:hAnsi="Avenir Next LT Pro Light"/>
               </w:rPr>
@@ -309,7 +309,7 @@
                 <w:ilvl w:val="0"/>
                 <w:numId w:val="1"/>
               </w:numPr>
-              <w:ind w:left="414" w:hanging="357"/>
+              <w:ind w:left="357" w:hanging="357"/>
               <w:rPr>
                 <w:rFonts w:ascii="Avenir Next LT Pro Light" w:hAnsi="Avenir Next LT Pro Light"/>
               </w:rPr>
@@ -328,7 +328,7 @@
                 <w:ilvl w:val="0"/>
                 <w:numId w:val="1"/>
               </w:numPr>
-              <w:ind w:left="414" w:hanging="357"/>
+              <w:ind w:left="357" w:hanging="357"/>
               <w:rPr>
                 <w:rFonts w:ascii="Avenir Next LT Pro Light" w:hAnsi="Avenir Next LT Pro Light"/>
               </w:rPr>
@@ -353,7 +353,7 @@
                 <w:ilvl w:val="0"/>
                 <w:numId w:val="1"/>
               </w:numPr>
-              <w:ind w:left="414" w:hanging="357"/>
+              <w:ind w:left="357" w:hanging="357"/>
               <w:rPr>
                 <w:rFonts w:ascii="Avenir Next LT Pro Light" w:hAnsi="Avenir Next LT Pro Light"/>
               </w:rPr>
@@ -376,7 +376,7 @@
       <w:tr>
         <w:tc>
           <w:tcPr>
-            <w:tcW w:w="2764" w:type="dxa"/>
+            <w:tcW w:w="2127" w:type="dxa"/>
             <w:tcBorders>
               <w:top w:val="single" w:sz="4" w:space="0" w:color="auto"/>
               <w:bottom w:val="single" w:sz="4" w:space="0" w:color="auto"/>
@@ -398,7 +398,7 @@
         </w:tc>
         <w:tc>
           <w:tcPr>
-            <w:tcW w:w="2765" w:type="dxa"/>
+            <w:tcW w:w="2835" w:type="dxa"/>
             <w:tcBorders>
               <w:top w:val="single" w:sz="4" w:space="0" w:color="auto"/>
               <w:bottom w:val="single" w:sz="4" w:space="0" w:color="auto"/>
@@ -426,7 +426,7 @@
         </w:tc>
         <w:tc>
           <w:tcPr>
-            <w:tcW w:w="5233" w:type="dxa"/>
+            <w:tcW w:w="5800" w:type="dxa"/>
             <w:tcBorders>
               <w:top w:val="single" w:sz="4" w:space="0" w:color="auto"/>
               <w:bottom w:val="single" w:sz="4" w:space="0" w:color="auto"/>
@@ -439,7 +439,7 @@
                 <w:ilvl w:val="0"/>
                 <w:numId w:val="2"/>
               </w:numPr>
-              <w:ind w:left="414" w:hanging="357"/>
+              <w:ind w:left="357" w:hanging="357"/>
               <w:rPr>
                 <w:rFonts w:ascii="Avenir Next LT Pro Light" w:hAnsi="Avenir Next LT Pro Light"/>
               </w:rPr>
@@ -464,7 +464,7 @@
                 <w:ilvl w:val="0"/>
                 <w:numId w:val="2"/>
               </w:numPr>
-              <w:ind w:left="414" w:hanging="357"/>
+              <w:ind w:left="357" w:hanging="357"/>
               <w:rPr>
                 <w:rFonts w:ascii="Avenir Next LT Pro Light" w:hAnsi="Avenir Next LT Pro Light"/>
               </w:rPr>
@@ -489,7 +489,7 @@
                 <w:ilvl w:val="0"/>
                 <w:numId w:val="2"/>
               </w:numPr>
-              <w:ind w:left="414" w:hanging="357"/>
+              <w:ind w:left="357" w:hanging="357"/>
               <w:rPr>
                 <w:rFonts w:ascii="Avenir Next LT Pro Light" w:hAnsi="Avenir Next LT Pro Light"/>
               </w:rPr>
@@ -506,7 +506,7 @@
       <w:tr>
         <w:tc>
           <w:tcPr>
-            <w:tcW w:w="2764" w:type="dxa"/>
+            <w:tcW w:w="2127" w:type="dxa"/>
             <w:tcBorders>
               <w:top w:val="single" w:sz="4" w:space="0" w:color="auto"/>
               <w:bottom w:val="single" w:sz="4" w:space="0" w:color="auto"/>
@@ -528,7 +528,7 @@
         </w:tc>
         <w:tc>
           <w:tcPr>
-            <w:tcW w:w="2765" w:type="dxa"/>
+            <w:tcW w:w="2835" w:type="dxa"/>
             <w:tcBorders>
               <w:top w:val="single" w:sz="4" w:space="0" w:color="auto"/>
               <w:bottom w:val="single" w:sz="4" w:space="0" w:color="auto"/>
@@ -550,7 +550,7 @@
         </w:tc>
         <w:tc>
           <w:tcPr>
-            <w:tcW w:w="5233" w:type="dxa"/>
+            <w:tcW w:w="5800" w:type="dxa"/>
             <w:tcBorders>
               <w:top w:val="single" w:sz="4" w:space="0" w:color="auto"/>
               <w:bottom w:val="single" w:sz="4" w:space="0" w:color="auto"/>
@@ -564,7 +564,7 @@
                 <w:numId w:val="3"/>
               </w:numPr>
               <w:spacing w:after="160" w:line="259" w:lineRule="auto"/>
-              <w:ind w:left="414" w:hanging="357"/>
+              <w:ind w:left="357" w:hanging="357"/>
               <w:rPr>
                 <w:rFonts w:ascii="Avenir Next LT Pro Light" w:hAnsi="Avenir Next LT Pro Light"/>
               </w:rPr>
@@ -584,7 +584,7 @@
                 <w:numId w:val="3"/>
               </w:numPr>
               <w:spacing w:after="160" w:line="259" w:lineRule="auto"/>
-              <w:ind w:left="414" w:hanging="357"/>
+              <w:ind w:left="357" w:hanging="357"/>
               <w:rPr>
                 <w:rFonts w:ascii="Avenir Next LT Pro Light" w:hAnsi="Avenir Next LT Pro Light"/>
               </w:rPr>
@@ -616,7 +616,7 @@
                 <w:numId w:val="3"/>
               </w:numPr>
               <w:spacing w:after="160" w:line="259" w:lineRule="auto"/>
-              <w:ind w:left="414" w:hanging="357"/>
+              <w:ind w:left="357" w:hanging="357"/>
               <w:rPr>
                 <w:rFonts w:ascii="Avenir Next LT Pro Light" w:hAnsi="Avenir Next LT Pro Light"/>
               </w:rPr>
@@ -641,7 +641,7 @@
                 <w:ilvl w:val="0"/>
                 <w:numId w:val="3"/>
               </w:numPr>
-              <w:ind w:left="414" w:hanging="357"/>
+              <w:ind w:left="357" w:hanging="357"/>
               <w:rPr>
                 <w:rFonts w:ascii="Avenir Next LT Pro Light" w:hAnsi="Avenir Next LT Pro Light"/>
               </w:rPr>
@@ -666,7 +666,7 @@
                 <w:ilvl w:val="0"/>
                 <w:numId w:val="3"/>
               </w:numPr>
-              <w:ind w:left="414" w:hanging="357"/>
+              <w:ind w:left="357" w:hanging="357"/>
               <w:rPr>
                 <w:rFonts w:ascii="Avenir Next LT Pro Light" w:hAnsi="Avenir Next LT Pro Light"/>
               </w:rPr>
@@ -689,7 +689,7 @@
       <w:tr>
         <w:tc>
           <w:tcPr>
-            <w:tcW w:w="2764" w:type="dxa"/>
+            <w:tcW w:w="2127" w:type="dxa"/>
             <w:tcBorders>
               <w:top w:val="single" w:sz="4" w:space="0" w:color="auto"/>
               <w:bottom w:val="single" w:sz="4" w:space="0" w:color="auto"/>
@@ -701,19 +701,17 @@
                 <w:rFonts w:ascii="Avenir Next LT Pro Light" w:hAnsi="Avenir Next LT Pro Light"/>
               </w:rPr>
             </w:pPr>
-            <w:proofErr w:type="spellStart"/>
             <w:r>
               <w:rPr>
                 <w:rFonts w:ascii="Avenir Next LT Pro Light" w:hAnsi="Avenir Next LT Pro Light"/>
               </w:rPr>
               <w:t>RiunioneFisica</w:t>
             </w:r>
-            <w:proofErr w:type="spellEnd"/>
-          </w:p>
-        </w:tc>
-        <w:tc>
-          <w:tcPr>
-            <w:tcW w:w="2765" w:type="dxa"/>
+          </w:p>
+        </w:tc>
+        <w:tc>
+          <w:tcPr>
+            <w:tcW w:w="2835" w:type="dxa"/>
             <w:tcBorders>
               <w:top w:val="single" w:sz="4" w:space="0" w:color="auto"/>
               <w:bottom w:val="single" w:sz="4" w:space="0" w:color="auto"/>
@@ -735,7 +733,7 @@
         </w:tc>
         <w:tc>
           <w:tcPr>
-            <w:tcW w:w="5233" w:type="dxa"/>
+            <w:tcW w:w="5800" w:type="dxa"/>
             <w:tcBorders>
               <w:top w:val="single" w:sz="4" w:space="0" w:color="auto"/>
               <w:bottom w:val="single" w:sz="4" w:space="0" w:color="auto"/>
@@ -748,7 +746,7 @@
                 <w:ilvl w:val="0"/>
                 <w:numId w:val="4"/>
               </w:numPr>
-              <w:ind w:left="414" w:hanging="357"/>
+              <w:ind w:left="357" w:hanging="357"/>
               <w:rPr>
                 <w:rFonts w:ascii="Avenir Next LT Pro Light" w:hAnsi="Avenir Next LT Pro Light"/>
               </w:rPr>
@@ -767,7 +765,7 @@
                 <w:ilvl w:val="0"/>
                 <w:numId w:val="4"/>
               </w:numPr>
-              <w:ind w:left="414" w:hanging="357"/>
+              <w:ind w:left="357" w:hanging="357"/>
               <w:rPr>
                 <w:rFonts w:ascii="Avenir Next LT Pro Light" w:hAnsi="Avenir Next LT Pro Light"/>
               </w:rPr>
@@ -786,7 +784,7 @@
                 <w:ilvl w:val="0"/>
                 <w:numId w:val="4"/>
               </w:numPr>
-              <w:ind w:left="414" w:hanging="357"/>
+              <w:ind w:left="357" w:hanging="357"/>
               <w:rPr>
                 <w:rFonts w:ascii="Avenir Next LT Pro Light" w:hAnsi="Avenir Next LT Pro Light"/>
               </w:rPr>
@@ -803,7 +801,7 @@
       <w:tr>
         <w:tc>
           <w:tcPr>
-            <w:tcW w:w="2764" w:type="dxa"/>
+            <w:tcW w:w="2127" w:type="dxa"/>
             <w:tcBorders>
               <w:top w:val="single" w:sz="4" w:space="0" w:color="auto"/>
               <w:bottom w:val="single" w:sz="4" w:space="0" w:color="auto"/>
@@ -815,19 +813,17 @@
                 <w:rFonts w:ascii="Avenir Next LT Pro Light" w:hAnsi="Avenir Next LT Pro Light"/>
               </w:rPr>
             </w:pPr>
-            <w:proofErr w:type="spellStart"/>
             <w:r>
               <w:rPr>
                 <w:rFonts w:ascii="Avenir Next LT Pro Light" w:hAnsi="Avenir Next LT Pro Light"/>
               </w:rPr>
               <w:t>RiunioneTelematica</w:t>
             </w:r>
-            <w:proofErr w:type="spellEnd"/>
-          </w:p>
-        </w:tc>
-        <w:tc>
-          <w:tcPr>
-            <w:tcW w:w="2765" w:type="dxa"/>
+          </w:p>
+        </w:tc>
+        <w:tc>
+          <w:tcPr>
+            <w:tcW w:w="2835" w:type="dxa"/>
             <w:tcBorders>
               <w:top w:val="single" w:sz="4" w:space="0" w:color="auto"/>
               <w:bottom w:val="single" w:sz="4" w:space="0" w:color="auto"/>
@@ -849,7 +845,7 @@
         </w:tc>
         <w:tc>
           <w:tcPr>
-            <w:tcW w:w="5233" w:type="dxa"/>
+            <w:tcW w:w="5800" w:type="dxa"/>
             <w:tcBorders>
               <w:top w:val="single" w:sz="4" w:space="0" w:color="auto"/>
               <w:bottom w:val="single" w:sz="4" w:space="0" w:color="auto"/>
@@ -862,7 +858,7 @@
                 <w:ilvl w:val="0"/>
                 <w:numId w:val="5"/>
               </w:numPr>
-              <w:ind w:left="414" w:hanging="357"/>
+              <w:ind w:left="357" w:hanging="357"/>
               <w:rPr>
                 <w:rFonts w:ascii="Avenir Next LT Pro Light" w:hAnsi="Avenir Next LT Pro Light"/>
               </w:rPr>
@@ -881,7 +877,7 @@
                 <w:ilvl w:val="0"/>
                 <w:numId w:val="5"/>
               </w:numPr>
-              <w:ind w:left="414" w:hanging="357"/>
+              <w:ind w:left="357" w:hanging="357"/>
               <w:rPr>
                 <w:rFonts w:ascii="Avenir Next LT Pro Light" w:hAnsi="Avenir Next LT Pro Light"/>
               </w:rPr>
@@ -898,7 +894,7 @@
       <w:tr>
         <w:tc>
           <w:tcPr>
-            <w:tcW w:w="2764" w:type="dxa"/>
+            <w:tcW w:w="2127" w:type="dxa"/>
             <w:tcBorders>
               <w:top w:val="single" w:sz="4" w:space="0" w:color="auto"/>
               <w:bottom w:val="single" w:sz="4" w:space="0" w:color="auto"/>
@@ -914,13 +910,13 @@
               <w:rPr>
                 <w:rFonts w:ascii="Avenir Next LT Pro Light" w:hAnsi="Avenir Next LT Pro Light"/>
               </w:rPr>
-              <w:t>Skill</w:t>
-            </w:r>
-          </w:p>
-        </w:tc>
-        <w:tc>
-          <w:tcPr>
-            <w:tcW w:w="2765" w:type="dxa"/>
+              <w:t>Partecipazione</w:t>
+            </w:r>
+          </w:p>
+        </w:tc>
+        <w:tc>
+          <w:tcPr>
+            <w:tcW w:w="2835" w:type="dxa"/>
             <w:tcBorders>
               <w:top w:val="single" w:sz="4" w:space="0" w:color="auto"/>
               <w:bottom w:val="single" w:sz="4" w:space="0" w:color="auto"/>
@@ -936,13 +932,19 @@
               <w:rPr>
                 <w:rFonts w:ascii="Avenir Next LT Pro Light" w:hAnsi="Avenir Next LT Pro Light"/>
               </w:rPr>
-              <w:t>Questa classe descrive ogni abilità che può avere un impiegato</w:t>
-            </w:r>
-          </w:p>
-        </w:tc>
-        <w:tc>
-          <w:tcPr>
-            <w:tcW w:w="5233" w:type="dxa"/>
+              <w:t xml:space="preserve">Questa classe di associazione </w:t>
+            </w:r>
+            <w:r>
+              <w:rPr>
+                <w:rFonts w:ascii="Avenir Next LT Pro Light" w:hAnsi="Avenir Next LT Pro Light"/>
+              </w:rPr>
+              <w:t>rappresenta il registro delle presenze degli impiegati alle riunioni</w:t>
+            </w:r>
+          </w:p>
+        </w:tc>
+        <w:tc>
+          <w:tcPr>
+            <w:tcW w:w="5800" w:type="dxa"/>
             <w:tcBorders>
               <w:top w:val="single" w:sz="4" w:space="0" w:color="auto"/>
               <w:bottom w:val="single" w:sz="4" w:space="0" w:color="auto"/>
@@ -953,37 +955,18 @@
               <w:pStyle w:val="Paragrafoelenco"/>
               <w:numPr>
                 <w:ilvl w:val="0"/>
-                <w:numId w:val="6"/>
-              </w:numPr>
-              <w:ind w:left="414" w:hanging="357"/>
-              <w:rPr>
-                <w:rFonts w:ascii="Avenir Next LT Pro Light" w:hAnsi="Avenir Next LT Pro Light"/>
-              </w:rPr>
-            </w:pPr>
-            <w:r>
-              <w:rPr>
-                <w:rFonts w:ascii="Avenir Next LT Pro Light" w:hAnsi="Avenir Next LT Pro Light"/>
-              </w:rPr>
-              <w:t>Descrizione: descrizione dell’abilità</w:t>
-            </w:r>
-          </w:p>
-          <w:p>
-            <w:pPr>
-              <w:pStyle w:val="Paragrafoelenco"/>
-              <w:numPr>
-                <w:ilvl w:val="0"/>
-                <w:numId w:val="6"/>
-              </w:numPr>
-              <w:ind w:left="414" w:hanging="357"/>
-              <w:rPr>
-                <w:rFonts w:ascii="Avenir Next LT Pro Light" w:hAnsi="Avenir Next LT Pro Light"/>
-              </w:rPr>
-            </w:pPr>
-            <w:r>
-              <w:rPr>
-                <w:rFonts w:ascii="Avenir Next LT Pro Light" w:hAnsi="Avenir Next LT Pro Light"/>
-              </w:rPr>
-              <w:t>TipoSkill: specifica il tipo dell’abilità</w:t>
+                <w:numId w:val="5"/>
+              </w:numPr>
+              <w:ind w:left="357" w:hanging="357"/>
+              <w:rPr>
+                <w:rFonts w:ascii="Avenir Next LT Pro Light" w:hAnsi="Avenir Next LT Pro Light"/>
+              </w:rPr>
+            </w:pPr>
+            <w:r>
+              <w:rPr>
+                <w:rFonts w:ascii="Avenir Next LT Pro Light" w:hAnsi="Avenir Next LT Pro Light"/>
+              </w:rPr>
+              <w:t>Presenza: indica se l’impiegato è assente o presente alla riunione</w:t>
             </w:r>
           </w:p>
         </w:tc>
@@ -991,7 +974,7 @@
       <w:tr>
         <w:tc>
           <w:tcPr>
-            <w:tcW w:w="2764" w:type="dxa"/>
+            <w:tcW w:w="2127" w:type="dxa"/>
             <w:tcBorders>
               <w:top w:val="single" w:sz="4" w:space="0" w:color="auto"/>
               <w:bottom w:val="single" w:sz="4" w:space="0" w:color="auto"/>
@@ -1007,13 +990,13 @@
               <w:rPr>
                 <w:rFonts w:ascii="Avenir Next LT Pro Light" w:hAnsi="Avenir Next LT Pro Light"/>
               </w:rPr>
-              <w:t>Progetto</w:t>
-            </w:r>
-          </w:p>
-        </w:tc>
-        <w:tc>
-          <w:tcPr>
-            <w:tcW w:w="2765" w:type="dxa"/>
+              <w:t>Skill</w:t>
+            </w:r>
+          </w:p>
+        </w:tc>
+        <w:tc>
+          <w:tcPr>
+            <w:tcW w:w="2835" w:type="dxa"/>
             <w:tcBorders>
               <w:top w:val="single" w:sz="4" w:space="0" w:color="auto"/>
               <w:bottom w:val="single" w:sz="4" w:space="0" w:color="auto"/>
@@ -1029,13 +1012,13 @@
               <w:rPr>
                 <w:rFonts w:ascii="Avenir Next LT Pro Light" w:hAnsi="Avenir Next LT Pro Light"/>
               </w:rPr>
-              <w:t>Questa classe descrive ogni progetto nell’azienda</w:t>
-            </w:r>
-          </w:p>
-        </w:tc>
-        <w:tc>
-          <w:tcPr>
-            <w:tcW w:w="5233" w:type="dxa"/>
+              <w:t>Questa classe descrive ogni abilità che può avere un impiegato</w:t>
+            </w:r>
+          </w:p>
+        </w:tc>
+        <w:tc>
+          <w:tcPr>
+            <w:tcW w:w="5800" w:type="dxa"/>
             <w:tcBorders>
               <w:top w:val="single" w:sz="4" w:space="0" w:color="auto"/>
               <w:bottom w:val="single" w:sz="4" w:space="0" w:color="auto"/>
@@ -1046,143 +1029,49 @@
               <w:pStyle w:val="Paragrafoelenco"/>
               <w:numPr>
                 <w:ilvl w:val="0"/>
-                <w:numId w:val="7"/>
-              </w:numPr>
-              <w:ind w:left="414" w:hanging="357"/>
-              <w:rPr>
-                <w:rFonts w:ascii="Avenir Next LT Pro Light" w:hAnsi="Avenir Next LT Pro Light"/>
-              </w:rPr>
-            </w:pPr>
-            <w:r>
-              <w:rPr>
-                <w:rFonts w:ascii="Avenir Next LT Pro Light" w:hAnsi="Avenir Next LT Pro Light"/>
-              </w:rPr>
-              <w:t>Titolo: titolo del progetto</w:t>
-            </w:r>
-          </w:p>
-          <w:p>
-            <w:pPr>
-              <w:pStyle w:val="Paragrafoelenco"/>
-              <w:numPr>
-                <w:ilvl w:val="0"/>
-                <w:numId w:val="7"/>
-              </w:numPr>
-              <w:ind w:left="414" w:hanging="357"/>
-              <w:rPr>
-                <w:rFonts w:ascii="Avenir Next LT Pro Light" w:hAnsi="Avenir Next LT Pro Light"/>
-              </w:rPr>
-            </w:pPr>
-            <w:r>
-              <w:rPr>
-                <w:rFonts w:ascii="Avenir Next LT Pro Light" w:hAnsi="Avenir Next LT Pro Light"/>
-              </w:rPr>
-              <w:t>Descrizione:</w:t>
-            </w:r>
-            <w:r>
-              <w:rPr>
-                <w:rFonts w:ascii="Avenir Next LT Pro Light" w:hAnsi="Avenir Next LT Pro Light"/>
-              </w:rPr>
-              <w:t xml:space="preserve"> descrizione associata al progetto</w:t>
-            </w:r>
-          </w:p>
-          <w:p>
-            <w:pPr>
-              <w:pStyle w:val="Paragrafoelenco"/>
-              <w:numPr>
-                <w:ilvl w:val="0"/>
-                <w:numId w:val="7"/>
-              </w:numPr>
-              <w:ind w:left="414" w:hanging="357"/>
-              <w:rPr>
-                <w:rFonts w:ascii="Avenir Next LT Pro Light" w:hAnsi="Avenir Next LT Pro Light"/>
-              </w:rPr>
-            </w:pPr>
-            <w:proofErr w:type="spellStart"/>
-            <w:r>
-              <w:rPr>
-                <w:rFonts w:ascii="Avenir Next LT Pro Light" w:hAnsi="Avenir Next LT Pro Light"/>
-              </w:rPr>
-              <w:t>DataI</w:t>
-            </w:r>
-            <w:proofErr w:type="spellEnd"/>
-            <w:r>
-              <w:rPr>
-                <w:rFonts w:ascii="Avenir Next LT Pro Light" w:hAnsi="Avenir Next LT Pro Light"/>
-              </w:rPr>
-              <w:t>: data di inizio del progetto</w:t>
-            </w:r>
-          </w:p>
-          <w:p>
-            <w:pPr>
-              <w:pStyle w:val="Paragrafoelenco"/>
-              <w:numPr>
-                <w:ilvl w:val="0"/>
-                <w:numId w:val="7"/>
-              </w:numPr>
-              <w:ind w:left="414" w:hanging="357"/>
-              <w:rPr>
-                <w:rFonts w:ascii="Avenir Next LT Pro Light" w:hAnsi="Avenir Next LT Pro Light"/>
-              </w:rPr>
-            </w:pPr>
-            <w:proofErr w:type="spellStart"/>
-            <w:r>
-              <w:rPr>
-                <w:rFonts w:ascii="Avenir Next LT Pro Light" w:hAnsi="Avenir Next LT Pro Light"/>
-              </w:rPr>
-              <w:t>DataF</w:t>
-            </w:r>
-            <w:proofErr w:type="spellEnd"/>
-            <w:r>
-              <w:rPr>
-                <w:rFonts w:ascii="Avenir Next LT Pro Light" w:hAnsi="Avenir Next LT Pro Light"/>
-              </w:rPr>
-              <w:t>: data in cui si completa il progetto</w:t>
-            </w:r>
-          </w:p>
-          <w:p>
-            <w:pPr>
-              <w:pStyle w:val="Paragrafoelenco"/>
-              <w:numPr>
-                <w:ilvl w:val="0"/>
-                <w:numId w:val="7"/>
-              </w:numPr>
-              <w:ind w:left="414" w:hanging="357"/>
-              <w:rPr>
-                <w:rFonts w:ascii="Avenir Next LT Pro Light" w:hAnsi="Avenir Next LT Pro Light"/>
-              </w:rPr>
-            </w:pPr>
-            <w:r>
-              <w:rPr>
-                <w:rFonts w:ascii="Avenir Next LT Pro Light" w:hAnsi="Avenir Next LT Pro Light"/>
-              </w:rPr>
-              <w:t>Scadenza: data entro il quale consegnare i risultati del progetto</w:t>
-            </w:r>
-          </w:p>
-          <w:p>
-            <w:pPr>
-              <w:pStyle w:val="Paragrafoelenco"/>
-              <w:numPr>
-                <w:ilvl w:val="0"/>
-                <w:numId w:val="7"/>
-              </w:numPr>
-              <w:ind w:left="414" w:hanging="357"/>
-              <w:rPr>
-                <w:rFonts w:ascii="Avenir Next LT Pro Light" w:hAnsi="Avenir Next LT Pro Light"/>
-              </w:rPr>
-            </w:pPr>
-            <w:proofErr w:type="spellStart"/>
-            <w:r>
-              <w:rPr>
-                <w:rFonts w:ascii="Avenir Next LT Pro Light" w:hAnsi="Avenir Next LT Pro Light"/>
-              </w:rPr>
-              <w:t>TipoProgetto</w:t>
-            </w:r>
-            <w:proofErr w:type="spellEnd"/>
-            <w:r>
-              <w:rPr>
-                <w:rFonts w:ascii="Avenir Next LT Pro Light" w:hAnsi="Avenir Next LT Pro Light"/>
-              </w:rPr>
-              <w:t xml:space="preserve">: </w:t>
+                <w:numId w:val="6"/>
+              </w:numPr>
+              <w:ind w:left="357" w:hanging="357"/>
+              <w:rPr>
+                <w:rFonts w:ascii="Avenir Next LT Pro Light" w:hAnsi="Avenir Next LT Pro Light"/>
+              </w:rPr>
+            </w:pPr>
+            <w:r>
+              <w:rPr>
+                <w:rFonts w:ascii="Avenir Next LT Pro Light" w:hAnsi="Avenir Next LT Pro Light"/>
+              </w:rPr>
+              <w:t>Descrizione: descrizione dell’abilità</w:t>
+            </w:r>
+          </w:p>
+          <w:p>
+            <w:pPr>
+              <w:pStyle w:val="Paragrafoelenco"/>
+              <w:numPr>
+                <w:ilvl w:val="0"/>
+                <w:numId w:val="6"/>
+              </w:numPr>
+              <w:ind w:left="357" w:hanging="357"/>
+              <w:rPr>
+                <w:rFonts w:ascii="Avenir Next LT Pro Light" w:hAnsi="Avenir Next LT Pro Light"/>
+              </w:rPr>
+            </w:pPr>
+            <w:r>
+              <w:rPr>
+                <w:rFonts w:ascii="Avenir Next LT Pro Light" w:hAnsi="Avenir Next LT Pro Light"/>
+              </w:rPr>
+              <w:t>TipoSkill: specifica il tipo d</w:t>
+            </w:r>
+            <w:r>
+              <w:rPr>
+                <w:rFonts w:ascii="Avenir Next LT Pro Light" w:hAnsi="Avenir Next LT Pro Light"/>
+              </w:rPr>
+              <w:t xml:space="preserve">i </w:t>
+            </w:r>
+            <w:r>
+              <w:rPr>
+                <w:rFonts w:ascii="Avenir Next LT Pro Light" w:hAnsi="Avenir Next LT Pro Light"/>
+              </w:rPr>
+              <w:t>abilità</w:t>
             </w:r>
           </w:p>
         </w:tc>
@@ -1190,9 +1079,362 @@
       <w:tr>
         <w:tc>
           <w:tcPr>
-            <w:tcW w:w="2764" w:type="dxa"/>
+            <w:tcW w:w="2127" w:type="dxa"/>
             <w:tcBorders>
               <w:top w:val="single" w:sz="4" w:space="0" w:color="auto"/>
+              <w:bottom w:val="single" w:sz="4" w:space="0" w:color="auto"/>
+            </w:tcBorders>
+          </w:tcPr>
+          <w:p>
+            <w:pPr>
+              <w:rPr>
+                <w:rFonts w:ascii="Avenir Next LT Pro Light" w:hAnsi="Avenir Next LT Pro Light"/>
+              </w:rPr>
+            </w:pPr>
+            <w:r>
+              <w:rPr>
+                <w:rFonts w:ascii="Avenir Next LT Pro Light" w:hAnsi="Avenir Next LT Pro Light"/>
+              </w:rPr>
+              <w:t>Progetto</w:t>
+            </w:r>
+          </w:p>
+        </w:tc>
+        <w:tc>
+          <w:tcPr>
+            <w:tcW w:w="2835" w:type="dxa"/>
+            <w:tcBorders>
+              <w:top w:val="single" w:sz="4" w:space="0" w:color="auto"/>
+              <w:bottom w:val="single" w:sz="4" w:space="0" w:color="auto"/>
+            </w:tcBorders>
+          </w:tcPr>
+          <w:p>
+            <w:pPr>
+              <w:rPr>
+                <w:rFonts w:ascii="Avenir Next LT Pro Light" w:hAnsi="Avenir Next LT Pro Light"/>
+              </w:rPr>
+            </w:pPr>
+            <w:r>
+              <w:rPr>
+                <w:rFonts w:ascii="Avenir Next LT Pro Light" w:hAnsi="Avenir Next LT Pro Light"/>
+              </w:rPr>
+              <w:t>Questa classe descrive ogni progetto nell’azienda</w:t>
+            </w:r>
+          </w:p>
+        </w:tc>
+        <w:tc>
+          <w:tcPr>
+            <w:tcW w:w="5800" w:type="dxa"/>
+            <w:tcBorders>
+              <w:top w:val="single" w:sz="4" w:space="0" w:color="auto"/>
+              <w:bottom w:val="single" w:sz="4" w:space="0" w:color="auto"/>
+            </w:tcBorders>
+          </w:tcPr>
+          <w:p>
+            <w:pPr>
+              <w:pStyle w:val="Paragrafoelenco"/>
+              <w:numPr>
+                <w:ilvl w:val="0"/>
+                <w:numId w:val="7"/>
+              </w:numPr>
+              <w:ind w:left="357" w:hanging="357"/>
+              <w:rPr>
+                <w:rFonts w:ascii="Avenir Next LT Pro Light" w:hAnsi="Avenir Next LT Pro Light"/>
+              </w:rPr>
+            </w:pPr>
+            <w:r>
+              <w:rPr>
+                <w:rFonts w:ascii="Avenir Next LT Pro Light" w:hAnsi="Avenir Next LT Pro Light"/>
+              </w:rPr>
+              <w:t>Titolo: titolo del progetto</w:t>
+            </w:r>
+          </w:p>
+          <w:p>
+            <w:pPr>
+              <w:pStyle w:val="Paragrafoelenco"/>
+              <w:numPr>
+                <w:ilvl w:val="0"/>
+                <w:numId w:val="7"/>
+              </w:numPr>
+              <w:ind w:left="357" w:hanging="357"/>
+              <w:rPr>
+                <w:rFonts w:ascii="Avenir Next LT Pro Light" w:hAnsi="Avenir Next LT Pro Light"/>
+              </w:rPr>
+            </w:pPr>
+            <w:r>
+              <w:rPr>
+                <w:rFonts w:ascii="Avenir Next LT Pro Light" w:hAnsi="Avenir Next LT Pro Light"/>
+              </w:rPr>
+              <w:t>Descrizione:</w:t>
+            </w:r>
+            <w:r>
+              <w:rPr>
+                <w:rFonts w:ascii="Avenir Next LT Pro Light" w:hAnsi="Avenir Next LT Pro Light"/>
+              </w:rPr>
+              <w:t xml:space="preserve"> descrizione associata al progetto</w:t>
+            </w:r>
+          </w:p>
+          <w:p>
+            <w:pPr>
+              <w:pStyle w:val="Paragrafoelenco"/>
+              <w:numPr>
+                <w:ilvl w:val="0"/>
+                <w:numId w:val="7"/>
+              </w:numPr>
+              <w:ind w:left="357" w:hanging="357"/>
+              <w:rPr>
+                <w:rFonts w:ascii="Avenir Next LT Pro Light" w:hAnsi="Avenir Next LT Pro Light"/>
+              </w:rPr>
+            </w:pPr>
+            <w:r>
+              <w:rPr>
+                <w:rFonts w:ascii="Avenir Next LT Pro Light" w:hAnsi="Avenir Next LT Pro Light"/>
+              </w:rPr>
+              <w:t>DataI: data di inizio del progetto</w:t>
+            </w:r>
+          </w:p>
+          <w:p>
+            <w:pPr>
+              <w:pStyle w:val="Paragrafoelenco"/>
+              <w:numPr>
+                <w:ilvl w:val="0"/>
+                <w:numId w:val="7"/>
+              </w:numPr>
+              <w:ind w:left="357" w:hanging="357"/>
+              <w:rPr>
+                <w:rFonts w:ascii="Avenir Next LT Pro Light" w:hAnsi="Avenir Next LT Pro Light"/>
+              </w:rPr>
+            </w:pPr>
+            <w:r>
+              <w:rPr>
+                <w:rFonts w:ascii="Avenir Next LT Pro Light" w:hAnsi="Avenir Next LT Pro Light"/>
+              </w:rPr>
+              <w:t>DataF: data in cui si completa il progetto</w:t>
+            </w:r>
+          </w:p>
+          <w:p>
+            <w:pPr>
+              <w:pStyle w:val="Paragrafoelenco"/>
+              <w:numPr>
+                <w:ilvl w:val="0"/>
+                <w:numId w:val="7"/>
+              </w:numPr>
+              <w:ind w:left="357" w:hanging="357"/>
+              <w:rPr>
+                <w:rFonts w:ascii="Avenir Next LT Pro Light" w:hAnsi="Avenir Next LT Pro Light"/>
+              </w:rPr>
+            </w:pPr>
+            <w:r>
+              <w:rPr>
+                <w:rFonts w:ascii="Avenir Next LT Pro Light" w:hAnsi="Avenir Next LT Pro Light"/>
+              </w:rPr>
+              <w:t>Scadenza: data entro il quale consegnare i risultati del progetto</w:t>
+            </w:r>
+          </w:p>
+          <w:p>
+            <w:pPr>
+              <w:pStyle w:val="Paragrafoelenco"/>
+              <w:numPr>
+                <w:ilvl w:val="0"/>
+                <w:numId w:val="7"/>
+              </w:numPr>
+              <w:ind w:left="357" w:hanging="357"/>
+              <w:rPr>
+                <w:rFonts w:ascii="Avenir Next LT Pro Light" w:hAnsi="Avenir Next LT Pro Light"/>
+              </w:rPr>
+            </w:pPr>
+            <w:r>
+              <w:rPr>
+                <w:rFonts w:ascii="Avenir Next LT Pro Light" w:hAnsi="Avenir Next LT Pro Light"/>
+              </w:rPr>
+              <w:t xml:space="preserve">TipoProgetto: </w:t>
+            </w:r>
+            <w:r>
+              <w:rPr>
+                <w:rFonts w:ascii="Avenir Next LT Pro Light" w:hAnsi="Avenir Next LT Pro Light"/>
+              </w:rPr>
+              <w:t>tipologia del progetto</w:t>
+            </w:r>
+          </w:p>
+        </w:tc>
+      </w:tr>
+      <w:tr>
+        <w:tc>
+          <w:tcPr>
+            <w:tcW w:w="2127" w:type="dxa"/>
+            <w:tcBorders>
+              <w:top w:val="single" w:sz="4" w:space="0" w:color="auto"/>
+              <w:bottom w:val="single" w:sz="4" w:space="0" w:color="auto"/>
+            </w:tcBorders>
+          </w:tcPr>
+          <w:p>
+            <w:pPr>
+              <w:rPr>
+                <w:rFonts w:ascii="Avenir Next LT Pro Light" w:hAnsi="Avenir Next LT Pro Light"/>
+              </w:rPr>
+            </w:pPr>
+            <w:r>
+              <w:rPr>
+                <w:rFonts w:ascii="Avenir Next LT Pro Light" w:hAnsi="Avenir Next LT Pro Light"/>
+              </w:rPr>
+              <w:t>Registrazione</w:t>
+            </w:r>
+          </w:p>
+        </w:tc>
+        <w:tc>
+          <w:tcPr>
+            <w:tcW w:w="2835" w:type="dxa"/>
+            <w:tcBorders>
+              <w:top w:val="single" w:sz="4" w:space="0" w:color="auto"/>
+              <w:bottom w:val="single" w:sz="4" w:space="0" w:color="auto"/>
+            </w:tcBorders>
+          </w:tcPr>
+          <w:p>
+            <w:pPr>
+              <w:rPr>
+                <w:rFonts w:ascii="Avenir Next LT Pro Light" w:hAnsi="Avenir Next LT Pro Light"/>
+              </w:rPr>
+            </w:pPr>
+            <w:r>
+              <w:rPr>
+                <w:rFonts w:ascii="Avenir Next LT Pro Light" w:hAnsi="Avenir Next LT Pro Light"/>
+              </w:rPr>
+              <w:t xml:space="preserve">Questa classe di associazione rappresenta il registro delle </w:t>
+            </w:r>
+            <w:r>
+              <w:rPr>
+                <w:rFonts w:ascii="Avenir Next LT Pro Light" w:hAnsi="Avenir Next LT Pro Light"/>
+              </w:rPr>
+              <w:t>partecipazioni</w:t>
+            </w:r>
+            <w:r>
+              <w:rPr>
+                <w:rFonts w:ascii="Avenir Next LT Pro Light" w:hAnsi="Avenir Next LT Pro Light"/>
+              </w:rPr>
+              <w:t xml:space="preserve"> degli impiegati</w:t>
+            </w:r>
+            <w:r>
+              <w:rPr>
+                <w:rFonts w:ascii="Avenir Next LT Pro Light" w:hAnsi="Avenir Next LT Pro Light"/>
+              </w:rPr>
+              <w:t xml:space="preserve"> ai progetti</w:t>
+            </w:r>
+          </w:p>
+        </w:tc>
+        <w:tc>
+          <w:tcPr>
+            <w:tcW w:w="5800" w:type="dxa"/>
+            <w:tcBorders>
+              <w:top w:val="single" w:sz="4" w:space="0" w:color="auto"/>
+              <w:bottom w:val="single" w:sz="4" w:space="0" w:color="auto"/>
+            </w:tcBorders>
+          </w:tcPr>
+          <w:p>
+            <w:pPr>
+              <w:pStyle w:val="Paragrafoelenco"/>
+              <w:numPr>
+                <w:ilvl w:val="0"/>
+                <w:numId w:val="7"/>
+              </w:numPr>
+              <w:ind w:left="357" w:hanging="357"/>
+              <w:rPr>
+                <w:rFonts w:ascii="Avenir Next LT Pro Light" w:hAnsi="Avenir Next LT Pro Light"/>
+              </w:rPr>
+            </w:pPr>
+            <w:r>
+              <w:rPr>
+                <w:rFonts w:ascii="Avenir Next LT Pro Light" w:hAnsi="Avenir Next LT Pro Light"/>
+              </w:rPr>
+              <w:t>Ruolo: indica il ruolo che ricopre il singolo impiegato nel progetto</w:t>
+            </w:r>
+          </w:p>
+        </w:tc>
+      </w:tr>
+      <w:tr>
+        <w:tc>
+          <w:tcPr>
+            <w:tcW w:w="2127" w:type="dxa"/>
+            <w:tcBorders>
+              <w:top w:val="single" w:sz="12" w:space="0" w:color="auto"/>
+            </w:tcBorders>
+            <w:vAlign w:val="center"/>
+          </w:tcPr>
+          <w:p>
+            <w:pPr>
+              <w:jc w:val="center"/>
+              <w:rPr>
+                <w:rFonts w:ascii="Avenir Next LT Pro Light" w:hAnsi="Avenir Next LT Pro Light"/>
+              </w:rPr>
+            </w:pPr>
+            <w:r>
+              <w:rPr>
+                <w:rFonts w:ascii="Avenir Next LT Pro Light" w:hAnsi="Avenir Next LT Pro Light"/>
+                <w:b/>
+                <w:bCs/>
+              </w:rPr>
+              <w:lastRenderedPageBreak/>
+              <w:t>Classe</w:t>
+            </w:r>
+          </w:p>
+        </w:tc>
+        <w:tc>
+          <w:tcPr>
+            <w:tcW w:w="2835" w:type="dxa"/>
+            <w:tcBorders>
+              <w:top w:val="single" w:sz="12" w:space="0" w:color="auto"/>
+            </w:tcBorders>
+            <w:vAlign w:val="center"/>
+          </w:tcPr>
+          <w:p>
+            <w:pPr>
+              <w:jc w:val="center"/>
+              <w:rPr>
+                <w:rFonts w:ascii="Avenir Next LT Pro Light" w:hAnsi="Avenir Next LT Pro Light"/>
+              </w:rPr>
+            </w:pPr>
+            <w:r>
+              <w:rPr>
+                <w:rFonts w:ascii="Avenir Next LT Pro Light" w:hAnsi="Avenir Next LT Pro Light"/>
+                <w:b/>
+                <w:bCs/>
+              </w:rPr>
+              <w:t>Descrizione</w:t>
+            </w:r>
+          </w:p>
+        </w:tc>
+        <w:tc>
+          <w:tcPr>
+            <w:tcW w:w="5800" w:type="dxa"/>
+            <w:tcBorders>
+              <w:top w:val="single" w:sz="12" w:space="0" w:color="auto"/>
+            </w:tcBorders>
+            <w:vAlign w:val="center"/>
+          </w:tcPr>
+          <w:p>
+            <w:pPr>
+              <w:pStyle w:val="Paragrafoelenco"/>
+              <w:ind w:left="357"/>
+              <w:jc w:val="center"/>
+              <w:rPr>
+                <w:rFonts w:ascii="Avenir Next LT Pro Light" w:hAnsi="Avenir Next LT Pro Light"/>
+              </w:rPr>
+            </w:pPr>
+            <w:r>
+              <w:rPr>
+                <w:rFonts w:ascii="Avenir Next LT Pro Light" w:hAnsi="Avenir Next LT Pro Light"/>
+                <w:b/>
+                <w:bCs/>
+              </w:rPr>
+              <w:t>Attributi</w:t>
+            </w:r>
+          </w:p>
+        </w:tc>
+      </w:tr>
+      <w:tr>
+        <w:tc>
+          <w:tcPr>
+            <w:tcW w:w="2127" w:type="dxa"/>
+            <w:tcBorders>
+              <w:top w:val="single" w:sz="4" w:space="0" w:color="auto"/>
             </w:tcBorders>
           </w:tcPr>
           <w:p>
@@ -1211,7 +1453,7 @@
         </w:tc>
         <w:tc>
           <w:tcPr>
-            <w:tcW w:w="2765" w:type="dxa"/>
+            <w:tcW w:w="2835" w:type="dxa"/>
             <w:tcBorders>
               <w:top w:val="single" w:sz="4" w:space="0" w:color="auto"/>
             </w:tcBorders>
@@ -1232,7 +1474,7 @@
         </w:tc>
         <w:tc>
           <w:tcPr>
-            <w:tcW w:w="5233" w:type="dxa"/>
+            <w:tcW w:w="5800" w:type="dxa"/>
             <w:tcBorders>
               <w:top w:val="single" w:sz="4" w:space="0" w:color="auto"/>
             </w:tcBorders>
@@ -1244,7 +1486,7 @@
                 <w:ilvl w:val="0"/>
                 <w:numId w:val="8"/>
               </w:numPr>
-              <w:ind w:left="414" w:hanging="357"/>
+              <w:ind w:left="357" w:hanging="357"/>
               <w:rPr>
                 <w:rFonts w:ascii="Avenir Next LT Pro Light" w:hAnsi="Avenir Next LT Pro Light"/>
               </w:rPr>
@@ -1269,6 +1511,1456 @@
     </w:tbl>
     <w:p>
       <w:pPr>
+        <w:spacing w:before="360" w:after="120"/>
+        <w:rPr>
+          <w:rFonts w:ascii="Avenir Next LT Pro" w:hAnsi="Avenir Next LT Pro"/>
+          <w:b/>
+          <w:bCs/>
+          <w:sz w:val="36"/>
+          <w:szCs w:val="36"/>
+        </w:rPr>
+      </w:pPr>
+      <w:r>
+        <w:rPr>
+          <w:rFonts w:ascii="Avenir Next LT Pro" w:hAnsi="Avenir Next LT Pro"/>
+          <w:b/>
+          <w:bCs/>
+          <w:sz w:val="36"/>
+          <w:szCs w:val="36"/>
+        </w:rPr>
+        <w:t>Enumerazioni</w:t>
+      </w:r>
+    </w:p>
+    <w:tbl>
+      <w:tblPr>
+        <w:tblStyle w:val="Grigliatabella"/>
+        <w:tblW w:w="0" w:type="auto"/>
+        <w:tblBorders>
+          <w:left w:val="none" w:sz="0" w:space="0" w:color="auto"/>
+          <w:right w:val="none" w:sz="0" w:space="0" w:color="auto"/>
+          <w:insideH w:val="none" w:sz="0" w:space="0" w:color="auto"/>
+          <w:insideV w:val="none" w:sz="0" w:space="0" w:color="auto"/>
+        </w:tblBorders>
+        <w:tblCellMar>
+          <w:top w:w="57" w:type="dxa"/>
+          <w:left w:w="57" w:type="dxa"/>
+          <w:bottom w:w="57" w:type="dxa"/>
+          <w:right w:w="57" w:type="dxa"/>
+        </w:tblCellMar>
+        <w:tblLook w:val="04A0" w:firstRow="1" w:lastRow="0" w:firstColumn="1" w:lastColumn="0" w:noHBand="0" w:noVBand="1"/>
+      </w:tblPr>
+      <w:tblGrid>
+        <w:gridCol w:w="1474"/>
+        <w:gridCol w:w="4055"/>
+        <w:gridCol w:w="2268"/>
+        <w:gridCol w:w="2835"/>
+        <w:gridCol w:w="140"/>
+      </w:tblGrid>
+      <w:tr>
+        <w:tc>
+          <w:tcPr>
+            <w:tcW w:w="1474" w:type="dxa"/>
+            <w:tcBorders>
+              <w:top w:val="single" w:sz="12" w:space="0" w:color="auto"/>
+              <w:bottom w:val="single" w:sz="12" w:space="0" w:color="auto"/>
+            </w:tcBorders>
+            <w:vAlign w:val="center"/>
+          </w:tcPr>
+          <w:p>
+            <w:pPr>
+              <w:jc w:val="center"/>
+              <w:rPr>
+                <w:rFonts w:ascii="Avenir Next LT Pro Light" w:hAnsi="Avenir Next LT Pro Light"/>
+              </w:rPr>
+            </w:pPr>
+            <w:r>
+              <w:rPr>
+                <w:rFonts w:ascii="Avenir Next LT Pro Light" w:hAnsi="Avenir Next LT Pro Light"/>
+                <w:b/>
+                <w:bCs/>
+              </w:rPr>
+              <w:t>Nome</w:t>
+            </w:r>
+          </w:p>
+        </w:tc>
+        <w:tc>
+          <w:tcPr>
+            <w:tcW w:w="4055" w:type="dxa"/>
+            <w:tcBorders>
+              <w:top w:val="single" w:sz="12" w:space="0" w:color="auto"/>
+              <w:bottom w:val="single" w:sz="12" w:space="0" w:color="auto"/>
+            </w:tcBorders>
+            <w:vAlign w:val="center"/>
+          </w:tcPr>
+          <w:p>
+            <w:pPr>
+              <w:jc w:val="center"/>
+              <w:rPr>
+                <w:rFonts w:ascii="Avenir Next LT Pro Light" w:hAnsi="Avenir Next LT Pro Light"/>
+              </w:rPr>
+            </w:pPr>
+            <w:r>
+              <w:rPr>
+                <w:rFonts w:ascii="Avenir Next LT Pro Light" w:hAnsi="Avenir Next LT Pro Light"/>
+                <w:b/>
+                <w:bCs/>
+              </w:rPr>
+              <w:t>Descrizione</w:t>
+            </w:r>
+          </w:p>
+        </w:tc>
+        <w:tc>
+          <w:tcPr>
+            <w:tcW w:w="5103" w:type="dxa"/>
+            <w:gridSpan w:val="2"/>
+            <w:tcBorders>
+              <w:top w:val="single" w:sz="12" w:space="0" w:color="auto"/>
+              <w:bottom w:val="single" w:sz="12" w:space="0" w:color="auto"/>
+            </w:tcBorders>
+            <w:vAlign w:val="center"/>
+          </w:tcPr>
+          <w:p>
+            <w:pPr>
+              <w:pStyle w:val="Paragrafoelenco"/>
+              <w:ind w:left="357"/>
+              <w:jc w:val="center"/>
+              <w:rPr>
+                <w:rFonts w:ascii="Avenir Next LT Pro Light" w:hAnsi="Avenir Next LT Pro Light"/>
+              </w:rPr>
+            </w:pPr>
+            <w:r>
+              <w:rPr>
+                <w:rFonts w:ascii="Avenir Next LT Pro Light" w:hAnsi="Avenir Next LT Pro Light"/>
+                <w:b/>
+                <w:bCs/>
+              </w:rPr>
+              <w:t>Insieme dei v</w:t>
+            </w:r>
+            <w:r>
+              <w:rPr>
+                <w:rFonts w:ascii="Avenir Next LT Pro Light" w:hAnsi="Avenir Next LT Pro Light"/>
+                <w:b/>
+                <w:bCs/>
+              </w:rPr>
+              <w:t>alori</w:t>
+            </w:r>
+          </w:p>
+        </w:tc>
+        <w:tc>
+          <w:tcPr>
+            <w:tcW w:w="140" w:type="dxa"/>
+            <w:tcBorders>
+              <w:top w:val="single" w:sz="12" w:space="0" w:color="auto"/>
+              <w:bottom w:val="single" w:sz="12" w:space="0" w:color="auto"/>
+            </w:tcBorders>
+          </w:tcPr>
+          <w:p>
+            <w:pPr>
+              <w:pStyle w:val="Paragrafoelenco"/>
+              <w:ind w:left="357"/>
+              <w:jc w:val="center"/>
+              <w:rPr>
+                <w:rFonts w:ascii="Avenir Next LT Pro Light" w:hAnsi="Avenir Next LT Pro Light"/>
+                <w:b/>
+                <w:bCs/>
+              </w:rPr>
+            </w:pPr>
+          </w:p>
+        </w:tc>
+      </w:tr>
+      <w:tr>
+        <w:tc>
+          <w:tcPr>
+            <w:tcW w:w="1474" w:type="dxa"/>
+            <w:tcBorders>
+              <w:top w:val="single" w:sz="12" w:space="0" w:color="auto"/>
+              <w:bottom w:val="single" w:sz="12" w:space="0" w:color="auto"/>
+            </w:tcBorders>
+          </w:tcPr>
+          <w:p>
+            <w:pPr>
+              <w:jc w:val="both"/>
+              <w:rPr>
+                <w:rFonts w:ascii="Avenir Next LT Pro Light" w:hAnsi="Avenir Next LT Pro Light"/>
+              </w:rPr>
+            </w:pPr>
+            <w:r>
+              <w:rPr>
+                <w:rFonts w:ascii="Avenir Next LT Pro Light" w:hAnsi="Avenir Next LT Pro Light"/>
+              </w:rPr>
+              <w:t>Grado</w:t>
+            </w:r>
+          </w:p>
+        </w:tc>
+        <w:tc>
+          <w:tcPr>
+            <w:tcW w:w="4055" w:type="dxa"/>
+            <w:tcBorders>
+              <w:top w:val="single" w:sz="12" w:space="0" w:color="auto"/>
+              <w:bottom w:val="single" w:sz="12" w:space="0" w:color="auto"/>
+            </w:tcBorders>
+          </w:tcPr>
+          <w:p>
+            <w:pPr>
+              <w:jc w:val="both"/>
+              <w:rPr>
+                <w:rFonts w:ascii="Avenir Next LT Pro Light" w:hAnsi="Avenir Next LT Pro Light"/>
+              </w:rPr>
+            </w:pPr>
+            <w:r>
+              <w:rPr>
+                <w:rFonts w:ascii="Avenir Next LT Pro Light" w:hAnsi="Avenir Next LT Pro Light"/>
+              </w:rPr>
+              <w:t>Indica i possibili valori che può assumere l’attributo Grado nella classe Impiegato</w:t>
+            </w:r>
+          </w:p>
+        </w:tc>
+        <w:tc>
+          <w:tcPr>
+            <w:tcW w:w="2268" w:type="dxa"/>
+            <w:tcBorders>
+              <w:top w:val="single" w:sz="12" w:space="0" w:color="auto"/>
+              <w:bottom w:val="single" w:sz="12" w:space="0" w:color="auto"/>
+            </w:tcBorders>
+          </w:tcPr>
+          <w:p>
+            <w:pPr>
+              <w:pStyle w:val="Paragrafoelenco"/>
+              <w:numPr>
+                <w:ilvl w:val="0"/>
+                <w:numId w:val="8"/>
+              </w:numPr>
+              <w:ind w:left="357" w:hanging="357"/>
+              <w:jc w:val="both"/>
+              <w:rPr>
+                <w:rFonts w:ascii="Avenir Next LT Pro Light" w:hAnsi="Avenir Next LT Pro Light"/>
+              </w:rPr>
+            </w:pPr>
+            <w:r>
+              <w:rPr>
+                <w:rFonts w:ascii="Avenir Next LT Pro Light" w:hAnsi="Avenir Next LT Pro Light"/>
+              </w:rPr>
+              <w:t>Dirigente</w:t>
+            </w:r>
+          </w:p>
+          <w:p>
+            <w:pPr>
+              <w:pStyle w:val="Paragrafoelenco"/>
+              <w:numPr>
+                <w:ilvl w:val="0"/>
+                <w:numId w:val="8"/>
+              </w:numPr>
+              <w:ind w:left="357" w:hanging="357"/>
+              <w:jc w:val="both"/>
+              <w:rPr>
+                <w:rFonts w:ascii="Avenir Next LT Pro Light" w:hAnsi="Avenir Next LT Pro Light"/>
+              </w:rPr>
+            </w:pPr>
+            <w:r>
+              <w:rPr>
+                <w:rFonts w:ascii="Avenir Next LT Pro Light" w:hAnsi="Avenir Next LT Pro Light"/>
+              </w:rPr>
+              <w:t>Vice-Dirigente</w:t>
+            </w:r>
+          </w:p>
+          <w:p>
+            <w:pPr>
+              <w:pStyle w:val="Paragrafoelenco"/>
+              <w:numPr>
+                <w:ilvl w:val="0"/>
+                <w:numId w:val="8"/>
+              </w:numPr>
+              <w:ind w:left="357" w:hanging="357"/>
+              <w:jc w:val="both"/>
+              <w:rPr>
+                <w:rFonts w:ascii="Avenir Next LT Pro Light" w:hAnsi="Avenir Next LT Pro Light"/>
+              </w:rPr>
+            </w:pPr>
+            <w:r>
+              <w:rPr>
+                <w:rFonts w:ascii="Avenir Next LT Pro Light" w:hAnsi="Avenir Next LT Pro Light"/>
+              </w:rPr>
+              <w:t>Stagista</w:t>
+            </w:r>
+          </w:p>
+          <w:p>
+            <w:pPr>
+              <w:pStyle w:val="Paragrafoelenco"/>
+              <w:numPr>
+                <w:ilvl w:val="0"/>
+                <w:numId w:val="8"/>
+              </w:numPr>
+              <w:ind w:left="357" w:hanging="357"/>
+              <w:jc w:val="both"/>
+              <w:rPr>
+                <w:rFonts w:ascii="Avenir Next LT Pro Light" w:hAnsi="Avenir Next LT Pro Light"/>
+              </w:rPr>
+            </w:pPr>
+            <w:r>
+              <w:rPr>
+                <w:rFonts w:ascii="Avenir Next LT Pro Light" w:hAnsi="Avenir Next LT Pro Light"/>
+              </w:rPr>
+              <w:t>CEO</w:t>
+            </w:r>
+          </w:p>
+        </w:tc>
+        <w:tc>
+          <w:tcPr>
+            <w:tcW w:w="2975" w:type="dxa"/>
+            <w:gridSpan w:val="2"/>
+            <w:tcBorders>
+              <w:top w:val="single" w:sz="12" w:space="0" w:color="auto"/>
+              <w:bottom w:val="single" w:sz="12" w:space="0" w:color="auto"/>
+            </w:tcBorders>
+          </w:tcPr>
+          <w:p>
+            <w:pPr>
+              <w:pStyle w:val="Paragrafoelenco"/>
+              <w:numPr>
+                <w:ilvl w:val="0"/>
+                <w:numId w:val="8"/>
+              </w:numPr>
+              <w:spacing w:after="160" w:line="259" w:lineRule="auto"/>
+              <w:ind w:left="357" w:hanging="357"/>
+              <w:jc w:val="both"/>
+              <w:rPr>
+                <w:rFonts w:ascii="Avenir Next LT Pro Light" w:hAnsi="Avenir Next LT Pro Light"/>
+              </w:rPr>
+            </w:pPr>
+            <w:r>
+              <w:rPr>
+                <w:rFonts w:ascii="Avenir Next LT Pro Light" w:hAnsi="Avenir Next LT Pro Light"/>
+              </w:rPr>
+              <w:t>Direttore Risorse Umane</w:t>
+            </w:r>
+          </w:p>
+          <w:p>
+            <w:pPr>
+              <w:pStyle w:val="Paragrafoelenco"/>
+              <w:numPr>
+                <w:ilvl w:val="0"/>
+                <w:numId w:val="8"/>
+              </w:numPr>
+              <w:spacing w:after="160" w:line="259" w:lineRule="auto"/>
+              <w:ind w:left="357" w:hanging="357"/>
+              <w:jc w:val="both"/>
+              <w:rPr>
+                <w:rFonts w:ascii="Avenir Next LT Pro Light" w:hAnsi="Avenir Next LT Pro Light"/>
+              </w:rPr>
+            </w:pPr>
+            <w:r>
+              <w:rPr>
+                <w:rFonts w:ascii="Avenir Next LT Pro Light" w:hAnsi="Avenir Next LT Pro Light"/>
+              </w:rPr>
+              <w:t>Impiegato</w:t>
+            </w:r>
+          </w:p>
+          <w:p>
+            <w:pPr>
+              <w:pStyle w:val="Paragrafoelenco"/>
+              <w:numPr>
+                <w:ilvl w:val="0"/>
+                <w:numId w:val="8"/>
+              </w:numPr>
+              <w:ind w:left="357" w:hanging="357"/>
+              <w:jc w:val="both"/>
+              <w:rPr>
+                <w:rFonts w:ascii="Avenir Next LT Pro Light" w:hAnsi="Avenir Next LT Pro Light"/>
+              </w:rPr>
+            </w:pPr>
+            <w:r>
+              <w:rPr>
+                <w:rFonts w:ascii="Avenir Next LT Pro Light" w:hAnsi="Avenir Next LT Pro Light"/>
+              </w:rPr>
+              <w:t>Ricercatore</w:t>
+            </w:r>
+          </w:p>
+        </w:tc>
+      </w:tr>
+      <w:tr>
+        <w:tc>
+          <w:tcPr>
+            <w:tcW w:w="1474" w:type="dxa"/>
+            <w:tcBorders>
+              <w:top w:val="single" w:sz="12" w:space="0" w:color="auto"/>
+              <w:bottom w:val="single" w:sz="12" w:space="0" w:color="auto"/>
+            </w:tcBorders>
+          </w:tcPr>
+          <w:p>
+            <w:pPr>
+              <w:jc w:val="both"/>
+              <w:rPr>
+                <w:rFonts w:ascii="Avenir Next LT Pro Light" w:hAnsi="Avenir Next LT Pro Light"/>
+              </w:rPr>
+            </w:pPr>
+            <w:r>
+              <w:rPr>
+                <w:rFonts w:ascii="Avenir Next LT Pro Light" w:hAnsi="Avenir Next LT Pro Light"/>
+              </w:rPr>
+              <w:t>Ruolo</w:t>
+            </w:r>
+          </w:p>
+        </w:tc>
+        <w:tc>
+          <w:tcPr>
+            <w:tcW w:w="4055" w:type="dxa"/>
+            <w:tcBorders>
+              <w:top w:val="single" w:sz="12" w:space="0" w:color="auto"/>
+              <w:bottom w:val="single" w:sz="12" w:space="0" w:color="auto"/>
+            </w:tcBorders>
+          </w:tcPr>
+          <w:p>
+            <w:pPr>
+              <w:jc w:val="both"/>
+              <w:rPr>
+                <w:rFonts w:ascii="Avenir Next LT Pro Light" w:hAnsi="Avenir Next LT Pro Light"/>
+              </w:rPr>
+            </w:pPr>
+            <w:r>
+              <w:rPr>
+                <w:rFonts w:ascii="Avenir Next LT Pro Light" w:hAnsi="Avenir Next LT Pro Light"/>
+              </w:rPr>
+              <w:t xml:space="preserve">Indica i possibili valori che può assumere l’attributo </w:t>
+            </w:r>
+            <w:r>
+              <w:rPr>
+                <w:rFonts w:ascii="Avenir Next LT Pro Light" w:hAnsi="Avenir Next LT Pro Light"/>
+              </w:rPr>
+              <w:t>Ruolo</w:t>
+            </w:r>
+            <w:r>
+              <w:rPr>
+                <w:rFonts w:ascii="Avenir Next LT Pro Light" w:hAnsi="Avenir Next LT Pro Light"/>
+              </w:rPr>
+              <w:t xml:space="preserve"> nella classe </w:t>
+            </w:r>
+            <w:r>
+              <w:rPr>
+                <w:rFonts w:ascii="Avenir Next LT Pro Light" w:hAnsi="Avenir Next LT Pro Light"/>
+              </w:rPr>
+              <w:t>Registrazione</w:t>
+            </w:r>
+          </w:p>
+        </w:tc>
+        <w:tc>
+          <w:tcPr>
+            <w:tcW w:w="2268" w:type="dxa"/>
+            <w:tcBorders>
+              <w:top w:val="single" w:sz="12" w:space="0" w:color="auto"/>
+              <w:bottom w:val="single" w:sz="12" w:space="0" w:color="auto"/>
+            </w:tcBorders>
+          </w:tcPr>
+          <w:p>
+            <w:pPr>
+              <w:pStyle w:val="Paragrafoelenco"/>
+              <w:numPr>
+                <w:ilvl w:val="0"/>
+                <w:numId w:val="8"/>
+              </w:numPr>
+              <w:ind w:left="357" w:hanging="357"/>
+              <w:jc w:val="both"/>
+              <w:rPr>
+                <w:rFonts w:ascii="Avenir Next LT Pro Light" w:hAnsi="Avenir Next LT Pro Light"/>
+              </w:rPr>
+            </w:pPr>
+            <w:r>
+              <w:rPr>
+                <w:rFonts w:ascii="Avenir Next LT Pro Light" w:hAnsi="Avenir Next LT Pro Light"/>
+              </w:rPr>
+              <w:t>Project Manager</w:t>
+            </w:r>
+          </w:p>
+          <w:p>
+            <w:pPr>
+              <w:pStyle w:val="Paragrafoelenco"/>
+              <w:numPr>
+                <w:ilvl w:val="0"/>
+                <w:numId w:val="8"/>
+              </w:numPr>
+              <w:ind w:left="357" w:hanging="357"/>
+              <w:jc w:val="both"/>
+              <w:rPr>
+                <w:rFonts w:ascii="Avenir Next LT Pro Light" w:hAnsi="Avenir Next LT Pro Light"/>
+              </w:rPr>
+            </w:pPr>
+            <w:r>
+              <w:rPr>
+                <w:rFonts w:ascii="Avenir Next LT Pro Light" w:hAnsi="Avenir Next LT Pro Light"/>
+              </w:rPr>
+              <w:t>Partecipante</w:t>
+            </w:r>
+          </w:p>
+          <w:p>
+            <w:pPr>
+              <w:pStyle w:val="Paragrafoelenco"/>
+              <w:numPr>
+                <w:ilvl w:val="0"/>
+                <w:numId w:val="8"/>
+              </w:numPr>
+              <w:ind w:left="357" w:hanging="357"/>
+              <w:jc w:val="both"/>
+              <w:rPr>
+                <w:rFonts w:ascii="Avenir Next LT Pro Light" w:hAnsi="Avenir Next LT Pro Light"/>
+              </w:rPr>
+            </w:pPr>
+            <w:r>
+              <w:rPr>
+                <w:rFonts w:ascii="Avenir Next LT Pro Light" w:hAnsi="Avenir Next LT Pro Light"/>
+              </w:rPr>
+              <w:t>Programmatore</w:t>
+            </w:r>
+          </w:p>
+        </w:tc>
+        <w:tc>
+          <w:tcPr>
+            <w:tcW w:w="2975" w:type="dxa"/>
+            <w:gridSpan w:val="2"/>
+            <w:tcBorders>
+              <w:top w:val="single" w:sz="12" w:space="0" w:color="auto"/>
+              <w:bottom w:val="single" w:sz="12" w:space="0" w:color="auto"/>
+            </w:tcBorders>
+          </w:tcPr>
+          <w:p>
+            <w:pPr>
+              <w:pStyle w:val="Paragrafoelenco"/>
+              <w:numPr>
+                <w:ilvl w:val="0"/>
+                <w:numId w:val="8"/>
+              </w:numPr>
+              <w:spacing w:after="160" w:line="259" w:lineRule="auto"/>
+              <w:ind w:left="357" w:hanging="357"/>
+              <w:jc w:val="both"/>
+              <w:rPr>
+                <w:rFonts w:ascii="Avenir Next LT Pro Light" w:hAnsi="Avenir Next LT Pro Light"/>
+              </w:rPr>
+            </w:pPr>
+            <w:r>
+              <w:rPr>
+                <w:rFonts w:ascii="Avenir Next LT Pro Light" w:hAnsi="Avenir Next LT Pro Light"/>
+              </w:rPr>
+              <w:t>Grafico</w:t>
+            </w:r>
+          </w:p>
+          <w:p>
+            <w:pPr>
+              <w:pStyle w:val="Paragrafoelenco"/>
+              <w:numPr>
+                <w:ilvl w:val="0"/>
+                <w:numId w:val="8"/>
+              </w:numPr>
+              <w:spacing w:after="160" w:line="259" w:lineRule="auto"/>
+              <w:ind w:left="357" w:hanging="357"/>
+              <w:jc w:val="both"/>
+              <w:rPr>
+                <w:rFonts w:ascii="Avenir Next LT Pro Light" w:hAnsi="Avenir Next LT Pro Light"/>
+              </w:rPr>
+            </w:pPr>
+            <w:r>
+              <w:rPr>
+                <w:rFonts w:ascii="Avenir Next LT Pro Light" w:hAnsi="Avenir Next LT Pro Light"/>
+              </w:rPr>
+              <w:t>Analista</w:t>
+            </w:r>
+          </w:p>
+          <w:p>
+            <w:pPr>
+              <w:pStyle w:val="Paragrafoelenco"/>
+              <w:numPr>
+                <w:ilvl w:val="0"/>
+                <w:numId w:val="8"/>
+              </w:numPr>
+              <w:spacing w:after="160" w:line="259" w:lineRule="auto"/>
+              <w:ind w:left="357" w:hanging="357"/>
+              <w:jc w:val="both"/>
+              <w:rPr>
+                <w:rFonts w:ascii="Avenir Next LT Pro Light" w:hAnsi="Avenir Next LT Pro Light"/>
+              </w:rPr>
+            </w:pPr>
+            <w:r>
+              <w:rPr>
+                <w:rFonts w:ascii="Avenir Next LT Pro Light" w:hAnsi="Avenir Next LT Pro Light"/>
+              </w:rPr>
+              <w:t>Tecnico</w:t>
+            </w:r>
+          </w:p>
+          <w:p>
+            <w:pPr>
+              <w:pStyle w:val="Paragrafoelenco"/>
+              <w:ind w:left="357"/>
+              <w:jc w:val="both"/>
+              <w:rPr>
+                <w:rFonts w:ascii="Avenir Next LT Pro Light" w:hAnsi="Avenir Next LT Pro Light"/>
+              </w:rPr>
+            </w:pPr>
+            <w:r>
+              <w:rPr>
+                <w:rFonts w:ascii="Avenir Next LT Pro Light" w:hAnsi="Avenir Next LT Pro Light"/>
+              </w:rPr>
+              <w:t>Consulente</w:t>
+            </w:r>
+          </w:p>
+        </w:tc>
+      </w:tr>
+      <w:tr>
+        <w:tc>
+          <w:tcPr>
+            <w:tcW w:w="1474" w:type="dxa"/>
+            <w:tcBorders>
+              <w:top w:val="single" w:sz="12" w:space="0" w:color="auto"/>
+              <w:bottom w:val="single" w:sz="12" w:space="0" w:color="auto"/>
+            </w:tcBorders>
+          </w:tcPr>
+          <w:p>
+            <w:pPr>
+              <w:jc w:val="both"/>
+              <w:rPr>
+                <w:rFonts w:ascii="Avenir Next LT Pro Light" w:hAnsi="Avenir Next LT Pro Light"/>
+              </w:rPr>
+            </w:pPr>
+            <w:r>
+              <w:rPr>
+                <w:rFonts w:ascii="Avenir Next LT Pro Light" w:hAnsi="Avenir Next LT Pro Light"/>
+              </w:rPr>
+              <w:t>tipoSkill</w:t>
+            </w:r>
+          </w:p>
+        </w:tc>
+        <w:tc>
+          <w:tcPr>
+            <w:tcW w:w="4055" w:type="dxa"/>
+            <w:tcBorders>
+              <w:top w:val="single" w:sz="12" w:space="0" w:color="auto"/>
+              <w:bottom w:val="single" w:sz="12" w:space="0" w:color="auto"/>
+            </w:tcBorders>
+          </w:tcPr>
+          <w:p>
+            <w:pPr>
+              <w:jc w:val="both"/>
+              <w:rPr>
+                <w:rFonts w:ascii="Avenir Next LT Pro Light" w:hAnsi="Avenir Next LT Pro Light"/>
+              </w:rPr>
+            </w:pPr>
+            <w:r>
+              <w:rPr>
+                <w:rFonts w:ascii="Avenir Next LT Pro Light" w:hAnsi="Avenir Next LT Pro Light"/>
+              </w:rPr>
+              <w:t>Indica i possibili valori che può assumere l’attributo tipoSkill</w:t>
+            </w:r>
+            <w:r>
+              <w:rPr>
+                <w:rFonts w:ascii="Avenir Next LT Pro Light" w:hAnsi="Avenir Next LT Pro Light"/>
+              </w:rPr>
+              <w:t xml:space="preserve"> </w:t>
+            </w:r>
+            <w:r>
+              <w:rPr>
+                <w:rFonts w:ascii="Avenir Next LT Pro Light" w:hAnsi="Avenir Next LT Pro Light"/>
+              </w:rPr>
+              <w:t xml:space="preserve">nella classe </w:t>
+            </w:r>
+            <w:r>
+              <w:rPr>
+                <w:rFonts w:ascii="Avenir Next LT Pro Light" w:hAnsi="Avenir Next LT Pro Light"/>
+              </w:rPr>
+              <w:t>Skill</w:t>
+            </w:r>
+          </w:p>
+        </w:tc>
+        <w:tc>
+          <w:tcPr>
+            <w:tcW w:w="2268" w:type="dxa"/>
+            <w:tcBorders>
+              <w:top w:val="single" w:sz="12" w:space="0" w:color="auto"/>
+              <w:bottom w:val="single" w:sz="12" w:space="0" w:color="auto"/>
+            </w:tcBorders>
+          </w:tcPr>
+          <w:p>
+            <w:pPr>
+              <w:pStyle w:val="Paragrafoelenco"/>
+              <w:numPr>
+                <w:ilvl w:val="0"/>
+                <w:numId w:val="8"/>
+              </w:numPr>
+              <w:ind w:left="357" w:hanging="357"/>
+              <w:jc w:val="both"/>
+              <w:rPr>
+                <w:rFonts w:ascii="Avenir Next LT Pro Light" w:hAnsi="Avenir Next LT Pro Light"/>
+              </w:rPr>
+            </w:pPr>
+            <w:r>
+              <w:rPr>
+                <w:rFonts w:ascii="Avenir Next LT Pro Light" w:hAnsi="Avenir Next LT Pro Light"/>
+              </w:rPr>
+              <w:t>Soft-Skill</w:t>
+            </w:r>
+          </w:p>
+        </w:tc>
+        <w:tc>
+          <w:tcPr>
+            <w:tcW w:w="2975" w:type="dxa"/>
+            <w:gridSpan w:val="2"/>
+            <w:tcBorders>
+              <w:top w:val="single" w:sz="12" w:space="0" w:color="auto"/>
+              <w:bottom w:val="single" w:sz="12" w:space="0" w:color="auto"/>
+            </w:tcBorders>
+          </w:tcPr>
+          <w:p>
+            <w:pPr>
+              <w:pStyle w:val="Paragrafoelenco"/>
+              <w:numPr>
+                <w:ilvl w:val="0"/>
+                <w:numId w:val="8"/>
+              </w:numPr>
+              <w:ind w:left="357" w:hanging="357"/>
+              <w:jc w:val="both"/>
+              <w:rPr>
+                <w:rFonts w:ascii="Avenir Next LT Pro Light" w:hAnsi="Avenir Next LT Pro Light"/>
+              </w:rPr>
+            </w:pPr>
+            <w:r>
+              <w:rPr>
+                <w:rFonts w:ascii="Avenir Next LT Pro Light" w:hAnsi="Avenir Next LT Pro Light"/>
+              </w:rPr>
+              <w:t>Hard-Skill</w:t>
+            </w:r>
+          </w:p>
+        </w:tc>
+      </w:tr>
+      <w:tr>
+        <w:tc>
+          <w:tcPr>
+            <w:tcW w:w="1474" w:type="dxa"/>
+            <w:tcBorders>
+              <w:top w:val="single" w:sz="12" w:space="0" w:color="auto"/>
+              <w:bottom w:val="single" w:sz="12" w:space="0" w:color="auto"/>
+            </w:tcBorders>
+          </w:tcPr>
+          <w:p>
+            <w:pPr>
+              <w:jc w:val="both"/>
+              <w:rPr>
+                <w:rFonts w:ascii="Avenir Next LT Pro Light" w:hAnsi="Avenir Next LT Pro Light"/>
+              </w:rPr>
+            </w:pPr>
+            <w:r>
+              <w:rPr>
+                <w:rFonts w:ascii="Avenir Next LT Pro Light" w:hAnsi="Avenir Next LT Pro Light"/>
+              </w:rPr>
+              <w:t>tipoProgetto</w:t>
+            </w:r>
+          </w:p>
+        </w:tc>
+        <w:tc>
+          <w:tcPr>
+            <w:tcW w:w="4055" w:type="dxa"/>
+            <w:tcBorders>
+              <w:top w:val="single" w:sz="12" w:space="0" w:color="auto"/>
+              <w:bottom w:val="single" w:sz="12" w:space="0" w:color="auto"/>
+            </w:tcBorders>
+          </w:tcPr>
+          <w:p>
+            <w:pPr>
+              <w:jc w:val="both"/>
+              <w:rPr>
+                <w:rFonts w:ascii="Avenir Next LT Pro Light" w:hAnsi="Avenir Next LT Pro Light"/>
+              </w:rPr>
+            </w:pPr>
+            <w:r>
+              <w:rPr>
+                <w:rFonts w:ascii="Avenir Next LT Pro Light" w:hAnsi="Avenir Next LT Pro Light"/>
+              </w:rPr>
+              <w:t>Indica i possibili valori che può assumere l’attributo tipoProgetto</w:t>
+            </w:r>
+            <w:r>
+              <w:rPr>
+                <w:rFonts w:ascii="Avenir Next LT Pro Light" w:hAnsi="Avenir Next LT Pro Light"/>
+              </w:rPr>
+              <w:t xml:space="preserve"> </w:t>
+            </w:r>
+            <w:r>
+              <w:rPr>
+                <w:rFonts w:ascii="Avenir Next LT Pro Light" w:hAnsi="Avenir Next LT Pro Light"/>
+              </w:rPr>
+              <w:t xml:space="preserve">nella classe </w:t>
+            </w:r>
+            <w:r>
+              <w:rPr>
+                <w:rFonts w:ascii="Avenir Next LT Pro Light" w:hAnsi="Avenir Next LT Pro Light"/>
+              </w:rPr>
+              <w:t>Progetto</w:t>
+            </w:r>
+          </w:p>
+        </w:tc>
+        <w:tc>
+          <w:tcPr>
+            <w:tcW w:w="2268" w:type="dxa"/>
+            <w:tcBorders>
+              <w:top w:val="single" w:sz="12" w:space="0" w:color="auto"/>
+              <w:bottom w:val="single" w:sz="12" w:space="0" w:color="auto"/>
+            </w:tcBorders>
+          </w:tcPr>
+          <w:p>
+            <w:pPr>
+              <w:pStyle w:val="Paragrafoelenco"/>
+              <w:numPr>
+                <w:ilvl w:val="0"/>
+                <w:numId w:val="8"/>
+              </w:numPr>
+              <w:ind w:left="357" w:hanging="357"/>
+              <w:jc w:val="both"/>
+              <w:rPr>
+                <w:rFonts w:ascii="Avenir Next LT Pro Light" w:hAnsi="Avenir Next LT Pro Light"/>
+              </w:rPr>
+            </w:pPr>
+            <w:r>
+              <w:rPr>
+                <w:rFonts w:ascii="Avenir Next LT Pro Light" w:hAnsi="Avenir Next LT Pro Light"/>
+              </w:rPr>
+              <w:t>Ricerca di Base</w:t>
+            </w:r>
+          </w:p>
+          <w:p>
+            <w:pPr>
+              <w:pStyle w:val="Paragrafoelenco"/>
+              <w:numPr>
+                <w:ilvl w:val="0"/>
+                <w:numId w:val="8"/>
+              </w:numPr>
+              <w:ind w:left="357" w:hanging="357"/>
+              <w:jc w:val="both"/>
+              <w:rPr>
+                <w:rFonts w:ascii="Avenir Next LT Pro Light" w:hAnsi="Avenir Next LT Pro Light"/>
+              </w:rPr>
+            </w:pPr>
+            <w:r>
+              <w:rPr>
+                <w:rFonts w:ascii="Avenir Next LT Pro Light" w:hAnsi="Avenir Next LT Pro Light"/>
+              </w:rPr>
+              <w:t>Ricerca Industriale</w:t>
+            </w:r>
+          </w:p>
+          <w:p>
+            <w:pPr>
+              <w:pStyle w:val="Paragrafoelenco"/>
+              <w:numPr>
+                <w:ilvl w:val="0"/>
+                <w:numId w:val="8"/>
+              </w:numPr>
+              <w:ind w:left="357" w:hanging="357"/>
+              <w:jc w:val="both"/>
+              <w:rPr>
+                <w:rFonts w:ascii="Avenir Next LT Pro Light" w:hAnsi="Avenir Next LT Pro Light"/>
+              </w:rPr>
+            </w:pPr>
+            <w:r>
+              <w:rPr>
+                <w:rFonts w:ascii="Avenir Next LT Pro Light" w:hAnsi="Avenir Next LT Pro Light"/>
+              </w:rPr>
+              <w:t>Ricerca Sperimentale</w:t>
+            </w:r>
+          </w:p>
+          <w:p>
+            <w:pPr>
+              <w:pStyle w:val="Paragrafoelenco"/>
+              <w:numPr>
+                <w:ilvl w:val="0"/>
+                <w:numId w:val="8"/>
+              </w:numPr>
+              <w:ind w:left="357" w:hanging="357"/>
+              <w:jc w:val="both"/>
+              <w:rPr>
+                <w:rFonts w:ascii="Avenir Next LT Pro Light" w:hAnsi="Avenir Next LT Pro Light"/>
+              </w:rPr>
+            </w:pPr>
+            <w:r>
+              <w:rPr>
+                <w:rFonts w:ascii="Avenir Next LT Pro Light" w:hAnsi="Avenir Next LT Pro Light"/>
+              </w:rPr>
+              <w:t>Sviluppo Sperimentale</w:t>
+            </w:r>
+          </w:p>
+          <w:p>
+            <w:pPr>
+              <w:pStyle w:val="Paragrafoelenco"/>
+              <w:numPr>
+                <w:ilvl w:val="0"/>
+                <w:numId w:val="8"/>
+              </w:numPr>
+              <w:ind w:left="357" w:hanging="357"/>
+              <w:jc w:val="both"/>
+              <w:rPr>
+                <w:rFonts w:ascii="Avenir Next LT Pro Light" w:hAnsi="Avenir Next LT Pro Light"/>
+              </w:rPr>
+            </w:pPr>
+            <w:r>
+              <w:rPr>
+                <w:rFonts w:ascii="Avenir Next LT Pro Light" w:hAnsi="Avenir Next LT Pro Light"/>
+              </w:rPr>
+              <w:t>Ricerca Medica</w:t>
+            </w:r>
+          </w:p>
+          <w:p>
+            <w:pPr>
+              <w:pStyle w:val="Paragrafoelenco"/>
+              <w:numPr>
+                <w:ilvl w:val="0"/>
+                <w:numId w:val="8"/>
+              </w:numPr>
+              <w:ind w:left="357" w:hanging="357"/>
+              <w:jc w:val="both"/>
+              <w:rPr>
+                <w:rFonts w:ascii="Avenir Next LT Pro Light" w:hAnsi="Avenir Next LT Pro Light"/>
+              </w:rPr>
+            </w:pPr>
+            <w:r>
+              <w:rPr>
+                <w:rFonts w:ascii="Avenir Next LT Pro Light" w:hAnsi="Avenir Next LT Pro Light"/>
+              </w:rPr>
+              <w:t>Sperimentazione Fisica</w:t>
+            </w:r>
+          </w:p>
+        </w:tc>
+        <w:tc>
+          <w:tcPr>
+            <w:tcW w:w="2975" w:type="dxa"/>
+            <w:gridSpan w:val="2"/>
+            <w:tcBorders>
+              <w:top w:val="single" w:sz="12" w:space="0" w:color="auto"/>
+              <w:bottom w:val="single" w:sz="12" w:space="0" w:color="auto"/>
+            </w:tcBorders>
+          </w:tcPr>
+          <w:p>
+            <w:pPr>
+              <w:pStyle w:val="Paragrafoelenco"/>
+              <w:numPr>
+                <w:ilvl w:val="0"/>
+                <w:numId w:val="8"/>
+              </w:numPr>
+              <w:ind w:left="357" w:hanging="357"/>
+              <w:jc w:val="both"/>
+              <w:rPr>
+                <w:rFonts w:ascii="Avenir Next LT Pro Light" w:hAnsi="Avenir Next LT Pro Light"/>
+              </w:rPr>
+            </w:pPr>
+            <w:r>
+              <w:rPr>
+                <w:rFonts w:ascii="Avenir Next LT Pro Light" w:hAnsi="Avenir Next LT Pro Light"/>
+              </w:rPr>
+              <w:t>Ricerca Musicale</w:t>
+            </w:r>
+          </w:p>
+          <w:p>
+            <w:pPr>
+              <w:pStyle w:val="Paragrafoelenco"/>
+              <w:numPr>
+                <w:ilvl w:val="0"/>
+                <w:numId w:val="8"/>
+              </w:numPr>
+              <w:ind w:left="357" w:hanging="357"/>
+              <w:jc w:val="both"/>
+              <w:rPr>
+                <w:rFonts w:ascii="Avenir Next LT Pro Light" w:hAnsi="Avenir Next LT Pro Light"/>
+              </w:rPr>
+            </w:pPr>
+            <w:r>
+              <w:rPr>
+                <w:rFonts w:ascii="Avenir Next LT Pro Light" w:hAnsi="Avenir Next LT Pro Light"/>
+              </w:rPr>
+              <w:t>Ricerca Economica</w:t>
+            </w:r>
+          </w:p>
+          <w:p>
+            <w:pPr>
+              <w:pStyle w:val="Paragrafoelenco"/>
+              <w:numPr>
+                <w:ilvl w:val="0"/>
+                <w:numId w:val="8"/>
+              </w:numPr>
+              <w:ind w:left="357" w:hanging="357"/>
+              <w:jc w:val="both"/>
+              <w:rPr>
+                <w:rFonts w:ascii="Avenir Next LT Pro Light" w:hAnsi="Avenir Next LT Pro Light"/>
+              </w:rPr>
+            </w:pPr>
+            <w:r>
+              <w:rPr>
+                <w:rFonts w:ascii="Avenir Next LT Pro Light" w:hAnsi="Avenir Next LT Pro Light"/>
+              </w:rPr>
+              <w:t>Analisi Statistica</w:t>
+            </w:r>
+          </w:p>
+          <w:p>
+            <w:pPr>
+              <w:pStyle w:val="Paragrafoelenco"/>
+              <w:numPr>
+                <w:ilvl w:val="0"/>
+                <w:numId w:val="8"/>
+              </w:numPr>
+              <w:ind w:left="357" w:hanging="357"/>
+              <w:jc w:val="both"/>
+              <w:rPr>
+                <w:rFonts w:ascii="Avenir Next LT Pro Light" w:hAnsi="Avenir Next LT Pro Light"/>
+              </w:rPr>
+            </w:pPr>
+            <w:r>
+              <w:rPr>
+                <w:rFonts w:ascii="Avenir Next LT Pro Light" w:hAnsi="Avenir Next LT Pro Light"/>
+              </w:rPr>
+              <w:t>Ricerca Ambientale</w:t>
+            </w:r>
+          </w:p>
+          <w:p>
+            <w:pPr>
+              <w:pStyle w:val="Paragrafoelenco"/>
+              <w:numPr>
+                <w:ilvl w:val="0"/>
+                <w:numId w:val="8"/>
+              </w:numPr>
+              <w:ind w:left="357" w:hanging="357"/>
+              <w:jc w:val="both"/>
+              <w:rPr>
+                <w:rFonts w:ascii="Avenir Next LT Pro Light" w:hAnsi="Avenir Next LT Pro Light"/>
+              </w:rPr>
+            </w:pPr>
+            <w:r>
+              <w:rPr>
+                <w:rFonts w:ascii="Avenir Next LT Pro Light" w:hAnsi="Avenir Next LT Pro Light"/>
+              </w:rPr>
+              <w:t>Sperimentazione Chimica</w:t>
+            </w:r>
+          </w:p>
+          <w:p>
+            <w:pPr>
+              <w:pStyle w:val="Paragrafoelenco"/>
+              <w:numPr>
+                <w:ilvl w:val="0"/>
+                <w:numId w:val="8"/>
+              </w:numPr>
+              <w:ind w:left="357" w:hanging="357"/>
+              <w:jc w:val="both"/>
+              <w:rPr>
+                <w:rFonts w:ascii="Avenir Next LT Pro Light" w:hAnsi="Avenir Next LT Pro Light"/>
+              </w:rPr>
+            </w:pPr>
+            <w:r>
+              <w:rPr>
+                <w:rFonts w:ascii="Avenir Next LT Pro Light" w:hAnsi="Avenir Next LT Pro Light"/>
+              </w:rPr>
+              <w:t>Ricerca Quantistica</w:t>
+            </w:r>
+          </w:p>
+          <w:p>
+            <w:pPr>
+              <w:pStyle w:val="Paragrafoelenco"/>
+              <w:numPr>
+                <w:ilvl w:val="0"/>
+                <w:numId w:val="8"/>
+              </w:numPr>
+              <w:ind w:left="357" w:hanging="357"/>
+              <w:jc w:val="both"/>
+              <w:rPr>
+                <w:rFonts w:ascii="Avenir Next LT Pro Light" w:hAnsi="Avenir Next LT Pro Light"/>
+              </w:rPr>
+            </w:pPr>
+            <w:r>
+              <w:rPr>
+                <w:rFonts w:ascii="Avenir Next LT Pro Light" w:hAnsi="Avenir Next LT Pro Light"/>
+              </w:rPr>
+              <w:t>Sviluppo Algoritmi</w:t>
+            </w:r>
+          </w:p>
+          <w:p>
+            <w:pPr>
+              <w:pStyle w:val="Paragrafoelenco"/>
+              <w:numPr>
+                <w:ilvl w:val="0"/>
+                <w:numId w:val="8"/>
+              </w:numPr>
+              <w:ind w:left="357" w:hanging="357"/>
+              <w:jc w:val="both"/>
+              <w:rPr>
+                <w:rFonts w:ascii="Avenir Next LT Pro Light" w:hAnsi="Avenir Next LT Pro Light"/>
+              </w:rPr>
+            </w:pPr>
+            <w:r>
+              <w:rPr>
+                <w:rFonts w:ascii="Avenir Next LT Pro Light" w:hAnsi="Avenir Next LT Pro Light"/>
+              </w:rPr>
+              <w:t>Sviluppo Software</w:t>
+            </w:r>
+          </w:p>
+        </w:tc>
+      </w:tr>
+      <w:tr>
+        <w:tc>
+          <w:tcPr>
+            <w:tcW w:w="1474" w:type="dxa"/>
+            <w:tcBorders>
+              <w:top w:val="single" w:sz="12" w:space="0" w:color="auto"/>
+              <w:bottom w:val="single" w:sz="12" w:space="0" w:color="auto"/>
+            </w:tcBorders>
+          </w:tcPr>
+          <w:p>
+            <w:pPr>
+              <w:jc w:val="both"/>
+              <w:rPr>
+                <w:rFonts w:ascii="Avenir Next LT Pro Light" w:hAnsi="Avenir Next LT Pro Light"/>
+              </w:rPr>
+            </w:pPr>
+            <w:r>
+              <w:rPr>
+                <w:rFonts w:ascii="Avenir Next LT Pro Light" w:hAnsi="Avenir Next LT Pro Light"/>
+              </w:rPr>
+              <w:t>tipoAmbito</w:t>
+            </w:r>
+          </w:p>
+        </w:tc>
+        <w:tc>
+          <w:tcPr>
+            <w:tcW w:w="4055" w:type="dxa"/>
+            <w:tcBorders>
+              <w:top w:val="single" w:sz="12" w:space="0" w:color="auto"/>
+              <w:bottom w:val="single" w:sz="12" w:space="0" w:color="auto"/>
+            </w:tcBorders>
+          </w:tcPr>
+          <w:p>
+            <w:pPr>
+              <w:jc w:val="both"/>
+              <w:rPr>
+                <w:rFonts w:ascii="Avenir Next LT Pro Light" w:hAnsi="Avenir Next LT Pro Light"/>
+              </w:rPr>
+            </w:pPr>
+            <w:r>
+              <w:rPr>
+                <w:rFonts w:ascii="Avenir Next LT Pro Light" w:hAnsi="Avenir Next LT Pro Light"/>
+              </w:rPr>
+              <w:t>Indica i possibili valori che può assumere l’attributo tipoAmbito</w:t>
+            </w:r>
+            <w:r>
+              <w:rPr>
+                <w:rFonts w:ascii="Avenir Next LT Pro Light" w:hAnsi="Avenir Next LT Pro Light"/>
+              </w:rPr>
+              <w:t xml:space="preserve"> </w:t>
+            </w:r>
+            <w:r>
+              <w:rPr>
+                <w:rFonts w:ascii="Avenir Next LT Pro Light" w:hAnsi="Avenir Next LT Pro Light"/>
+              </w:rPr>
+              <w:t xml:space="preserve">nella classe </w:t>
+            </w:r>
+            <w:r>
+              <w:rPr>
+                <w:rFonts w:ascii="Avenir Next LT Pro Light" w:hAnsi="Avenir Next LT Pro Light"/>
+              </w:rPr>
+              <w:t>Ambito</w:t>
+            </w:r>
+          </w:p>
+        </w:tc>
+        <w:tc>
+          <w:tcPr>
+            <w:tcW w:w="2268" w:type="dxa"/>
+            <w:tcBorders>
+              <w:top w:val="single" w:sz="12" w:space="0" w:color="auto"/>
+              <w:bottom w:val="single" w:sz="12" w:space="0" w:color="auto"/>
+            </w:tcBorders>
+          </w:tcPr>
+          <w:p>
+            <w:pPr>
+              <w:pStyle w:val="Paragrafoelenco"/>
+              <w:numPr>
+                <w:ilvl w:val="0"/>
+                <w:numId w:val="8"/>
+              </w:numPr>
+              <w:ind w:left="357" w:hanging="357"/>
+              <w:jc w:val="both"/>
+              <w:rPr>
+                <w:rFonts w:ascii="Avenir Next LT Pro Light" w:hAnsi="Avenir Next LT Pro Light"/>
+              </w:rPr>
+            </w:pPr>
+            <w:r>
+              <w:rPr>
+                <w:rFonts w:ascii="Avenir Next LT Pro Light" w:hAnsi="Avenir Next LT Pro Light"/>
+              </w:rPr>
+              <w:t>Economia</w:t>
+            </w:r>
+          </w:p>
+          <w:p>
+            <w:pPr>
+              <w:pStyle w:val="Paragrafoelenco"/>
+              <w:numPr>
+                <w:ilvl w:val="0"/>
+                <w:numId w:val="8"/>
+              </w:numPr>
+              <w:ind w:left="357" w:hanging="357"/>
+              <w:jc w:val="both"/>
+              <w:rPr>
+                <w:rFonts w:ascii="Avenir Next LT Pro Light" w:hAnsi="Avenir Next LT Pro Light"/>
+              </w:rPr>
+            </w:pPr>
+            <w:r>
+              <w:rPr>
+                <w:rFonts w:ascii="Avenir Next LT Pro Light" w:hAnsi="Avenir Next LT Pro Light"/>
+              </w:rPr>
+              <w:t>Medicina</w:t>
+            </w:r>
+          </w:p>
+          <w:p>
+            <w:pPr>
+              <w:pStyle w:val="Paragrafoelenco"/>
+              <w:numPr>
+                <w:ilvl w:val="0"/>
+                <w:numId w:val="8"/>
+              </w:numPr>
+              <w:ind w:left="357" w:hanging="357"/>
+              <w:jc w:val="both"/>
+              <w:rPr>
+                <w:rFonts w:ascii="Avenir Next LT Pro Light" w:hAnsi="Avenir Next LT Pro Light"/>
+              </w:rPr>
+            </w:pPr>
+            <w:r>
+              <w:rPr>
+                <w:rFonts w:ascii="Avenir Next LT Pro Light" w:hAnsi="Avenir Next LT Pro Light"/>
+              </w:rPr>
+              <w:t>Informatica</w:t>
+            </w:r>
+          </w:p>
+          <w:p>
+            <w:pPr>
+              <w:pStyle w:val="Paragrafoelenco"/>
+              <w:numPr>
+                <w:ilvl w:val="0"/>
+                <w:numId w:val="8"/>
+              </w:numPr>
+              <w:ind w:left="357" w:hanging="357"/>
+              <w:jc w:val="both"/>
+              <w:rPr>
+                <w:rFonts w:ascii="Avenir Next LT Pro Light" w:hAnsi="Avenir Next LT Pro Light"/>
+              </w:rPr>
+            </w:pPr>
+            <w:r>
+              <w:rPr>
+                <w:rFonts w:ascii="Avenir Next LT Pro Light" w:hAnsi="Avenir Next LT Pro Light"/>
+              </w:rPr>
+              <w:t>Fisica</w:t>
+            </w:r>
+          </w:p>
+        </w:tc>
+        <w:tc>
+          <w:tcPr>
+            <w:tcW w:w="2975" w:type="dxa"/>
+            <w:gridSpan w:val="2"/>
+            <w:tcBorders>
+              <w:top w:val="single" w:sz="12" w:space="0" w:color="auto"/>
+              <w:bottom w:val="single" w:sz="12" w:space="0" w:color="auto"/>
+            </w:tcBorders>
+          </w:tcPr>
+          <w:p>
+            <w:pPr>
+              <w:pStyle w:val="Paragrafoelenco"/>
+              <w:numPr>
+                <w:ilvl w:val="0"/>
+                <w:numId w:val="8"/>
+              </w:numPr>
+              <w:ind w:left="357" w:hanging="357"/>
+              <w:jc w:val="both"/>
+              <w:rPr>
+                <w:rFonts w:ascii="Avenir Next LT Pro Light" w:hAnsi="Avenir Next LT Pro Light"/>
+              </w:rPr>
+            </w:pPr>
+            <w:r>
+              <w:rPr>
+                <w:rFonts w:ascii="Avenir Next LT Pro Light" w:hAnsi="Avenir Next LT Pro Light"/>
+              </w:rPr>
+              <w:t>Matematica</w:t>
+            </w:r>
+          </w:p>
+          <w:p>
+            <w:pPr>
+              <w:pStyle w:val="Paragrafoelenco"/>
+              <w:numPr>
+                <w:ilvl w:val="0"/>
+                <w:numId w:val="8"/>
+              </w:numPr>
+              <w:ind w:left="357" w:hanging="357"/>
+              <w:jc w:val="both"/>
+              <w:rPr>
+                <w:rFonts w:ascii="Avenir Next LT Pro Light" w:hAnsi="Avenir Next LT Pro Light"/>
+              </w:rPr>
+            </w:pPr>
+            <w:r>
+              <w:rPr>
+                <w:rFonts w:ascii="Avenir Next LT Pro Light" w:hAnsi="Avenir Next LT Pro Light"/>
+              </w:rPr>
+              <w:t>Chimica</w:t>
+            </w:r>
+          </w:p>
+          <w:p>
+            <w:pPr>
+              <w:pStyle w:val="Paragrafoelenco"/>
+              <w:numPr>
+                <w:ilvl w:val="0"/>
+                <w:numId w:val="8"/>
+              </w:numPr>
+              <w:ind w:left="357" w:hanging="357"/>
+              <w:jc w:val="both"/>
+              <w:rPr>
+                <w:rFonts w:ascii="Avenir Next LT Pro Light" w:hAnsi="Avenir Next LT Pro Light"/>
+              </w:rPr>
+            </w:pPr>
+            <w:r>
+              <w:rPr>
+                <w:rFonts w:ascii="Avenir Next LT Pro Light" w:hAnsi="Avenir Next LT Pro Light"/>
+              </w:rPr>
+              <w:t>Biologia</w:t>
+            </w:r>
+          </w:p>
+          <w:p>
+            <w:pPr>
+              <w:pStyle w:val="Paragrafoelenco"/>
+              <w:numPr>
+                <w:ilvl w:val="0"/>
+                <w:numId w:val="8"/>
+              </w:numPr>
+              <w:ind w:left="357" w:hanging="357"/>
+              <w:jc w:val="both"/>
+              <w:rPr>
+                <w:rFonts w:ascii="Avenir Next LT Pro Light" w:hAnsi="Avenir Next LT Pro Light"/>
+              </w:rPr>
+            </w:pPr>
+            <w:r>
+              <w:rPr>
+                <w:rFonts w:ascii="Avenir Next LT Pro Light" w:hAnsi="Avenir Next LT Pro Light"/>
+              </w:rPr>
+              <w:t>Musica</w:t>
+            </w:r>
+          </w:p>
+        </w:tc>
+      </w:tr>
+      <w:tr>
+        <w:tc>
+          <w:tcPr>
+            <w:tcW w:w="1474" w:type="dxa"/>
+            <w:tcBorders>
+              <w:top w:val="single" w:sz="12" w:space="0" w:color="auto"/>
+            </w:tcBorders>
+          </w:tcPr>
+          <w:p>
+            <w:pPr>
+              <w:jc w:val="both"/>
+              <w:rPr>
+                <w:rFonts w:ascii="Avenir Next LT Pro Light" w:hAnsi="Avenir Next LT Pro Light"/>
+              </w:rPr>
+            </w:pPr>
+            <w:r>
+              <w:rPr>
+                <w:rFonts w:ascii="Avenir Next LT Pro Light" w:hAnsi="Avenir Next LT Pro Light"/>
+              </w:rPr>
+              <w:t>Presenza</w:t>
+            </w:r>
+          </w:p>
+        </w:tc>
+        <w:tc>
+          <w:tcPr>
+            <w:tcW w:w="4055" w:type="dxa"/>
+            <w:tcBorders>
+              <w:top w:val="single" w:sz="12" w:space="0" w:color="auto"/>
+            </w:tcBorders>
+          </w:tcPr>
+          <w:p>
+            <w:pPr>
+              <w:jc w:val="both"/>
+              <w:rPr>
+                <w:rFonts w:ascii="Avenir Next LT Pro Light" w:hAnsi="Avenir Next LT Pro Light"/>
+              </w:rPr>
+            </w:pPr>
+            <w:r>
+              <w:rPr>
+                <w:rFonts w:ascii="Avenir Next LT Pro Light" w:hAnsi="Avenir Next LT Pro Light"/>
+              </w:rPr>
+              <w:t>Indica i possibili valori che può assumere l’attributo Presenza</w:t>
+            </w:r>
+            <w:r>
+              <w:rPr>
+                <w:rFonts w:ascii="Avenir Next LT Pro Light" w:hAnsi="Avenir Next LT Pro Light"/>
+              </w:rPr>
+              <w:t xml:space="preserve"> </w:t>
+            </w:r>
+            <w:r>
+              <w:rPr>
+                <w:rFonts w:ascii="Avenir Next LT Pro Light" w:hAnsi="Avenir Next LT Pro Light"/>
+              </w:rPr>
+              <w:t xml:space="preserve">nella classe </w:t>
+            </w:r>
+            <w:r>
+              <w:rPr>
+                <w:rFonts w:ascii="Avenir Next LT Pro Light" w:hAnsi="Avenir Next LT Pro Light"/>
+              </w:rPr>
+              <w:t>Partecipazione</w:t>
+            </w:r>
+          </w:p>
+        </w:tc>
+        <w:tc>
+          <w:tcPr>
+            <w:tcW w:w="2268" w:type="dxa"/>
+            <w:tcBorders>
+              <w:top w:val="single" w:sz="12" w:space="0" w:color="auto"/>
+            </w:tcBorders>
+          </w:tcPr>
+          <w:p>
+            <w:pPr>
+              <w:pStyle w:val="Paragrafoelenco"/>
+              <w:numPr>
+                <w:ilvl w:val="0"/>
+                <w:numId w:val="8"/>
+              </w:numPr>
+              <w:ind w:left="357" w:hanging="357"/>
+              <w:jc w:val="both"/>
+              <w:rPr>
+                <w:rFonts w:ascii="Avenir Next LT Pro Light" w:hAnsi="Avenir Next LT Pro Light"/>
+              </w:rPr>
+            </w:pPr>
+            <w:r>
+              <w:rPr>
+                <w:rFonts w:ascii="Avenir Next LT Pro Light" w:hAnsi="Avenir Next LT Pro Light"/>
+              </w:rPr>
+              <w:t>Presente</w:t>
+            </w:r>
+          </w:p>
+        </w:tc>
+        <w:tc>
+          <w:tcPr>
+            <w:tcW w:w="2975" w:type="dxa"/>
+            <w:gridSpan w:val="2"/>
+            <w:tcBorders>
+              <w:top w:val="single" w:sz="12" w:space="0" w:color="auto"/>
+            </w:tcBorders>
+          </w:tcPr>
+          <w:p>
+            <w:pPr>
+              <w:pStyle w:val="Paragrafoelenco"/>
+              <w:numPr>
+                <w:ilvl w:val="0"/>
+                <w:numId w:val="8"/>
+              </w:numPr>
+              <w:ind w:left="357" w:hanging="357"/>
+              <w:jc w:val="both"/>
+              <w:rPr>
+                <w:rFonts w:ascii="Avenir Next LT Pro Light" w:hAnsi="Avenir Next LT Pro Light"/>
+              </w:rPr>
+            </w:pPr>
+            <w:r>
+              <w:rPr>
+                <w:rFonts w:ascii="Avenir Next LT Pro Light" w:hAnsi="Avenir Next LT Pro Light"/>
+              </w:rPr>
+              <w:t>Assente</w:t>
+            </w:r>
+          </w:p>
+        </w:tc>
+      </w:tr>
+    </w:tbl>
+    <w:p>
+      <w:pPr>
+        <w:spacing w:before="120" w:after="120"/>
         <w:rPr>
           <w:rFonts w:ascii="Avenir Next LT Pro Light" w:hAnsi="Avenir Next LT Pro Light"/>
         </w:rPr>
@@ -1854,7 +3546,7 @@
   <w:abstractNum w:abstractNumId="5" w15:restartNumberingAfterBreak="0">
     <w:nsid w:val="5B08109E"/>
     <w:multiLevelType w:val="hybridMultilevel"/>
-    <w:tmpl w:val="5524ACDA"/>
+    <w:tmpl w:val="E8523AF6"/>
     <w:lvl w:ilvl="0" w:tplc="11869EFA">
       <w:start w:val="1"/>
       <w:numFmt w:val="bullet"/>
@@ -2615,7 +4307,7 @@
   <w:style w:type="paragraph" w:default="1" w:styleId="Normale">
     <w:name w:val="Normal"/>
     <w:qFormat/>
-    <w:rsid w:val="008F63A5"/>
+    <w:rsid w:val="00F25DF3"/>
   </w:style>
   <w:style w:type="character" w:default="1" w:styleId="Carpredefinitoparagrafo">
     <w:name w:val="Default Paragraph Font"/>

</xml_diff>

<commit_message>
Completato aggiornamento del dizionario delle classi
+ aggiunto attributo Quantità nella classe Salario
</commit_message>
<xml_diff>
--- a/Dizionari/Dizionario delle classi.docx
+++ b/Dizionari/Dizionario delle classi.docx
@@ -7,8 +7,6 @@
         <w:spacing w:after="120"/>
         <w:rPr>
           <w:rFonts w:ascii="Avenir Next LT Pro" w:hAnsi="Avenir Next LT Pro"/>
-          <w:b/>
-          <w:bCs/>
           <w:sz w:val="36"/>
           <w:szCs w:val="36"/>
         </w:rPr>
@@ -16,8 +14,6 @@
       <w:r>
         <w:rPr>
           <w:rFonts w:ascii="Avenir Next LT Pro" w:hAnsi="Avenir Next LT Pro"/>
-          <w:b/>
-          <w:bCs/>
           <w:sz w:val="36"/>
           <w:szCs w:val="36"/>
         </w:rPr>
@@ -43,14 +39,21 @@
         <w:tblLook w:val="04A0" w:firstRow="1" w:lastRow="0" w:firstColumn="1" w:lastColumn="0" w:noHBand="0" w:noVBand="1"/>
       </w:tblPr>
       <w:tblGrid>
-        <w:gridCol w:w="2127"/>
-        <w:gridCol w:w="2835"/>
-        <w:gridCol w:w="5800"/>
+        <w:gridCol w:w="2222"/>
+        <w:gridCol w:w="110"/>
+        <w:gridCol w:w="2630"/>
+        <w:gridCol w:w="160"/>
+        <w:gridCol w:w="5640"/>
+        <w:gridCol w:w="10"/>
       </w:tblGrid>
       <w:tr>
-        <w:tc>
-          <w:tcPr>
-            <w:tcW w:w="2127" w:type="dxa"/>
+        <w:trPr>
+          <w:gridAfter w:val="1"/>
+          <w:wAfter w:w="10" w:type="dxa"/>
+        </w:trPr>
+        <w:tc>
+          <w:tcPr>
+            <w:tcW w:w="2222" w:type="dxa"/>
             <w:tcBorders>
               <w:top w:val="single" w:sz="12" w:space="0" w:color="auto"/>
               <w:bottom w:val="single" w:sz="4" w:space="0" w:color="auto"/>
@@ -61,24 +64,27 @@
             <w:pPr>
               <w:jc w:val="center"/>
               <w:rPr>
-                <w:rFonts w:ascii="Avenir Next LT Pro Light" w:hAnsi="Avenir Next LT Pro Light"/>
-                <w:b/>
-                <w:bCs/>
-              </w:rPr>
-            </w:pPr>
-            <w:r>
-              <w:rPr>
-                <w:rFonts w:ascii="Avenir Next LT Pro Light" w:hAnsi="Avenir Next LT Pro Light"/>
-                <w:b/>
-                <w:bCs/>
-              </w:rPr>
-              <w:t>Classe</w:t>
-            </w:r>
-          </w:p>
-        </w:tc>
-        <w:tc>
-          <w:tcPr>
-            <w:tcW w:w="2835" w:type="dxa"/>
+                <w:rFonts w:ascii="Avenir Next LT Pro" w:hAnsi="Avenir Next LT Pro"/>
+              </w:rPr>
+            </w:pPr>
+            <w:r>
+              <w:rPr>
+                <w:rFonts w:ascii="Avenir Next LT Pro" w:hAnsi="Avenir Next LT Pro"/>
+              </w:rPr>
+              <w:t>Nome c</w:t>
+            </w:r>
+            <w:r>
+              <w:rPr>
+                <w:rFonts w:ascii="Avenir Next LT Pro" w:hAnsi="Avenir Next LT Pro"/>
+              </w:rPr>
+              <w:t>lasse</w:t>
+            </w:r>
+          </w:p>
+        </w:tc>
+        <w:tc>
+          <w:tcPr>
+            <w:tcW w:w="2740" w:type="dxa"/>
+            <w:gridSpan w:val="2"/>
             <w:tcBorders>
               <w:top w:val="single" w:sz="12" w:space="0" w:color="auto"/>
               <w:bottom w:val="single" w:sz="4" w:space="0" w:color="auto"/>
@@ -89,16 +95,12 @@
             <w:pPr>
               <w:jc w:val="center"/>
               <w:rPr>
-                <w:rFonts w:ascii="Avenir Next LT Pro Light" w:hAnsi="Avenir Next LT Pro Light"/>
-                <w:b/>
-                <w:bCs/>
-              </w:rPr>
-            </w:pPr>
-            <w:r>
-              <w:rPr>
-                <w:rFonts w:ascii="Avenir Next LT Pro Light" w:hAnsi="Avenir Next LT Pro Light"/>
-                <w:b/>
-                <w:bCs/>
+                <w:rFonts w:ascii="Avenir Next LT Pro" w:hAnsi="Avenir Next LT Pro"/>
+              </w:rPr>
+            </w:pPr>
+            <w:r>
+              <w:rPr>
+                <w:rFonts w:ascii="Avenir Next LT Pro" w:hAnsi="Avenir Next LT Pro"/>
               </w:rPr>
               <w:t>Descrizione</w:t>
             </w:r>
@@ -107,6 +109,7 @@
         <w:tc>
           <w:tcPr>
             <w:tcW w:w="5800" w:type="dxa"/>
+            <w:gridSpan w:val="2"/>
             <w:tcBorders>
               <w:top w:val="single" w:sz="12" w:space="0" w:color="auto"/>
               <w:bottom w:val="single" w:sz="4" w:space="0" w:color="auto"/>
@@ -117,16 +120,12 @@
             <w:pPr>
               <w:jc w:val="center"/>
               <w:rPr>
-                <w:rFonts w:ascii="Avenir Next LT Pro Light" w:hAnsi="Avenir Next LT Pro Light"/>
-                <w:b/>
-                <w:bCs/>
-              </w:rPr>
-            </w:pPr>
-            <w:r>
-              <w:rPr>
-                <w:rFonts w:ascii="Avenir Next LT Pro Light" w:hAnsi="Avenir Next LT Pro Light"/>
-                <w:b/>
-                <w:bCs/>
+                <w:rFonts w:ascii="Avenir Next LT Pro" w:hAnsi="Avenir Next LT Pro"/>
+              </w:rPr>
+            </w:pPr>
+            <w:r>
+              <w:rPr>
+                <w:rFonts w:ascii="Avenir Next LT Pro" w:hAnsi="Avenir Next LT Pro"/>
               </w:rPr>
               <w:t>Attributi</w:t>
             </w:r>
@@ -134,9 +133,13 @@
         </w:tc>
       </w:tr>
       <w:tr>
-        <w:tc>
-          <w:tcPr>
-            <w:tcW w:w="2127" w:type="dxa"/>
+        <w:trPr>
+          <w:gridAfter w:val="1"/>
+          <w:wAfter w:w="10" w:type="dxa"/>
+        </w:trPr>
+        <w:tc>
+          <w:tcPr>
+            <w:tcW w:w="2222" w:type="dxa"/>
             <w:tcBorders>
               <w:top w:val="single" w:sz="4" w:space="0" w:color="auto"/>
               <w:bottom w:val="single" w:sz="4" w:space="0" w:color="auto"/>
@@ -145,12 +148,12 @@
           <w:p>
             <w:pPr>
               <w:rPr>
-                <w:rFonts w:ascii="Avenir Next LT Pro Light" w:hAnsi="Avenir Next LT Pro Light"/>
-              </w:rPr>
-            </w:pPr>
-            <w:r>
-              <w:rPr>
-                <w:rFonts w:ascii="Avenir Next LT Pro Light" w:hAnsi="Avenir Next LT Pro Light"/>
+                <w:rFonts w:ascii="Avenir Next LT Pro" w:hAnsi="Avenir Next LT Pro"/>
+              </w:rPr>
+            </w:pPr>
+            <w:r>
+              <w:rPr>
+                <w:rFonts w:ascii="Avenir Next LT Pro" w:hAnsi="Avenir Next LT Pro"/>
               </w:rPr>
               <w:t>Impiegato</w:t>
             </w:r>
@@ -158,7 +161,8 @@
         </w:tc>
         <w:tc>
           <w:tcPr>
-            <w:tcW w:w="2835" w:type="dxa"/>
+            <w:tcW w:w="2740" w:type="dxa"/>
+            <w:gridSpan w:val="2"/>
             <w:tcBorders>
               <w:top w:val="single" w:sz="4" w:space="0" w:color="auto"/>
               <w:bottom w:val="single" w:sz="4" w:space="0" w:color="auto"/>
@@ -182,6 +186,7 @@
         <w:tc>
           <w:tcPr>
             <w:tcW w:w="5800" w:type="dxa"/>
+            <w:gridSpan w:val="2"/>
             <w:tcBorders>
               <w:top w:val="single" w:sz="4" w:space="0" w:color="auto"/>
               <w:left w:val="nil"/>
@@ -202,9 +207,7 @@
             </w:pPr>
             <w:r>
               <w:rPr>
-                <w:rFonts w:ascii="Avenir Next LT Pro Light" w:hAnsi="Avenir Next LT Pro Light"/>
-                <w:b/>
-                <w:bCs/>
+                <w:rFonts w:ascii="Avenir Next LT Pro" w:hAnsi="Avenir Next LT Pro"/>
               </w:rPr>
               <w:t>idImpiegato</w:t>
             </w:r>
@@ -212,7 +215,13 @@
               <w:rPr>
                 <w:rFonts w:ascii="Avenir Next LT Pro Light" w:hAnsi="Avenir Next LT Pro Light"/>
               </w:rPr>
-              <w:t xml:space="preserve"> (</w:t>
+              <w:t xml:space="preserve"> </w:t>
+            </w:r>
+            <w:r>
+              <w:rPr>
+                <w:rFonts w:ascii="Avenir Next LT Pro Light" w:hAnsi="Avenir Next LT Pro Light"/>
+              </w:rPr>
+              <w:t>(</w:t>
             </w:r>
             <w:proofErr w:type="spellStart"/>
             <w:r>
@@ -250,9 +259,7 @@
             </w:pPr>
             <w:r>
               <w:rPr>
-                <w:rFonts w:ascii="Avenir Next LT Pro Light" w:hAnsi="Avenir Next LT Pro Light"/>
-                <w:b/>
-                <w:bCs/>
+                <w:rFonts w:ascii="Avenir Next LT Pro" w:hAnsi="Avenir Next LT Pro"/>
               </w:rPr>
               <w:t>CF</w:t>
             </w:r>
@@ -260,7 +267,25 @@
               <w:rPr>
                 <w:rFonts w:ascii="Avenir Next LT Pro Light" w:hAnsi="Avenir Next LT Pro Light"/>
               </w:rPr>
-              <w:t xml:space="preserve"> (string)</w:t>
+              <w:t xml:space="preserve"> (</w:t>
+            </w:r>
+            <w:r>
+              <w:rPr>
+                <w:rFonts w:ascii="Avenir Next LT Pro Light" w:hAnsi="Avenir Next LT Pro Light"/>
+              </w:rPr>
+              <w:t>S</w:t>
+            </w:r>
+            <w:r>
+              <w:rPr>
+                <w:rFonts w:ascii="Avenir Next LT Pro Light" w:hAnsi="Avenir Next LT Pro Light"/>
+              </w:rPr>
+              <w:t>tring</w:t>
+            </w:r>
+            <w:r>
+              <w:rPr>
+                <w:rFonts w:ascii="Avenir Next LT Pro Light" w:hAnsi="Avenir Next LT Pro Light"/>
+              </w:rPr>
+              <w:t>)</w:t>
             </w:r>
             <w:r>
               <w:rPr>
@@ -283,9 +308,7 @@
             </w:pPr>
             <w:r>
               <w:rPr>
-                <w:rFonts w:ascii="Avenir Next LT Pro Light" w:hAnsi="Avenir Next LT Pro Light"/>
-                <w:b/>
-                <w:bCs/>
+                <w:rFonts w:ascii="Avenir Next LT Pro" w:hAnsi="Avenir Next LT Pro"/>
               </w:rPr>
               <w:t>Nome</w:t>
             </w:r>
@@ -293,7 +316,25 @@
               <w:rPr>
                 <w:rFonts w:ascii="Avenir Next LT Pro Light" w:hAnsi="Avenir Next LT Pro Light"/>
               </w:rPr>
-              <w:t xml:space="preserve"> (string)</w:t>
+              <w:t xml:space="preserve"> (</w:t>
+            </w:r>
+            <w:r>
+              <w:rPr>
+                <w:rFonts w:ascii="Avenir Next LT Pro Light" w:hAnsi="Avenir Next LT Pro Light"/>
+              </w:rPr>
+              <w:t>S</w:t>
+            </w:r>
+            <w:r>
+              <w:rPr>
+                <w:rFonts w:ascii="Avenir Next LT Pro Light" w:hAnsi="Avenir Next LT Pro Light"/>
+              </w:rPr>
+              <w:t>tring</w:t>
+            </w:r>
+            <w:r>
+              <w:rPr>
+                <w:rFonts w:ascii="Avenir Next LT Pro Light" w:hAnsi="Avenir Next LT Pro Light"/>
+              </w:rPr>
+              <w:t>)</w:t>
             </w:r>
             <w:r>
               <w:rPr>
@@ -316,9 +357,7 @@
             </w:pPr>
             <w:r>
               <w:rPr>
-                <w:rFonts w:ascii="Avenir Next LT Pro Light" w:hAnsi="Avenir Next LT Pro Light"/>
-                <w:b/>
-                <w:bCs/>
+                <w:rFonts w:ascii="Avenir Next LT Pro" w:hAnsi="Avenir Next LT Pro"/>
               </w:rPr>
               <w:t>Cognome</w:t>
             </w:r>
@@ -326,13 +365,25 @@
               <w:rPr>
                 <w:rFonts w:ascii="Avenir Next LT Pro Light" w:hAnsi="Avenir Next LT Pro Light"/>
               </w:rPr>
-              <w:t xml:space="preserve"> </w:t>
-            </w:r>
-            <w:r>
-              <w:rPr>
-                <w:rFonts w:ascii="Avenir Next LT Pro Light" w:hAnsi="Avenir Next LT Pro Light"/>
-              </w:rPr>
-              <w:t>(string)</w:t>
+              <w:t xml:space="preserve"> (</w:t>
+            </w:r>
+            <w:r>
+              <w:rPr>
+                <w:rFonts w:ascii="Avenir Next LT Pro Light" w:hAnsi="Avenir Next LT Pro Light"/>
+              </w:rPr>
+              <w:t>S</w:t>
+            </w:r>
+            <w:r>
+              <w:rPr>
+                <w:rFonts w:ascii="Avenir Next LT Pro Light" w:hAnsi="Avenir Next LT Pro Light"/>
+              </w:rPr>
+              <w:t>tring</w:t>
+            </w:r>
+            <w:r>
+              <w:rPr>
+                <w:rFonts w:ascii="Avenir Next LT Pro Light" w:hAnsi="Avenir Next LT Pro Light"/>
+              </w:rPr>
+              <w:t>)</w:t>
             </w:r>
             <w:r>
               <w:rPr>
@@ -355,9 +406,7 @@
             </w:pPr>
             <w:r>
               <w:rPr>
-                <w:rFonts w:ascii="Avenir Next LT Pro Light" w:hAnsi="Avenir Next LT Pro Light"/>
-                <w:b/>
-                <w:bCs/>
+                <w:rFonts w:ascii="Avenir Next LT Pro" w:hAnsi="Avenir Next LT Pro"/>
               </w:rPr>
               <w:t>Genere</w:t>
             </w:r>
@@ -388,9 +437,7 @@
             </w:pPr>
             <w:r>
               <w:rPr>
-                <w:rFonts w:ascii="Avenir Next LT Pro Light" w:hAnsi="Avenir Next LT Pro Light"/>
-                <w:b/>
-                <w:bCs/>
+                <w:rFonts w:ascii="Avenir Next LT Pro" w:hAnsi="Avenir Next LT Pro"/>
               </w:rPr>
               <w:t>DataN</w:t>
             </w:r>
@@ -398,7 +445,25 @@
               <w:rPr>
                 <w:rFonts w:ascii="Avenir Next LT Pro Light" w:hAnsi="Avenir Next LT Pro Light"/>
               </w:rPr>
-              <w:t xml:space="preserve"> (string)</w:t>
+              <w:t xml:space="preserve"> (</w:t>
+            </w:r>
+            <w:r>
+              <w:rPr>
+                <w:rFonts w:ascii="Avenir Next LT Pro Light" w:hAnsi="Avenir Next LT Pro Light"/>
+              </w:rPr>
+              <w:t>S</w:t>
+            </w:r>
+            <w:r>
+              <w:rPr>
+                <w:rFonts w:ascii="Avenir Next LT Pro Light" w:hAnsi="Avenir Next LT Pro Light"/>
+              </w:rPr>
+              <w:t>tring</w:t>
+            </w:r>
+            <w:r>
+              <w:rPr>
+                <w:rFonts w:ascii="Avenir Next LT Pro Light" w:hAnsi="Avenir Next LT Pro Light"/>
+              </w:rPr>
+              <w:t>)</w:t>
             </w:r>
             <w:r>
               <w:rPr>
@@ -421,9 +486,7 @@
             </w:pPr>
             <w:r>
               <w:rPr>
-                <w:rFonts w:ascii="Avenir Next LT Pro Light" w:hAnsi="Avenir Next LT Pro Light"/>
-                <w:b/>
-                <w:bCs/>
+                <w:rFonts w:ascii="Avenir Next LT Pro" w:hAnsi="Avenir Next LT Pro"/>
               </w:rPr>
               <w:t>ComuneN</w:t>
             </w:r>
@@ -431,7 +494,25 @@
               <w:rPr>
                 <w:rFonts w:ascii="Avenir Next LT Pro Light" w:hAnsi="Avenir Next LT Pro Light"/>
               </w:rPr>
-              <w:t xml:space="preserve"> (string)</w:t>
+              <w:t xml:space="preserve"> (</w:t>
+            </w:r>
+            <w:r>
+              <w:rPr>
+                <w:rFonts w:ascii="Avenir Next LT Pro Light" w:hAnsi="Avenir Next LT Pro Light"/>
+              </w:rPr>
+              <w:t>S</w:t>
+            </w:r>
+            <w:r>
+              <w:rPr>
+                <w:rFonts w:ascii="Avenir Next LT Pro Light" w:hAnsi="Avenir Next LT Pro Light"/>
+              </w:rPr>
+              <w:t>tring</w:t>
+            </w:r>
+            <w:r>
+              <w:rPr>
+                <w:rFonts w:ascii="Avenir Next LT Pro Light" w:hAnsi="Avenir Next LT Pro Light"/>
+              </w:rPr>
+              <w:t>)</w:t>
             </w:r>
             <w:r>
               <w:rPr>
@@ -454,9 +535,7 @@
             </w:pPr>
             <w:r>
               <w:rPr>
-                <w:rFonts w:ascii="Avenir Next LT Pro Light" w:hAnsi="Avenir Next LT Pro Light"/>
-                <w:b/>
-                <w:bCs/>
+                <w:rFonts w:ascii="Avenir Next LT Pro" w:hAnsi="Avenir Next LT Pro"/>
               </w:rPr>
               <w:t>Email</w:t>
             </w:r>
@@ -464,7 +543,19 @@
               <w:rPr>
                 <w:rFonts w:ascii="Avenir Next LT Pro Light" w:hAnsi="Avenir Next LT Pro Light"/>
               </w:rPr>
-              <w:t xml:space="preserve"> (string)</w:t>
+              <w:t xml:space="preserve"> (</w:t>
+            </w:r>
+            <w:r>
+              <w:rPr>
+                <w:rFonts w:ascii="Avenir Next LT Pro Light" w:hAnsi="Avenir Next LT Pro Light"/>
+              </w:rPr>
+              <w:t>S</w:t>
+            </w:r>
+            <w:r>
+              <w:rPr>
+                <w:rFonts w:ascii="Avenir Next LT Pro Light" w:hAnsi="Avenir Next LT Pro Light"/>
+              </w:rPr>
+              <w:t>tring)</w:t>
             </w:r>
             <w:r>
               <w:rPr>
@@ -493,9 +584,7 @@
             </w:pPr>
             <w:r>
               <w:rPr>
-                <w:rFonts w:ascii="Avenir Next LT Pro Light" w:hAnsi="Avenir Next LT Pro Light"/>
-                <w:b/>
-                <w:bCs/>
+                <w:rFonts w:ascii="Avenir Next LT Pro" w:hAnsi="Avenir Next LT Pro"/>
               </w:rPr>
               <w:t>Password</w:t>
             </w:r>
@@ -509,7 +598,13 @@
               <w:rPr>
                 <w:rFonts w:ascii="Avenir Next LT Pro Light" w:hAnsi="Avenir Next LT Pro Light"/>
               </w:rPr>
-              <w:t>string</w:t>
+              <w:t>S</w:t>
+            </w:r>
+            <w:r>
+              <w:rPr>
+                <w:rFonts w:ascii="Avenir Next LT Pro Light" w:hAnsi="Avenir Next LT Pro Light"/>
+              </w:rPr>
+              <w:t>tring</w:t>
             </w:r>
             <w:r>
               <w:rPr>
@@ -527,9 +622,13 @@
         </w:tc>
       </w:tr>
       <w:tr>
-        <w:tc>
-          <w:tcPr>
-            <w:tcW w:w="2127" w:type="dxa"/>
+        <w:trPr>
+          <w:gridAfter w:val="1"/>
+          <w:wAfter w:w="10" w:type="dxa"/>
+        </w:trPr>
+        <w:tc>
+          <w:tcPr>
+            <w:tcW w:w="2222" w:type="dxa"/>
             <w:tcBorders>
               <w:top w:val="single" w:sz="4" w:space="0" w:color="auto"/>
               <w:bottom w:val="single" w:sz="4" w:space="0" w:color="auto"/>
@@ -538,12 +637,12 @@
           <w:p>
             <w:pPr>
               <w:rPr>
-                <w:rFonts w:ascii="Avenir Next LT Pro Light" w:hAnsi="Avenir Next LT Pro Light"/>
-              </w:rPr>
-            </w:pPr>
-            <w:r>
-              <w:rPr>
-                <w:rFonts w:ascii="Avenir Next LT Pro Light" w:hAnsi="Avenir Next LT Pro Light"/>
+                <w:rFonts w:ascii="Avenir Next LT Pro" w:hAnsi="Avenir Next LT Pro"/>
+              </w:rPr>
+            </w:pPr>
+            <w:r>
+              <w:rPr>
+                <w:rFonts w:ascii="Avenir Next LT Pro" w:hAnsi="Avenir Next LT Pro"/>
               </w:rPr>
               <w:t>Salario</w:t>
             </w:r>
@@ -551,7 +650,8 @@
         </w:tc>
         <w:tc>
           <w:tcPr>
-            <w:tcW w:w="2835" w:type="dxa"/>
+            <w:tcW w:w="2740" w:type="dxa"/>
+            <w:gridSpan w:val="2"/>
             <w:tcBorders>
               <w:top w:val="single" w:sz="4" w:space="0" w:color="auto"/>
               <w:bottom w:val="single" w:sz="4" w:space="0" w:color="auto"/>
@@ -575,6 +675,7 @@
         <w:tc>
           <w:tcPr>
             <w:tcW w:w="5800" w:type="dxa"/>
+            <w:gridSpan w:val="2"/>
             <w:tcBorders>
               <w:top w:val="single" w:sz="4" w:space="0" w:color="auto"/>
               <w:left w:val="nil"/>
@@ -595,21 +696,35 @@
             </w:pPr>
             <w:r>
               <w:rPr>
-                <w:rFonts w:ascii="Avenir Next LT Pro Light" w:hAnsi="Avenir Next LT Pro Light"/>
-              </w:rPr>
-              <w:t xml:space="preserve">idSalario: </w:t>
-            </w:r>
-            <w:r>
-              <w:rPr>
-                <w:rFonts w:ascii="Avenir Next LT Pro Light" w:hAnsi="Avenir Next LT Pro Light"/>
-              </w:rPr>
-              <w:t>codice identificativo univoco</w:t>
-            </w:r>
-            <w:r>
-              <w:rPr>
-                <w:rFonts w:ascii="Avenir Next LT Pro Light" w:hAnsi="Avenir Next LT Pro Light"/>
-              </w:rPr>
-              <w:t xml:space="preserve"> del singolo </w:t>
+                <w:rFonts w:ascii="Avenir Next LT Pro" w:hAnsi="Avenir Next LT Pro"/>
+              </w:rPr>
+              <w:t>idSalario</w:t>
+            </w:r>
+            <w:r>
+              <w:rPr>
+                <w:rFonts w:ascii="Avenir Next LT Pro Light" w:hAnsi="Avenir Next LT Pro Light"/>
+              </w:rPr>
+              <w:t xml:space="preserve"> (</w:t>
+            </w:r>
+            <w:proofErr w:type="spellStart"/>
+            <w:r>
+              <w:rPr>
+                <w:rFonts w:ascii="Avenir Next LT Pro Light" w:hAnsi="Avenir Next LT Pro Light"/>
+              </w:rPr>
+              <w:t>int</w:t>
+            </w:r>
+            <w:proofErr w:type="spellEnd"/>
+            <w:r>
+              <w:rPr>
+                <w:rFonts w:ascii="Avenir Next LT Pro Light" w:hAnsi="Avenir Next LT Pro Light"/>
+              </w:rPr>
+              <w:t>)</w:t>
+            </w:r>
+            <w:r>
+              <w:rPr>
+                <w:rFonts w:ascii="Avenir Next LT Pro Light" w:hAnsi="Avenir Next LT Pro Light"/>
+              </w:rPr>
+              <w:t xml:space="preserve">: codice identificativo univoco del singolo </w:t>
             </w:r>
             <w:r>
               <w:rPr>
@@ -632,9 +747,21 @@
             </w:pPr>
             <w:r>
               <w:rPr>
-                <w:rFonts w:ascii="Avenir Next LT Pro Light" w:hAnsi="Avenir Next LT Pro Light"/>
-              </w:rPr>
-              <w:t>DataRiscossione: data in cui l’impiegato ha percepito il salario</w:t>
+                <w:rFonts w:ascii="Avenir Next LT Pro" w:hAnsi="Avenir Next LT Pro"/>
+              </w:rPr>
+              <w:t>DataRiscossione</w:t>
+            </w:r>
+            <w:r>
+              <w:rPr>
+                <w:rFonts w:ascii="Avenir Next LT Pro Light" w:hAnsi="Avenir Next LT Pro Light"/>
+              </w:rPr>
+              <w:t xml:space="preserve"> (Date)</w:t>
+            </w:r>
+            <w:r>
+              <w:rPr>
+                <w:rFonts w:ascii="Avenir Next LT Pro Light" w:hAnsi="Avenir Next LT Pro Light"/>
+              </w:rPr>
+              <w:t>: data in cui l’impiegato ha percepito il salario</w:t>
             </w:r>
           </w:p>
           <w:p>
@@ -651,17 +778,47 @@
             </w:pPr>
             <w:r>
               <w:rPr>
-                <w:rFonts w:ascii="Avenir Next LT Pro Light" w:hAnsi="Avenir Next LT Pro Light"/>
-              </w:rPr>
-              <w:t>Quantità: valore monetario del salario</w:t>
+                <w:rFonts w:ascii="Avenir Next LT Pro" w:hAnsi="Avenir Next LT Pro"/>
+              </w:rPr>
+              <w:t>Quantità</w:t>
+            </w:r>
+            <w:r>
+              <w:rPr>
+                <w:rFonts w:ascii="Avenir Next LT Pro Light" w:hAnsi="Avenir Next LT Pro Light"/>
+              </w:rPr>
+              <w:t xml:space="preserve"> (</w:t>
+            </w:r>
+            <w:proofErr w:type="spellStart"/>
+            <w:r>
+              <w:rPr>
+                <w:rFonts w:ascii="Avenir Next LT Pro Light" w:hAnsi="Avenir Next LT Pro Light"/>
+              </w:rPr>
+              <w:t>real</w:t>
+            </w:r>
+            <w:proofErr w:type="spellEnd"/>
+            <w:r>
+              <w:rPr>
+                <w:rFonts w:ascii="Avenir Next LT Pro Light" w:hAnsi="Avenir Next LT Pro Light"/>
+              </w:rPr>
+              <w:t>)</w:t>
+            </w:r>
+            <w:r>
+              <w:rPr>
+                <w:rFonts w:ascii="Avenir Next LT Pro Light" w:hAnsi="Avenir Next LT Pro Light"/>
+              </w:rPr>
+              <w:t>: valore monetario del salario</w:t>
             </w:r>
           </w:p>
         </w:tc>
       </w:tr>
       <w:tr>
-        <w:tc>
-          <w:tcPr>
-            <w:tcW w:w="2127" w:type="dxa"/>
+        <w:trPr>
+          <w:gridAfter w:val="1"/>
+          <w:wAfter w:w="10" w:type="dxa"/>
+        </w:trPr>
+        <w:tc>
+          <w:tcPr>
+            <w:tcW w:w="2222" w:type="dxa"/>
             <w:tcBorders>
               <w:top w:val="single" w:sz="4" w:space="0" w:color="auto"/>
               <w:bottom w:val="single" w:sz="4" w:space="0" w:color="auto"/>
@@ -670,12 +827,12 @@
           <w:p>
             <w:pPr>
               <w:rPr>
-                <w:rFonts w:ascii="Avenir Next LT Pro Light" w:hAnsi="Avenir Next LT Pro Light"/>
-              </w:rPr>
-            </w:pPr>
-            <w:r>
-              <w:rPr>
-                <w:rFonts w:ascii="Avenir Next LT Pro Light" w:hAnsi="Avenir Next LT Pro Light"/>
+                <w:rFonts w:ascii="Avenir Next LT Pro" w:hAnsi="Avenir Next LT Pro"/>
+              </w:rPr>
+            </w:pPr>
+            <w:r>
+              <w:rPr>
+                <w:rFonts w:ascii="Avenir Next LT Pro" w:hAnsi="Avenir Next LT Pro"/>
               </w:rPr>
               <w:t>Grado</w:t>
             </w:r>
@@ -683,7 +840,8 @@
         </w:tc>
         <w:tc>
           <w:tcPr>
-            <w:tcW w:w="2835" w:type="dxa"/>
+            <w:tcW w:w="2740" w:type="dxa"/>
+            <w:gridSpan w:val="2"/>
             <w:tcBorders>
               <w:top w:val="single" w:sz="4" w:space="0" w:color="auto"/>
               <w:bottom w:val="single" w:sz="4" w:space="0" w:color="auto"/>
@@ -707,6 +865,7 @@
         <w:tc>
           <w:tcPr>
             <w:tcW w:w="5800" w:type="dxa"/>
+            <w:gridSpan w:val="2"/>
             <w:tcBorders>
               <w:top w:val="single" w:sz="4" w:space="0" w:color="auto"/>
               <w:left w:val="nil"/>
@@ -727,21 +886,35 @@
             </w:pPr>
             <w:r>
               <w:rPr>
-                <w:rFonts w:ascii="Avenir Next LT Pro Light" w:hAnsi="Avenir Next LT Pro Light"/>
-              </w:rPr>
-              <w:t xml:space="preserve">idGrado: </w:t>
-            </w:r>
-            <w:r>
-              <w:rPr>
-                <w:rFonts w:ascii="Avenir Next LT Pro Light" w:hAnsi="Avenir Next LT Pro Light"/>
-              </w:rPr>
-              <w:t>codice identificativo univoco</w:t>
-            </w:r>
-            <w:r>
-              <w:rPr>
-                <w:rFonts w:ascii="Avenir Next LT Pro Light" w:hAnsi="Avenir Next LT Pro Light"/>
-              </w:rPr>
-              <w:t xml:space="preserve"> di una posizione dell’azienda</w:t>
+                <w:rFonts w:ascii="Avenir Next LT Pro" w:hAnsi="Avenir Next LT Pro"/>
+              </w:rPr>
+              <w:t>idGrado</w:t>
+            </w:r>
+            <w:r>
+              <w:rPr>
+                <w:rFonts w:ascii="Avenir Next LT Pro Light" w:hAnsi="Avenir Next LT Pro Light"/>
+              </w:rPr>
+              <w:t xml:space="preserve"> (</w:t>
+            </w:r>
+            <w:proofErr w:type="spellStart"/>
+            <w:r>
+              <w:rPr>
+                <w:rFonts w:ascii="Avenir Next LT Pro Light" w:hAnsi="Avenir Next LT Pro Light"/>
+              </w:rPr>
+              <w:t>int</w:t>
+            </w:r>
+            <w:proofErr w:type="spellEnd"/>
+            <w:r>
+              <w:rPr>
+                <w:rFonts w:ascii="Avenir Next LT Pro Light" w:hAnsi="Avenir Next LT Pro Light"/>
+              </w:rPr>
+              <w:t>)</w:t>
+            </w:r>
+            <w:r>
+              <w:rPr>
+                <w:rFonts w:ascii="Avenir Next LT Pro Light" w:hAnsi="Avenir Next LT Pro Light"/>
+              </w:rPr>
+              <w:t>: codice identificativo univoco di una posizione dell’azienda</w:t>
             </w:r>
           </w:p>
           <w:p>
@@ -758,17 +931,45 @@
             </w:pPr>
             <w:r>
               <w:rPr>
-                <w:rFonts w:ascii="Avenir Next LT Pro Light" w:hAnsi="Avenir Next LT Pro Light"/>
-              </w:rPr>
-              <w:t>tipoGrado: descrive il tipo di posizione che può essere ricoperta in azienda</w:t>
+                <w:rFonts w:ascii="Avenir Next LT Pro" w:hAnsi="Avenir Next LT Pro"/>
+              </w:rPr>
+              <w:t>tipoGrado</w:t>
+            </w:r>
+            <w:r>
+              <w:rPr>
+                <w:rFonts w:ascii="Avenir Next LT Pro Light" w:hAnsi="Avenir Next LT Pro Light"/>
+              </w:rPr>
+              <w:t xml:space="preserve"> (</w:t>
+            </w:r>
+            <w:r>
+              <w:rPr>
+                <w:rFonts w:ascii="Avenir Next LT Pro Light" w:hAnsi="Avenir Next LT Pro Light"/>
+              </w:rPr>
+              <w:t>String</w:t>
+            </w:r>
+            <w:r>
+              <w:rPr>
+                <w:rFonts w:ascii="Avenir Next LT Pro Light" w:hAnsi="Avenir Next LT Pro Light"/>
+              </w:rPr>
+              <w:t>)</w:t>
+            </w:r>
+            <w:r>
+              <w:rPr>
+                <w:rFonts w:ascii="Avenir Next LT Pro Light" w:hAnsi="Avenir Next LT Pro Light"/>
+              </w:rPr>
+              <w:t>: descrive il tipo di posizione che può essere ricoperta in azienda</w:t>
             </w:r>
           </w:p>
         </w:tc>
       </w:tr>
       <w:tr>
-        <w:tc>
-          <w:tcPr>
-            <w:tcW w:w="2127" w:type="dxa"/>
+        <w:trPr>
+          <w:gridAfter w:val="1"/>
+          <w:wAfter w:w="10" w:type="dxa"/>
+        </w:trPr>
+        <w:tc>
+          <w:tcPr>
+            <w:tcW w:w="2222" w:type="dxa"/>
             <w:tcBorders>
               <w:top w:val="single" w:sz="4" w:space="0" w:color="auto"/>
               <w:bottom w:val="single" w:sz="4" w:space="0" w:color="auto"/>
@@ -777,12 +978,12 @@
           <w:p>
             <w:pPr>
               <w:rPr>
-                <w:rFonts w:ascii="Avenir Next LT Pro Light" w:hAnsi="Avenir Next LT Pro Light"/>
-              </w:rPr>
-            </w:pPr>
-            <w:r>
-              <w:rPr>
-                <w:rFonts w:ascii="Avenir Next LT Pro Light" w:hAnsi="Avenir Next LT Pro Light"/>
+                <w:rFonts w:ascii="Avenir Next LT Pro" w:hAnsi="Avenir Next LT Pro"/>
+              </w:rPr>
+            </w:pPr>
+            <w:r>
+              <w:rPr>
+                <w:rFonts w:ascii="Avenir Next LT Pro" w:hAnsi="Avenir Next LT Pro"/>
               </w:rPr>
               <w:t>Skill</w:t>
             </w:r>
@@ -790,7 +991,8 @@
         </w:tc>
         <w:tc>
           <w:tcPr>
-            <w:tcW w:w="2835" w:type="dxa"/>
+            <w:tcW w:w="2740" w:type="dxa"/>
+            <w:gridSpan w:val="2"/>
             <w:tcBorders>
               <w:top w:val="single" w:sz="4" w:space="0" w:color="auto"/>
               <w:bottom w:val="single" w:sz="4" w:space="0" w:color="auto"/>
@@ -814,6 +1016,7 @@
         <w:tc>
           <w:tcPr>
             <w:tcW w:w="5800" w:type="dxa"/>
+            <w:gridSpan w:val="2"/>
             <w:tcBorders>
               <w:top w:val="single" w:sz="4" w:space="0" w:color="auto"/>
               <w:left w:val="nil"/>
@@ -834,21 +1037,35 @@
             </w:pPr>
             <w:r>
               <w:rPr>
-                <w:rFonts w:ascii="Avenir Next LT Pro Light" w:hAnsi="Avenir Next LT Pro Light"/>
-              </w:rPr>
-              <w:t xml:space="preserve">idSkill: </w:t>
-            </w:r>
-            <w:r>
-              <w:rPr>
-                <w:rFonts w:ascii="Avenir Next LT Pro Light" w:hAnsi="Avenir Next LT Pro Light"/>
-              </w:rPr>
-              <w:t>codice identificativo univoco</w:t>
-            </w:r>
-            <w:r>
-              <w:rPr>
-                <w:rFonts w:ascii="Avenir Next LT Pro Light" w:hAnsi="Avenir Next LT Pro Light"/>
-              </w:rPr>
-              <w:t xml:space="preserve"> della singola skill</w:t>
+                <w:rFonts w:ascii="Avenir Next LT Pro" w:hAnsi="Avenir Next LT Pro"/>
+              </w:rPr>
+              <w:t>idSkill</w:t>
+            </w:r>
+            <w:r>
+              <w:rPr>
+                <w:rFonts w:ascii="Avenir Next LT Pro Light" w:hAnsi="Avenir Next LT Pro Light"/>
+              </w:rPr>
+              <w:t xml:space="preserve"> (</w:t>
+            </w:r>
+            <w:proofErr w:type="spellStart"/>
+            <w:r>
+              <w:rPr>
+                <w:rFonts w:ascii="Avenir Next LT Pro Light" w:hAnsi="Avenir Next LT Pro Light"/>
+              </w:rPr>
+              <w:t>int</w:t>
+            </w:r>
+            <w:proofErr w:type="spellEnd"/>
+            <w:r>
+              <w:rPr>
+                <w:rFonts w:ascii="Avenir Next LT Pro Light" w:hAnsi="Avenir Next LT Pro Light"/>
+              </w:rPr>
+              <w:t>)</w:t>
+            </w:r>
+            <w:r>
+              <w:rPr>
+                <w:rFonts w:ascii="Avenir Next LT Pro Light" w:hAnsi="Avenir Next LT Pro Light"/>
+              </w:rPr>
+              <w:t>: codice identificativo univoco della singola skill</w:t>
             </w:r>
           </w:p>
           <w:p>
@@ -865,9 +1082,21 @@
             </w:pPr>
             <w:r>
               <w:rPr>
-                <w:rFonts w:ascii="Avenir Next LT Pro Light" w:hAnsi="Avenir Next LT Pro Light"/>
-              </w:rPr>
-              <w:t>Descrizione: descrizione della skill (es. dove o come è stata ottenuta la skill, ecc.)</w:t>
+                <w:rFonts w:ascii="Avenir Next LT Pro" w:hAnsi="Avenir Next LT Pro"/>
+              </w:rPr>
+              <w:t>Descrizione</w:t>
+            </w:r>
+            <w:r>
+              <w:rPr>
+                <w:rFonts w:ascii="Avenir Next LT Pro Light" w:hAnsi="Avenir Next LT Pro Light"/>
+              </w:rPr>
+              <w:t xml:space="preserve"> (String)</w:t>
+            </w:r>
+            <w:r>
+              <w:rPr>
+                <w:rFonts w:ascii="Avenir Next LT Pro Light" w:hAnsi="Avenir Next LT Pro Light"/>
+              </w:rPr>
+              <w:t>: descrizione della skill (es. dove o come è stata ottenuta la skill, ecc.)</w:t>
             </w:r>
           </w:p>
           <w:p>
@@ -884,9 +1113,33 @@
             </w:pPr>
             <w:r>
               <w:rPr>
-                <w:rFonts w:ascii="Avenir Next LT Pro Light" w:hAnsi="Avenir Next LT Pro Light"/>
-              </w:rPr>
-              <w:t>tipoSkill: tipologia della skill</w:t>
+                <w:rFonts w:ascii="Avenir Next LT Pro" w:hAnsi="Avenir Next LT Pro"/>
+              </w:rPr>
+              <w:t>tipoSkill</w:t>
+            </w:r>
+            <w:r>
+              <w:rPr>
+                <w:rFonts w:ascii="Avenir Next LT Pro Light" w:hAnsi="Avenir Next LT Pro Light"/>
+              </w:rPr>
+              <w:t xml:space="preserve"> (</w:t>
+            </w:r>
+            <w:r>
+              <w:rPr>
+                <w:rFonts w:ascii="Avenir Next LT Pro Light" w:hAnsi="Avenir Next LT Pro Light"/>
+              </w:rPr>
+              <w:t>enumTipoSkill</w:t>
+            </w:r>
+            <w:r>
+              <w:rPr>
+                <w:rFonts w:ascii="Avenir Next LT Pro Light" w:hAnsi="Avenir Next LT Pro Light"/>
+              </w:rPr>
+              <w:t>)</w:t>
+            </w:r>
+            <w:r>
+              <w:rPr>
+                <w:rFonts w:ascii="Avenir Next LT Pro Light" w:hAnsi="Avenir Next LT Pro Light"/>
+              </w:rPr>
+              <w:t>: tipologia della skill</w:t>
             </w:r>
           </w:p>
           <w:p>
@@ -903,9 +1156,33 @@
             </w:pPr>
             <w:r>
               <w:rPr>
-                <w:rFonts w:ascii="Avenir Next LT Pro Light" w:hAnsi="Avenir Next LT Pro Light"/>
-              </w:rPr>
-              <w:t>DataCertificazione: data di ottenimento della ski</w:t>
+                <w:rFonts w:ascii="Avenir Next LT Pro" w:hAnsi="Avenir Next LT Pro"/>
+              </w:rPr>
+              <w:t>DataCertificazione</w:t>
+            </w:r>
+            <w:r>
+              <w:rPr>
+                <w:rFonts w:ascii="Avenir Next LT Pro Light" w:hAnsi="Avenir Next LT Pro Light"/>
+              </w:rPr>
+              <w:t xml:space="preserve"> (date</w:t>
+            </w:r>
+            <w:r>
+              <w:rPr>
+                <w:rFonts w:ascii="Avenir Next LT Pro Light" w:hAnsi="Avenir Next LT Pro Light"/>
+              </w:rPr>
+              <w:t>, opzionale</w:t>
+            </w:r>
+            <w:r>
+              <w:rPr>
+                <w:rFonts w:ascii="Avenir Next LT Pro Light" w:hAnsi="Avenir Next LT Pro Light"/>
+              </w:rPr>
+              <w:t>)</w:t>
+            </w:r>
+            <w:r>
+              <w:rPr>
+                <w:rFonts w:ascii="Avenir Next LT Pro Light" w:hAnsi="Avenir Next LT Pro Light"/>
+              </w:rPr>
+              <w:t>: data di ottenimento della ski</w:t>
             </w:r>
             <w:r>
               <w:rPr>
@@ -917,9 +1194,13 @@
         </w:tc>
       </w:tr>
       <w:tr>
-        <w:tc>
-          <w:tcPr>
-            <w:tcW w:w="2127" w:type="dxa"/>
+        <w:trPr>
+          <w:gridAfter w:val="1"/>
+          <w:wAfter w:w="10" w:type="dxa"/>
+        </w:trPr>
+        <w:tc>
+          <w:tcPr>
+            <w:tcW w:w="2222" w:type="dxa"/>
             <w:tcBorders>
               <w:top w:val="single" w:sz="4" w:space="0" w:color="auto"/>
               <w:bottom w:val="single" w:sz="4" w:space="0" w:color="auto"/>
@@ -928,12 +1209,12 @@
           <w:p>
             <w:pPr>
               <w:rPr>
-                <w:rFonts w:ascii="Avenir Next LT Pro Light" w:hAnsi="Avenir Next LT Pro Light"/>
-              </w:rPr>
-            </w:pPr>
-            <w:r>
-              <w:rPr>
-                <w:rFonts w:ascii="Avenir Next LT Pro Light" w:hAnsi="Avenir Next LT Pro Light"/>
+                <w:rFonts w:ascii="Avenir Next LT Pro" w:hAnsi="Avenir Next LT Pro"/>
+              </w:rPr>
+            </w:pPr>
+            <w:r>
+              <w:rPr>
+                <w:rFonts w:ascii="Avenir Next LT Pro" w:hAnsi="Avenir Next LT Pro"/>
               </w:rPr>
               <w:t>Titolo</w:t>
             </w:r>
@@ -941,7 +1222,8 @@
         </w:tc>
         <w:tc>
           <w:tcPr>
-            <w:tcW w:w="2835" w:type="dxa"/>
+            <w:tcW w:w="2740" w:type="dxa"/>
+            <w:gridSpan w:val="2"/>
             <w:tcBorders>
               <w:top w:val="single" w:sz="4" w:space="0" w:color="auto"/>
               <w:bottom w:val="single" w:sz="4" w:space="0" w:color="auto"/>
@@ -965,6 +1247,7 @@
         <w:tc>
           <w:tcPr>
             <w:tcW w:w="5800" w:type="dxa"/>
+            <w:gridSpan w:val="2"/>
             <w:tcBorders>
               <w:top w:val="single" w:sz="4" w:space="0" w:color="auto"/>
               <w:left w:val="nil"/>
@@ -985,21 +1268,35 @@
             </w:pPr>
             <w:r>
               <w:rPr>
-                <w:rFonts w:ascii="Avenir Next LT Pro Light" w:hAnsi="Avenir Next LT Pro Light"/>
-              </w:rPr>
-              <w:t xml:space="preserve">IdTitolo: </w:t>
-            </w:r>
-            <w:r>
-              <w:rPr>
-                <w:rFonts w:ascii="Avenir Next LT Pro Light" w:hAnsi="Avenir Next LT Pro Light"/>
-              </w:rPr>
-              <w:t>codice identificativo univoco</w:t>
-            </w:r>
-            <w:r>
-              <w:rPr>
-                <w:rFonts w:ascii="Avenir Next LT Pro Light" w:hAnsi="Avenir Next LT Pro Light"/>
-              </w:rPr>
-              <w:t xml:space="preserve"> della tipologia di titolo che è possibile associare ad una skill</w:t>
+                <w:rFonts w:ascii="Avenir Next LT Pro" w:hAnsi="Avenir Next LT Pro"/>
+              </w:rPr>
+              <w:t>IdTitolo</w:t>
+            </w:r>
+            <w:r>
+              <w:rPr>
+                <w:rFonts w:ascii="Avenir Next LT Pro Light" w:hAnsi="Avenir Next LT Pro Light"/>
+              </w:rPr>
+              <w:t xml:space="preserve"> (</w:t>
+            </w:r>
+            <w:proofErr w:type="spellStart"/>
+            <w:r>
+              <w:rPr>
+                <w:rFonts w:ascii="Avenir Next LT Pro Light" w:hAnsi="Avenir Next LT Pro Light"/>
+              </w:rPr>
+              <w:t>int</w:t>
+            </w:r>
+            <w:proofErr w:type="spellEnd"/>
+            <w:r>
+              <w:rPr>
+                <w:rFonts w:ascii="Avenir Next LT Pro Light" w:hAnsi="Avenir Next LT Pro Light"/>
+              </w:rPr>
+              <w:t>)</w:t>
+            </w:r>
+            <w:r>
+              <w:rPr>
+                <w:rFonts w:ascii="Avenir Next LT Pro Light" w:hAnsi="Avenir Next LT Pro Light"/>
+              </w:rPr>
+              <w:t>: codice identificativo univoco della tipologia di titolo che è possibile associare ad una skill</w:t>
             </w:r>
           </w:p>
           <w:p>
@@ -1016,17 +1313,33 @@
             </w:pPr>
             <w:r>
               <w:rPr>
-                <w:rFonts w:ascii="Avenir Next LT Pro Light" w:hAnsi="Avenir Next LT Pro Light"/>
-              </w:rPr>
-              <w:t>tipoTitolo: descrive il tipo di titolo ottenuto (es. Certificato Java, Laurea in Ingegneria Informatica, ecc.)</w:t>
+                <w:rFonts w:ascii="Avenir Next LT Pro" w:hAnsi="Avenir Next LT Pro"/>
+              </w:rPr>
+              <w:t>tipoTitolo</w:t>
+            </w:r>
+            <w:r>
+              <w:rPr>
+                <w:rFonts w:ascii="Avenir Next LT Pro Light" w:hAnsi="Avenir Next LT Pro Light"/>
+              </w:rPr>
+              <w:t xml:space="preserve"> (String)</w:t>
+            </w:r>
+            <w:r>
+              <w:rPr>
+                <w:rFonts w:ascii="Avenir Next LT Pro Light" w:hAnsi="Avenir Next LT Pro Light"/>
+              </w:rPr>
+              <w:t>: descrive il tipo di titolo ottenuto (es. Certificato Java, Laurea in Ingegneria Informatica, ecc.)</w:t>
             </w:r>
           </w:p>
         </w:tc>
       </w:tr>
       <w:tr>
-        <w:tc>
-          <w:tcPr>
-            <w:tcW w:w="2127" w:type="dxa"/>
+        <w:trPr>
+          <w:gridAfter w:val="1"/>
+          <w:wAfter w:w="10" w:type="dxa"/>
+        </w:trPr>
+        <w:tc>
+          <w:tcPr>
+            <w:tcW w:w="2222" w:type="dxa"/>
             <w:tcBorders>
               <w:top w:val="single" w:sz="4" w:space="0" w:color="auto"/>
               <w:bottom w:val="single" w:sz="4" w:space="0" w:color="auto"/>
@@ -1035,12 +1348,12 @@
           <w:p>
             <w:pPr>
               <w:rPr>
-                <w:rFonts w:ascii="Avenir Next LT Pro Light" w:hAnsi="Avenir Next LT Pro Light"/>
-              </w:rPr>
-            </w:pPr>
-            <w:r>
-              <w:rPr>
-                <w:rFonts w:ascii="Avenir Next LT Pro Light" w:hAnsi="Avenir Next LT Pro Light"/>
+                <w:rFonts w:ascii="Avenir Next LT Pro" w:hAnsi="Avenir Next LT Pro"/>
+              </w:rPr>
+            </w:pPr>
+            <w:r>
+              <w:rPr>
+                <w:rFonts w:ascii="Avenir Next LT Pro" w:hAnsi="Avenir Next LT Pro"/>
               </w:rPr>
               <w:t>Riunione</w:t>
             </w:r>
@@ -1048,7 +1361,8 @@
         </w:tc>
         <w:tc>
           <w:tcPr>
-            <w:tcW w:w="2835" w:type="dxa"/>
+            <w:tcW w:w="2740" w:type="dxa"/>
+            <w:gridSpan w:val="2"/>
             <w:tcBorders>
               <w:top w:val="single" w:sz="4" w:space="0" w:color="auto"/>
               <w:bottom w:val="single" w:sz="4" w:space="0" w:color="auto"/>
@@ -1071,6 +1385,7 @@
         <w:tc>
           <w:tcPr>
             <w:tcW w:w="5800" w:type="dxa"/>
+            <w:gridSpan w:val="2"/>
             <w:tcBorders>
               <w:top w:val="single" w:sz="4" w:space="0" w:color="auto"/>
               <w:bottom w:val="single" w:sz="4" w:space="0" w:color="auto"/>
@@ -1089,11 +1404,45 @@
                 <w:rFonts w:ascii="Avenir Next LT Pro Light" w:hAnsi="Avenir Next LT Pro Light"/>
               </w:rPr>
             </w:pPr>
-            <w:r>
-              <w:rPr>
-                <w:rFonts w:ascii="Avenir Next LT Pro Light" w:hAnsi="Avenir Next LT Pro Light"/>
-              </w:rPr>
-              <w:t>Titolo: titolo della riunione</w:t>
+            <w:proofErr w:type="spellStart"/>
+            <w:r>
+              <w:rPr>
+                <w:rFonts w:ascii="Avenir Next LT Pro" w:hAnsi="Avenir Next LT Pro"/>
+              </w:rPr>
+              <w:t>idRiunione</w:t>
+            </w:r>
+            <w:proofErr w:type="spellEnd"/>
+            <w:r>
+              <w:rPr>
+                <w:rFonts w:ascii="Avenir Next LT Pro Light" w:hAnsi="Avenir Next LT Pro Light"/>
+              </w:rPr>
+              <w:t xml:space="preserve"> (</w:t>
+            </w:r>
+            <w:proofErr w:type="spellStart"/>
+            <w:r>
+              <w:rPr>
+                <w:rFonts w:ascii="Avenir Next LT Pro Light" w:hAnsi="Avenir Next LT Pro Light"/>
+              </w:rPr>
+              <w:t>int</w:t>
+            </w:r>
+            <w:proofErr w:type="spellEnd"/>
+            <w:r>
+              <w:rPr>
+                <w:rFonts w:ascii="Avenir Next LT Pro Light" w:hAnsi="Avenir Next LT Pro Light"/>
+              </w:rPr>
+              <w:t xml:space="preserve">): </w:t>
+            </w:r>
+            <w:r>
+              <w:rPr>
+                <w:rFonts w:ascii="Avenir Next LT Pro Light" w:hAnsi="Avenir Next LT Pro Light"/>
+              </w:rPr>
+              <w:t>codice identificativo univoco</w:t>
+            </w:r>
+            <w:r>
+              <w:rPr>
+                <w:rFonts w:ascii="Avenir Next LT Pro Light" w:hAnsi="Avenir Next LT Pro Light"/>
+              </w:rPr>
+              <w:t xml:space="preserve"> della riunione</w:t>
             </w:r>
           </w:p>
           <w:p>
@@ -1111,21 +1460,21 @@
             </w:pPr>
             <w:r>
               <w:rPr>
-                <w:rFonts w:ascii="Avenir Next LT Pro Light" w:hAnsi="Avenir Next LT Pro Light"/>
-              </w:rPr>
-              <w:t>Descrizione:</w:t>
-            </w:r>
-            <w:r>
-              <w:rPr>
-                <w:rFonts w:ascii="Avenir Next LT Pro Light" w:hAnsi="Avenir Next LT Pro Light"/>
-              </w:rPr>
-              <w:t xml:space="preserve"> </w:t>
-            </w:r>
-            <w:r>
-              <w:rPr>
-                <w:rFonts w:ascii="Avenir Next LT Pro Light" w:hAnsi="Avenir Next LT Pro Light"/>
-              </w:rPr>
-              <w:t>descrizione associata alla riunione</w:t>
+                <w:rFonts w:ascii="Avenir Next LT Pro" w:hAnsi="Avenir Next LT Pro"/>
+              </w:rPr>
+              <w:t>Titolo</w:t>
+            </w:r>
+            <w:r>
+              <w:rPr>
+                <w:rFonts w:ascii="Avenir Next LT Pro Light" w:hAnsi="Avenir Next LT Pro Light"/>
+              </w:rPr>
+              <w:t xml:space="preserve"> (String)</w:t>
+            </w:r>
+            <w:r>
+              <w:rPr>
+                <w:rFonts w:ascii="Avenir Next LT Pro Light" w:hAnsi="Avenir Next LT Pro Light"/>
+              </w:rPr>
+              <w:t>: titolo della riunione</w:t>
             </w:r>
           </w:p>
           <w:p>
@@ -1143,15 +1492,107 @@
             </w:pPr>
             <w:r>
               <w:rPr>
-                <w:rFonts w:ascii="Avenir Next LT Pro Light" w:hAnsi="Avenir Next LT Pro Light"/>
-              </w:rPr>
-              <w:t>Data:</w:t>
-            </w:r>
-            <w:r>
-              <w:rPr>
-                <w:rFonts w:ascii="Avenir Next LT Pro Light" w:hAnsi="Avenir Next LT Pro Light"/>
-              </w:rPr>
-              <w:t xml:space="preserve"> data in cui è sostenuta la riunione</w:t>
+                <w:rFonts w:ascii="Avenir Next LT Pro" w:hAnsi="Avenir Next LT Pro"/>
+              </w:rPr>
+              <w:t>Descrizione</w:t>
+            </w:r>
+            <w:r>
+              <w:rPr>
+                <w:rFonts w:ascii="Avenir Next LT Pro Light" w:hAnsi="Avenir Next LT Pro Light"/>
+              </w:rPr>
+              <w:t xml:space="preserve"> (String</w:t>
+            </w:r>
+            <w:r>
+              <w:rPr>
+                <w:rFonts w:ascii="Avenir Next LT Pro Light" w:hAnsi="Avenir Next LT Pro Light"/>
+              </w:rPr>
+              <w:t>, opzionale</w:t>
+            </w:r>
+            <w:r>
+              <w:rPr>
+                <w:rFonts w:ascii="Avenir Next LT Pro Light" w:hAnsi="Avenir Next LT Pro Light"/>
+              </w:rPr>
+              <w:t>)</w:t>
+            </w:r>
+            <w:r>
+              <w:rPr>
+                <w:rFonts w:ascii="Avenir Next LT Pro Light" w:hAnsi="Avenir Next LT Pro Light"/>
+              </w:rPr>
+              <w:t>:</w:t>
+            </w:r>
+            <w:r>
+              <w:rPr>
+                <w:rFonts w:ascii="Avenir Next LT Pro Light" w:hAnsi="Avenir Next LT Pro Light"/>
+              </w:rPr>
+              <w:t xml:space="preserve"> </w:t>
+            </w:r>
+            <w:r>
+              <w:rPr>
+                <w:rFonts w:ascii="Avenir Next LT Pro Light" w:hAnsi="Avenir Next LT Pro Light"/>
+              </w:rPr>
+              <w:t>descrizione associata alla riunione</w:t>
+            </w:r>
+          </w:p>
+          <w:p>
+            <w:pPr>
+              <w:pStyle w:val="Paragrafoelenco"/>
+              <w:numPr>
+                <w:ilvl w:val="0"/>
+                <w:numId w:val="3"/>
+              </w:numPr>
+              <w:spacing w:after="160" w:line="259" w:lineRule="auto"/>
+              <w:ind w:left="357" w:hanging="357"/>
+              <w:rPr>
+                <w:rFonts w:ascii="Avenir Next LT Pro Light" w:hAnsi="Avenir Next LT Pro Light"/>
+              </w:rPr>
+            </w:pPr>
+            <w:r>
+              <w:rPr>
+                <w:rFonts w:ascii="Avenir Next LT Pro" w:hAnsi="Avenir Next LT Pro"/>
+              </w:rPr>
+              <w:t>Data</w:t>
+            </w:r>
+            <w:r>
+              <w:rPr>
+                <w:rFonts w:ascii="Avenir Next LT Pro Light" w:hAnsi="Avenir Next LT Pro Light"/>
+              </w:rPr>
+              <w:t xml:space="preserve"> (</w:t>
+            </w:r>
+            <w:r>
+              <w:rPr>
+                <w:rFonts w:ascii="Avenir Next LT Pro Light" w:hAnsi="Avenir Next LT Pro Light"/>
+              </w:rPr>
+              <w:t>D</w:t>
+            </w:r>
+            <w:r>
+              <w:rPr>
+                <w:rFonts w:ascii="Avenir Next LT Pro Light" w:hAnsi="Avenir Next LT Pro Light"/>
+              </w:rPr>
+              <w:t>ate)</w:t>
+            </w:r>
+            <w:r>
+              <w:rPr>
+                <w:rFonts w:ascii="Avenir Next LT Pro Light" w:hAnsi="Avenir Next LT Pro Light"/>
+              </w:rPr>
+              <w:t>:</w:t>
+            </w:r>
+            <w:r>
+              <w:rPr>
+                <w:rFonts w:ascii="Avenir Next LT Pro Light" w:hAnsi="Avenir Next LT Pro Light"/>
+              </w:rPr>
+              <w:t xml:space="preserve"> data in cui è </w:t>
+            </w:r>
+            <w:r>
+              <w:rPr>
+                <w:rFonts w:ascii="Avenir Next LT Pro Light" w:hAnsi="Avenir Next LT Pro Light"/>
+              </w:rPr>
+              <w:t>programmata</w:t>
+            </w:r>
+            <w:r>
+              <w:rPr>
+                <w:rFonts w:ascii="Avenir Next LT Pro Light" w:hAnsi="Avenir Next LT Pro Light"/>
+              </w:rPr>
+              <w:t xml:space="preserve"> la riunione</w:t>
             </w:r>
           </w:p>
           <w:p>
@@ -1168,15 +1609,57 @@
             </w:pPr>
             <w:r>
               <w:rPr>
-                <w:rFonts w:ascii="Avenir Next LT Pro Light" w:hAnsi="Avenir Next LT Pro Light"/>
-              </w:rPr>
-              <w:t>OrarioInizio:</w:t>
-            </w:r>
-            <w:r>
-              <w:rPr>
-                <w:rFonts w:ascii="Avenir Next LT Pro Light" w:hAnsi="Avenir Next LT Pro Light"/>
-              </w:rPr>
-              <w:t xml:space="preserve"> orario di inizio della riunione</w:t>
+                <w:rFonts w:ascii="Avenir Next LT Pro" w:hAnsi="Avenir Next LT Pro"/>
+              </w:rPr>
+              <w:t>OrarioInizio</w:t>
+            </w:r>
+            <w:r>
+              <w:rPr>
+                <w:rFonts w:ascii="Avenir Next LT Pro Light" w:hAnsi="Avenir Next LT Pro Light"/>
+              </w:rPr>
+              <w:t xml:space="preserve"> (</w:t>
+            </w:r>
+            <w:r>
+              <w:rPr>
+                <w:rFonts w:ascii="Avenir Next LT Pro Light" w:hAnsi="Avenir Next LT Pro Light"/>
+              </w:rPr>
+              <w:t>Time</w:t>
+            </w:r>
+            <w:r>
+              <w:rPr>
+                <w:rFonts w:ascii="Avenir Next LT Pro Light" w:hAnsi="Avenir Next LT Pro Light"/>
+              </w:rPr>
+              <w:t>)</w:t>
+            </w:r>
+            <w:r>
+              <w:rPr>
+                <w:rFonts w:ascii="Avenir Next LT Pro Light" w:hAnsi="Avenir Next LT Pro Light"/>
+              </w:rPr>
+              <w:t>:</w:t>
+            </w:r>
+            <w:r>
+              <w:rPr>
+                <w:rFonts w:ascii="Avenir Next LT Pro Light" w:hAnsi="Avenir Next LT Pro Light"/>
+              </w:rPr>
+              <w:t xml:space="preserve"> orario di inizio</w:t>
+            </w:r>
+            <w:r>
+              <w:rPr>
+                <w:rFonts w:ascii="Avenir Next LT Pro Light" w:hAnsi="Avenir Next LT Pro Light"/>
+              </w:rPr>
+              <w:t xml:space="preserve"> della</w:t>
+            </w:r>
+            <w:r>
+              <w:rPr>
+                <w:rFonts w:ascii="Avenir Next LT Pro Light" w:hAnsi="Avenir Next LT Pro Light"/>
+              </w:rPr>
+              <w:t xml:space="preserve"> riunione</w:t>
+            </w:r>
+            <w:r>
+              <w:rPr>
+                <w:rFonts w:ascii="Avenir Next LT Pro Light" w:hAnsi="Avenir Next LT Pro Light"/>
+              </w:rPr>
+              <w:t xml:space="preserve"> programmato</w:t>
             </w:r>
           </w:p>
           <w:p>
@@ -1193,23 +1676,45 @@
             </w:pPr>
             <w:r>
               <w:rPr>
-                <w:rFonts w:ascii="Avenir Next LT Pro Light" w:hAnsi="Avenir Next LT Pro Light"/>
-              </w:rPr>
-              <w:t>OrarioFine:</w:t>
+                <w:rFonts w:ascii="Avenir Next LT Pro" w:hAnsi="Avenir Next LT Pro"/>
+              </w:rPr>
+              <w:t>OrarioFine</w:t>
+            </w:r>
+            <w:r>
+              <w:rPr>
+                <w:rFonts w:ascii="Avenir Next LT Pro Light" w:hAnsi="Avenir Next LT Pro Light"/>
+              </w:rPr>
+              <w:t xml:space="preserve"> (Time)</w:t>
+            </w:r>
+            <w:r>
+              <w:rPr>
+                <w:rFonts w:ascii="Avenir Next LT Pro Light" w:hAnsi="Avenir Next LT Pro Light"/>
+              </w:rPr>
+              <w:t>:</w:t>
             </w:r>
             <w:r>
               <w:rPr>
                 <w:rFonts w:ascii="Avenir Next LT Pro Light" w:hAnsi="Avenir Next LT Pro Light"/>
               </w:rPr>
               <w:t xml:space="preserve"> orario di fine della riunione</w:t>
+            </w:r>
+            <w:r>
+              <w:rPr>
+                <w:rFonts w:ascii="Avenir Next LT Pro Light" w:hAnsi="Avenir Next LT Pro Light"/>
+              </w:rPr>
+              <w:t xml:space="preserve"> programmato</w:t>
             </w:r>
           </w:p>
         </w:tc>
       </w:tr>
       <w:tr>
-        <w:tc>
-          <w:tcPr>
-            <w:tcW w:w="2127" w:type="dxa"/>
+        <w:trPr>
+          <w:gridAfter w:val="1"/>
+          <w:wAfter w:w="10" w:type="dxa"/>
+        </w:trPr>
+        <w:tc>
+          <w:tcPr>
+            <w:tcW w:w="2222" w:type="dxa"/>
             <w:tcBorders>
               <w:top w:val="single" w:sz="4" w:space="0" w:color="auto"/>
               <w:bottom w:val="single" w:sz="4" w:space="0" w:color="auto"/>
@@ -1218,12 +1723,12 @@
           <w:p>
             <w:pPr>
               <w:rPr>
-                <w:rFonts w:ascii="Avenir Next LT Pro Light" w:hAnsi="Avenir Next LT Pro Light"/>
-              </w:rPr>
-            </w:pPr>
-            <w:r>
-              <w:rPr>
-                <w:rFonts w:ascii="Avenir Next LT Pro Light" w:hAnsi="Avenir Next LT Pro Light"/>
+                <w:rFonts w:ascii="Avenir Next LT Pro" w:hAnsi="Avenir Next LT Pro"/>
+              </w:rPr>
+            </w:pPr>
+            <w:r>
+              <w:rPr>
+                <w:rFonts w:ascii="Avenir Next LT Pro" w:hAnsi="Avenir Next LT Pro"/>
               </w:rPr>
               <w:t>RiunioneFisica</w:t>
             </w:r>
@@ -1231,7 +1736,8 @@
         </w:tc>
         <w:tc>
           <w:tcPr>
-            <w:tcW w:w="2835" w:type="dxa"/>
+            <w:tcW w:w="2740" w:type="dxa"/>
+            <w:gridSpan w:val="2"/>
             <w:tcBorders>
               <w:top w:val="single" w:sz="4" w:space="0" w:color="auto"/>
               <w:bottom w:val="single" w:sz="4" w:space="0" w:color="auto"/>
@@ -1254,6 +1760,7 @@
         <w:tc>
           <w:tcPr>
             <w:tcW w:w="5800" w:type="dxa"/>
+            <w:gridSpan w:val="2"/>
             <w:tcBorders>
               <w:top w:val="single" w:sz="4" w:space="0" w:color="auto"/>
               <w:bottom w:val="single" w:sz="4" w:space="0" w:color="auto"/>
@@ -1273,9 +1780,21 @@
             </w:pPr>
             <w:r>
               <w:rPr>
-                <w:rFonts w:ascii="Avenir Next LT Pro Light" w:hAnsi="Avenir Next LT Pro Light"/>
-              </w:rPr>
-              <w:t>Sede: sede dell’azienda nel quale è sostenuta la riunione in presenza</w:t>
+                <w:rFonts w:ascii="Avenir Next LT Pro" w:hAnsi="Avenir Next LT Pro"/>
+              </w:rPr>
+              <w:t>Sede</w:t>
+            </w:r>
+            <w:r>
+              <w:rPr>
+                <w:rFonts w:ascii="Avenir Next LT Pro Light" w:hAnsi="Avenir Next LT Pro Light"/>
+              </w:rPr>
+              <w:t xml:space="preserve"> (String)</w:t>
+            </w:r>
+            <w:r>
+              <w:rPr>
+                <w:rFonts w:ascii="Avenir Next LT Pro Light" w:hAnsi="Avenir Next LT Pro Light"/>
+              </w:rPr>
+              <w:t>: sede dell’azienda nel quale è sostenuta la riunione in presenza</w:t>
             </w:r>
           </w:p>
           <w:p>
@@ -1292,9 +1811,27 @@
             </w:pPr>
             <w:r>
               <w:rPr>
-                <w:rFonts w:ascii="Avenir Next LT Pro Light" w:hAnsi="Avenir Next LT Pro Light"/>
-              </w:rPr>
-              <w:t>Piano: piano della sede nel quale è sostenuta la riunione in presenza</w:t>
+                <w:rFonts w:ascii="Avenir Next LT Pro" w:hAnsi="Avenir Next LT Pro"/>
+              </w:rPr>
+              <w:t>Piano</w:t>
+            </w:r>
+            <w:r>
+              <w:rPr>
+                <w:rFonts w:ascii="Avenir Next LT Pro Light" w:hAnsi="Avenir Next LT Pro Light"/>
+              </w:rPr>
+              <w:t xml:space="preserve"> </w:t>
+            </w:r>
+            <w:r>
+              <w:rPr>
+                <w:rFonts w:ascii="Avenir Next LT Pro Light" w:hAnsi="Avenir Next LT Pro Light"/>
+              </w:rPr>
+              <w:t>(String)</w:t>
+            </w:r>
+            <w:r>
+              <w:rPr>
+                <w:rFonts w:ascii="Avenir Next LT Pro Light" w:hAnsi="Avenir Next LT Pro Light"/>
+              </w:rPr>
+              <w:t>: piano della sede nel quale è sostenuta la riunione in presenza</w:t>
             </w:r>
           </w:p>
           <w:p>
@@ -1311,9 +1848,21 @@
             </w:pPr>
             <w:r>
               <w:rPr>
-                <w:rFonts w:ascii="Avenir Next LT Pro Light" w:hAnsi="Avenir Next LT Pro Light"/>
-              </w:rPr>
-              <w:t>NomeStanza: nome della stanza nel quale è sostenuta la riunione in presenza</w:t>
+                <w:rFonts w:ascii="Avenir Next LT Pro" w:hAnsi="Avenir Next LT Pro"/>
+              </w:rPr>
+              <w:t>NomeStanza</w:t>
+            </w:r>
+            <w:r>
+              <w:rPr>
+                <w:rFonts w:ascii="Avenir Next LT Pro Light" w:hAnsi="Avenir Next LT Pro Light"/>
+              </w:rPr>
+              <w:t xml:space="preserve"> (String)</w:t>
+            </w:r>
+            <w:r>
+              <w:rPr>
+                <w:rFonts w:ascii="Avenir Next LT Pro Light" w:hAnsi="Avenir Next LT Pro Light"/>
+              </w:rPr>
+              <w:t>: nome della stanza nel quale è sostenuta la riunione in presenza</w:t>
             </w:r>
           </w:p>
         </w:tc>
@@ -1321,7 +1870,85 @@
       <w:tr>
         <w:tc>
           <w:tcPr>
-            <w:tcW w:w="2127" w:type="dxa"/>
+            <w:tcW w:w="2332" w:type="dxa"/>
+            <w:gridSpan w:val="2"/>
+            <w:tcBorders>
+              <w:top w:val="single" w:sz="12" w:space="0" w:color="auto"/>
+              <w:bottom w:val="single" w:sz="4" w:space="0" w:color="auto"/>
+            </w:tcBorders>
+          </w:tcPr>
+          <w:p>
+            <w:pPr>
+              <w:jc w:val="center"/>
+              <w:rPr>
+                <w:rFonts w:ascii="Avenir Next LT Pro" w:hAnsi="Avenir Next LT Pro"/>
+              </w:rPr>
+            </w:pPr>
+            <w:r>
+              <w:rPr>
+                <w:rFonts w:ascii="Avenir Next LT Pro" w:hAnsi="Avenir Next LT Pro"/>
+              </w:rPr>
+              <w:lastRenderedPageBreak/>
+              <w:t>Nome classe</w:t>
+            </w:r>
+          </w:p>
+        </w:tc>
+        <w:tc>
+          <w:tcPr>
+            <w:tcW w:w="2790" w:type="dxa"/>
+            <w:gridSpan w:val="2"/>
+            <w:tcBorders>
+              <w:top w:val="single" w:sz="12" w:space="0" w:color="auto"/>
+              <w:bottom w:val="single" w:sz="4" w:space="0" w:color="auto"/>
+            </w:tcBorders>
+          </w:tcPr>
+          <w:p>
+            <w:pPr>
+              <w:jc w:val="center"/>
+              <w:rPr>
+                <w:rFonts w:ascii="Avenir Next LT Pro" w:hAnsi="Avenir Next LT Pro"/>
+              </w:rPr>
+            </w:pPr>
+            <w:r>
+              <w:rPr>
+                <w:rFonts w:ascii="Avenir Next LT Pro" w:hAnsi="Avenir Next LT Pro"/>
+              </w:rPr>
+              <w:t>Descrizione</w:t>
+            </w:r>
+          </w:p>
+        </w:tc>
+        <w:tc>
+          <w:tcPr>
+            <w:tcW w:w="5650" w:type="dxa"/>
+            <w:gridSpan w:val="2"/>
+            <w:tcBorders>
+              <w:top w:val="single" w:sz="12" w:space="0" w:color="auto"/>
+              <w:bottom w:val="single" w:sz="4" w:space="0" w:color="auto"/>
+            </w:tcBorders>
+          </w:tcPr>
+          <w:p>
+            <w:pPr>
+              <w:pStyle w:val="Paragrafoelenco"/>
+              <w:ind w:left="357"/>
+              <w:jc w:val="center"/>
+              <w:rPr>
+                <w:rFonts w:ascii="Avenir Next LT Pro" w:hAnsi="Avenir Next LT Pro"/>
+              </w:rPr>
+            </w:pPr>
+            <w:r>
+              <w:rPr>
+                <w:rFonts w:ascii="Avenir Next LT Pro" w:hAnsi="Avenir Next LT Pro"/>
+              </w:rPr>
+              <w:t>Attributi</w:t>
+            </w:r>
+          </w:p>
+        </w:tc>
+      </w:tr>
+      <w:tr>
+        <w:tc>
+          <w:tcPr>
+            <w:tcW w:w="2332" w:type="dxa"/>
+            <w:gridSpan w:val="2"/>
             <w:tcBorders>
               <w:top w:val="single" w:sz="4" w:space="0" w:color="auto"/>
               <w:bottom w:val="single" w:sz="4" w:space="0" w:color="auto"/>
@@ -1330,12 +1957,12 @@
           <w:p>
             <w:pPr>
               <w:rPr>
-                <w:rFonts w:ascii="Avenir Next LT Pro Light" w:hAnsi="Avenir Next LT Pro Light"/>
-              </w:rPr>
-            </w:pPr>
-            <w:r>
-              <w:rPr>
-                <w:rFonts w:ascii="Avenir Next LT Pro Light" w:hAnsi="Avenir Next LT Pro Light"/>
+                <w:rFonts w:ascii="Avenir Next LT Pro" w:hAnsi="Avenir Next LT Pro"/>
+              </w:rPr>
+            </w:pPr>
+            <w:r>
+              <w:rPr>
+                <w:rFonts w:ascii="Avenir Next LT Pro" w:hAnsi="Avenir Next LT Pro"/>
               </w:rPr>
               <w:t>RiunioneTelematica</w:t>
             </w:r>
@@ -1343,7 +1970,8 @@
         </w:tc>
         <w:tc>
           <w:tcPr>
-            <w:tcW w:w="2835" w:type="dxa"/>
+            <w:tcW w:w="2790" w:type="dxa"/>
+            <w:gridSpan w:val="2"/>
             <w:tcBorders>
               <w:top w:val="single" w:sz="4" w:space="0" w:color="auto"/>
               <w:bottom w:val="single" w:sz="4" w:space="0" w:color="auto"/>
@@ -1365,7 +1993,8 @@
         </w:tc>
         <w:tc>
           <w:tcPr>
-            <w:tcW w:w="5800" w:type="dxa"/>
+            <w:tcW w:w="5650" w:type="dxa"/>
+            <w:gridSpan w:val="2"/>
             <w:tcBorders>
               <w:top w:val="single" w:sz="4" w:space="0" w:color="auto"/>
               <w:bottom w:val="single" w:sz="4" w:space="0" w:color="auto"/>
@@ -1385,9 +2014,21 @@
             </w:pPr>
             <w:r>
               <w:rPr>
-                <w:rFonts w:ascii="Avenir Next LT Pro Light" w:hAnsi="Avenir Next LT Pro Light"/>
-              </w:rPr>
-              <w:t>Piattaforma: nome della piattaforma sulla quale è sostenuta la riunione telematica</w:t>
+                <w:rFonts w:ascii="Avenir Next LT Pro" w:hAnsi="Avenir Next LT Pro"/>
+              </w:rPr>
+              <w:t>Piattaforma</w:t>
+            </w:r>
+            <w:r>
+              <w:rPr>
+                <w:rFonts w:ascii="Avenir Next LT Pro Light" w:hAnsi="Avenir Next LT Pro Light"/>
+              </w:rPr>
+              <w:t xml:space="preserve"> (String)</w:t>
+            </w:r>
+            <w:r>
+              <w:rPr>
+                <w:rFonts w:ascii="Avenir Next LT Pro Light" w:hAnsi="Avenir Next LT Pro Light"/>
+              </w:rPr>
+              <w:t>: nome della piattaforma sulla quale è sostenuta la riunione telematica</w:t>
             </w:r>
           </w:p>
           <w:p>
@@ -1404,9 +2045,21 @@
             </w:pPr>
             <w:r>
               <w:rPr>
-                <w:rFonts w:ascii="Avenir Next LT Pro Light" w:hAnsi="Avenir Next LT Pro Light"/>
-              </w:rPr>
-              <w:t>CodiceAccesso: codice di accesso alla stanza della piattaforma sulla quale è sostenuta la riunione telematica</w:t>
+                <w:rFonts w:ascii="Avenir Next LT Pro" w:hAnsi="Avenir Next LT Pro"/>
+              </w:rPr>
+              <w:t>CodiceAccesso</w:t>
+            </w:r>
+            <w:r>
+              <w:rPr>
+                <w:rFonts w:ascii="Avenir Next LT Pro Light" w:hAnsi="Avenir Next LT Pro Light"/>
+              </w:rPr>
+              <w:t xml:space="preserve"> (String)</w:t>
+            </w:r>
+            <w:r>
+              <w:rPr>
+                <w:rFonts w:ascii="Avenir Next LT Pro Light" w:hAnsi="Avenir Next LT Pro Light"/>
+              </w:rPr>
+              <w:t>: codice di accesso alla stanza della piattaforma sulla quale è sostenuta la riunione telematica</w:t>
             </w:r>
           </w:p>
         </w:tc>
@@ -1414,7 +2067,8 @@
       <w:tr>
         <w:tc>
           <w:tcPr>
-            <w:tcW w:w="2127" w:type="dxa"/>
+            <w:tcW w:w="2332" w:type="dxa"/>
+            <w:gridSpan w:val="2"/>
             <w:tcBorders>
               <w:top w:val="single" w:sz="4" w:space="0" w:color="auto"/>
               <w:bottom w:val="single" w:sz="4" w:space="0" w:color="auto"/>
@@ -1423,20 +2077,21 @@
           <w:p>
             <w:pPr>
               <w:rPr>
-                <w:rFonts w:ascii="Avenir Next LT Pro Light" w:hAnsi="Avenir Next LT Pro Light"/>
-              </w:rPr>
-            </w:pPr>
-            <w:r>
-              <w:rPr>
-                <w:rFonts w:ascii="Avenir Next LT Pro Light" w:hAnsi="Avenir Next LT Pro Light"/>
-              </w:rPr>
-              <w:t>Partecipazione</w:t>
-            </w:r>
-          </w:p>
-        </w:tc>
-        <w:tc>
-          <w:tcPr>
-            <w:tcW w:w="2835" w:type="dxa"/>
+                <w:rFonts w:ascii="Avenir Next LT Pro" w:hAnsi="Avenir Next LT Pro"/>
+              </w:rPr>
+            </w:pPr>
+            <w:r>
+              <w:rPr>
+                <w:rFonts w:ascii="Avenir Next LT Pro" w:hAnsi="Avenir Next LT Pro"/>
+              </w:rPr>
+              <w:t>RiunioneImpiegato</w:t>
+            </w:r>
+          </w:p>
+        </w:tc>
+        <w:tc>
+          <w:tcPr>
+            <w:tcW w:w="2790" w:type="dxa"/>
+            <w:gridSpan w:val="2"/>
             <w:tcBorders>
               <w:top w:val="single" w:sz="4" w:space="0" w:color="auto"/>
               <w:bottom w:val="single" w:sz="4" w:space="0" w:color="auto"/>
@@ -1452,26 +2107,20 @@
               <w:rPr>
                 <w:rFonts w:ascii="Avenir Next LT Pro Light" w:hAnsi="Avenir Next LT Pro Light"/>
               </w:rPr>
-              <w:t xml:space="preserve">Questa classe di associazione </w:t>
-            </w:r>
-            <w:r>
-              <w:rPr>
-                <w:rFonts w:ascii="Avenir Next LT Pro Light" w:hAnsi="Avenir Next LT Pro Light"/>
-              </w:rPr>
-              <w:t xml:space="preserve">rappresenta il </w:t>
-            </w:r>
-            <w:r>
-              <w:rPr>
-                <w:rFonts w:ascii="Avenir Next LT Pro Light" w:hAnsi="Avenir Next LT Pro Light"/>
-              </w:rPr>
-              <w:lastRenderedPageBreak/>
-              <w:t>registro delle presenze degli impiegati alle riunioni</w:t>
-            </w:r>
-          </w:p>
-        </w:tc>
-        <w:tc>
-          <w:tcPr>
-            <w:tcW w:w="5800" w:type="dxa"/>
+              <w:t xml:space="preserve">Questa classe </w:t>
+            </w:r>
+            <w:r>
+              <w:rPr>
+                <w:rFonts w:ascii="Avenir Next LT Pro Light" w:hAnsi="Avenir Next LT Pro Light"/>
+              </w:rPr>
+              <w:t>rappresenta il registro delle presenze degli impiegati alle riunioni</w:t>
+            </w:r>
+          </w:p>
+        </w:tc>
+        <w:tc>
+          <w:tcPr>
+            <w:tcW w:w="5650" w:type="dxa"/>
+            <w:gridSpan w:val="2"/>
             <w:tcBorders>
               <w:top w:val="single" w:sz="4" w:space="0" w:color="auto"/>
               <w:bottom w:val="single" w:sz="4" w:space="0" w:color="auto"/>
@@ -1491,10 +2140,27 @@
             </w:pPr>
             <w:r>
               <w:rPr>
-                <w:rFonts w:ascii="Avenir Next LT Pro Light" w:hAnsi="Avenir Next LT Pro Light"/>
-              </w:rPr>
-              <w:lastRenderedPageBreak/>
-              <w:t>Presenza: indica se l’impiegato è assente o presente alla riunione</w:t>
+                <w:rFonts w:ascii="Avenir Next LT Pro" w:hAnsi="Avenir Next LT Pro"/>
+              </w:rPr>
+              <w:t>Presenza</w:t>
+            </w:r>
+            <w:r>
+              <w:rPr>
+                <w:rFonts w:ascii="Avenir Next LT Pro Light" w:hAnsi="Avenir Next LT Pro Light"/>
+              </w:rPr>
+              <w:t xml:space="preserve"> (enumPresenza)</w:t>
+            </w:r>
+            <w:r>
+              <w:rPr>
+                <w:rFonts w:ascii="Avenir Next LT Pro Light" w:hAnsi="Avenir Next LT Pro Light"/>
+              </w:rPr>
+              <w:t xml:space="preserve">: </w:t>
+            </w:r>
+            <w:r>
+              <w:rPr>
+                <w:rFonts w:ascii="Avenir Next LT Pro Light" w:hAnsi="Avenir Next LT Pro Light"/>
+              </w:rPr>
+              <w:t>descrive lo stato della partecipazione dell’impiegato alla riunione</w:t>
             </w:r>
           </w:p>
         </w:tc>
@@ -1502,7 +2168,8 @@
       <w:tr>
         <w:tc>
           <w:tcPr>
-            <w:tcW w:w="2127" w:type="dxa"/>
+            <w:tcW w:w="2332" w:type="dxa"/>
+            <w:gridSpan w:val="2"/>
             <w:tcBorders>
               <w:top w:val="single" w:sz="4" w:space="0" w:color="auto"/>
               <w:bottom w:val="single" w:sz="4" w:space="0" w:color="auto"/>
@@ -1511,20 +2178,34 @@
           <w:p>
             <w:pPr>
               <w:rPr>
-                <w:rFonts w:ascii="Avenir Next LT Pro Light" w:hAnsi="Avenir Next LT Pro Light"/>
-              </w:rPr>
-            </w:pPr>
-            <w:r>
-              <w:rPr>
-                <w:rFonts w:ascii="Avenir Next LT Pro Light" w:hAnsi="Avenir Next LT Pro Light"/>
-              </w:rPr>
-              <w:t>Skill</w:t>
-            </w:r>
-          </w:p>
-        </w:tc>
-        <w:tc>
-          <w:tcPr>
-            <w:tcW w:w="2835" w:type="dxa"/>
+                <w:rFonts w:ascii="Avenir Next LT Pro" w:hAnsi="Avenir Next LT Pro"/>
+              </w:rPr>
+            </w:pPr>
+            <w:r>
+              <w:rPr>
+                <w:rFonts w:ascii="Avenir Next LT Pro" w:hAnsi="Avenir Next LT Pro"/>
+              </w:rPr>
+              <w:t>ValutazioneRiunione</w:t>
+            </w:r>
+          </w:p>
+          <w:p>
+            <w:pPr>
+              <w:rPr>
+                <w:rFonts w:ascii="Avenir Next LT Pro" w:hAnsi="Avenir Next LT Pro"/>
+              </w:rPr>
+            </w:pPr>
+            <w:r>
+              <w:rPr>
+                <w:rFonts w:ascii="Avenir Next LT Pro" w:hAnsi="Avenir Next LT Pro"/>
+              </w:rPr>
+              <w:t>Impiegato</w:t>
+            </w:r>
+          </w:p>
+        </w:tc>
+        <w:tc>
+          <w:tcPr>
+            <w:tcW w:w="2790" w:type="dxa"/>
+            <w:gridSpan w:val="2"/>
             <w:tcBorders>
               <w:top w:val="single" w:sz="4" w:space="0" w:color="auto"/>
               <w:bottom w:val="single" w:sz="4" w:space="0" w:color="auto"/>
@@ -1540,13 +2221,32 @@
               <w:rPr>
                 <w:rFonts w:ascii="Avenir Next LT Pro Light" w:hAnsi="Avenir Next LT Pro Light"/>
               </w:rPr>
-              <w:t>Questa classe descrive ogni abilità che può avere un impiegato</w:t>
-            </w:r>
-          </w:p>
-        </w:tc>
-        <w:tc>
-          <w:tcPr>
-            <w:tcW w:w="5800" w:type="dxa"/>
+              <w:t xml:space="preserve">Questa classe </w:t>
+            </w:r>
+            <w:r>
+              <w:rPr>
+                <w:rFonts w:ascii="Avenir Next LT Pro Light" w:hAnsi="Avenir Next LT Pro Light"/>
+              </w:rPr>
+              <w:t>descrive</w:t>
+            </w:r>
+            <w:r>
+              <w:rPr>
+                <w:rFonts w:ascii="Avenir Next LT Pro Light" w:hAnsi="Avenir Next LT Pro Light"/>
+              </w:rPr>
+              <w:t xml:space="preserve"> le valutazioni effettuate dagli organizzatori delle riunioni sugli impiegati</w:t>
+            </w:r>
+            <w:r>
+              <w:rPr>
+                <w:rFonts w:ascii="Avenir Next LT Pro Light" w:hAnsi="Avenir Next LT Pro Light"/>
+              </w:rPr>
+              <w:t xml:space="preserve"> che partecipano a quest’ultime</w:t>
+            </w:r>
+          </w:p>
+        </w:tc>
+        <w:tc>
+          <w:tcPr>
+            <w:tcW w:w="5650" w:type="dxa"/>
+            <w:gridSpan w:val="2"/>
             <w:tcBorders>
               <w:top w:val="single" w:sz="4" w:space="0" w:color="auto"/>
               <w:bottom w:val="single" w:sz="4" w:space="0" w:color="auto"/>
@@ -1557,18 +2257,52 @@
               <w:pStyle w:val="Paragrafoelenco"/>
               <w:numPr>
                 <w:ilvl w:val="0"/>
-                <w:numId w:val="6"/>
+                <w:numId w:val="5"/>
               </w:numPr>
               <w:ind w:left="357" w:hanging="357"/>
               <w:rPr>
-                <w:rFonts w:ascii="Avenir Next LT Pro Light" w:hAnsi="Avenir Next LT Pro Light"/>
-              </w:rPr>
-            </w:pPr>
-            <w:r>
-              <w:rPr>
-                <w:rFonts w:ascii="Avenir Next LT Pro Light" w:hAnsi="Avenir Next LT Pro Light"/>
-              </w:rPr>
-              <w:t>Descrizione: descrizione dell’abilità</w:t>
+                <w:rFonts w:ascii="Avenir Next LT Pro" w:hAnsi="Avenir Next LT Pro"/>
+              </w:rPr>
+            </w:pPr>
+            <w:proofErr w:type="spellStart"/>
+            <w:r>
+              <w:rPr>
+                <w:rFonts w:ascii="Avenir Next LT Pro" w:hAnsi="Avenir Next LT Pro"/>
+              </w:rPr>
+              <w:t>idValutazione</w:t>
+            </w:r>
+            <w:proofErr w:type="spellEnd"/>
+            <w:r>
+              <w:rPr>
+                <w:rFonts w:ascii="Avenir Next LT Pro Light" w:hAnsi="Avenir Next LT Pro Light"/>
+              </w:rPr>
+              <w:t xml:space="preserve"> (</w:t>
+            </w:r>
+            <w:proofErr w:type="spellStart"/>
+            <w:r>
+              <w:rPr>
+                <w:rFonts w:ascii="Avenir Next LT Pro Light" w:hAnsi="Avenir Next LT Pro Light"/>
+              </w:rPr>
+              <w:t>int</w:t>
+            </w:r>
+            <w:proofErr w:type="spellEnd"/>
+            <w:r>
+              <w:rPr>
+                <w:rFonts w:ascii="Avenir Next LT Pro Light" w:hAnsi="Avenir Next LT Pro Light"/>
+              </w:rPr>
+              <w:t xml:space="preserve">): </w:t>
+            </w:r>
+            <w:r>
+              <w:rPr>
+                <w:rFonts w:ascii="Avenir Next LT Pro Light" w:hAnsi="Avenir Next LT Pro Light"/>
+              </w:rPr>
+              <w:t>codice identificativo univoco</w:t>
+            </w:r>
+            <w:r>
+              <w:rPr>
+                <w:rFonts w:ascii="Avenir Next LT Pro Light" w:hAnsi="Avenir Next LT Pro Light"/>
+              </w:rPr>
+              <w:t xml:space="preserve"> della valutazione</w:t>
             </w:r>
           </w:p>
           <w:p>
@@ -1576,30 +2310,90 @@
               <w:pStyle w:val="Paragrafoelenco"/>
               <w:numPr>
                 <w:ilvl w:val="0"/>
-                <w:numId w:val="6"/>
+                <w:numId w:val="5"/>
               </w:numPr>
               <w:ind w:left="357" w:hanging="357"/>
               <w:rPr>
-                <w:rFonts w:ascii="Avenir Next LT Pro Light" w:hAnsi="Avenir Next LT Pro Light"/>
-              </w:rPr>
-            </w:pPr>
-            <w:r>
-              <w:rPr>
-                <w:rFonts w:ascii="Avenir Next LT Pro Light" w:hAnsi="Avenir Next LT Pro Light"/>
-              </w:rPr>
-              <w:t>TipoSkill: specifica il tipo d</w:t>
-            </w:r>
-            <w:r>
-              <w:rPr>
-                <w:rFonts w:ascii="Avenir Next LT Pro Light" w:hAnsi="Avenir Next LT Pro Light"/>
-              </w:rPr>
-              <w:t xml:space="preserve">i </w:t>
-            </w:r>
-            <w:r>
-              <w:rPr>
-                <w:rFonts w:ascii="Avenir Next LT Pro Light" w:hAnsi="Avenir Next LT Pro Light"/>
-              </w:rPr>
-              <w:t>abilità</w:t>
+                <w:rFonts w:ascii="Avenir Next LT Pro" w:hAnsi="Avenir Next LT Pro"/>
+              </w:rPr>
+            </w:pPr>
+            <w:r>
+              <w:rPr>
+                <w:rFonts w:ascii="Avenir Next LT Pro" w:hAnsi="Avenir Next LT Pro"/>
+              </w:rPr>
+              <w:t>Recensione</w:t>
+            </w:r>
+            <w:r>
+              <w:rPr>
+                <w:rFonts w:ascii="Avenir Next LT Pro Light" w:hAnsi="Avenir Next LT Pro Light"/>
+              </w:rPr>
+              <w:t xml:space="preserve"> (String, opzionale): testo della recensione scritta per la valutazione</w:t>
+            </w:r>
+          </w:p>
+          <w:p>
+            <w:pPr>
+              <w:pStyle w:val="Paragrafoelenco"/>
+              <w:numPr>
+                <w:ilvl w:val="0"/>
+                <w:numId w:val="5"/>
+              </w:numPr>
+              <w:ind w:left="357" w:hanging="357"/>
+              <w:rPr>
+                <w:rFonts w:ascii="Avenir Next LT Pro" w:hAnsi="Avenir Next LT Pro"/>
+              </w:rPr>
+            </w:pPr>
+            <w:r>
+              <w:rPr>
+                <w:rFonts w:ascii="Avenir Next LT Pro" w:hAnsi="Avenir Next LT Pro"/>
+              </w:rPr>
+              <w:t>Stelle</w:t>
+            </w:r>
+            <w:r>
+              <w:rPr>
+                <w:rFonts w:ascii="Avenir Next LT Pro Light" w:hAnsi="Avenir Next LT Pro Light"/>
+              </w:rPr>
+              <w:t xml:space="preserve"> (</w:t>
+            </w:r>
+            <w:proofErr w:type="spellStart"/>
+            <w:r>
+              <w:rPr>
+                <w:rFonts w:ascii="Avenir Next LT Pro Light" w:hAnsi="Avenir Next LT Pro Light"/>
+              </w:rPr>
+              <w:t>int</w:t>
+            </w:r>
+            <w:proofErr w:type="spellEnd"/>
+            <w:r>
+              <w:rPr>
+                <w:rFonts w:ascii="Avenir Next LT Pro Light" w:hAnsi="Avenir Next LT Pro Light"/>
+              </w:rPr>
+              <w:t>): stelle associate alla valutazione</w:t>
+            </w:r>
+          </w:p>
+          <w:p>
+            <w:pPr>
+              <w:pStyle w:val="Paragrafoelenco"/>
+              <w:numPr>
+                <w:ilvl w:val="0"/>
+                <w:numId w:val="5"/>
+              </w:numPr>
+              <w:ind w:left="357" w:hanging="357"/>
+              <w:rPr>
+                <w:rFonts w:ascii="Avenir Next LT Pro" w:hAnsi="Avenir Next LT Pro"/>
+              </w:rPr>
+            </w:pPr>
+            <w:proofErr w:type="spellStart"/>
+            <w:r>
+              <w:rPr>
+                <w:rFonts w:ascii="Avenir Next LT Pro" w:hAnsi="Avenir Next LT Pro"/>
+              </w:rPr>
+              <w:t>DataValutazione</w:t>
+            </w:r>
+            <w:proofErr w:type="spellEnd"/>
+            <w:r>
+              <w:rPr>
+                <w:rFonts w:ascii="Avenir Next LT Pro Light" w:hAnsi="Avenir Next LT Pro Light"/>
+              </w:rPr>
+              <w:t xml:space="preserve"> (Date): data in cui è effettuata la valutazione</w:t>
             </w:r>
           </w:p>
         </w:tc>
@@ -1607,7 +2401,8 @@
       <w:tr>
         <w:tc>
           <w:tcPr>
-            <w:tcW w:w="2127" w:type="dxa"/>
+            <w:tcW w:w="2332" w:type="dxa"/>
+            <w:gridSpan w:val="2"/>
             <w:tcBorders>
               <w:top w:val="single" w:sz="4" w:space="0" w:color="auto"/>
               <w:bottom w:val="single" w:sz="4" w:space="0" w:color="auto"/>
@@ -1616,12 +2411,12 @@
           <w:p>
             <w:pPr>
               <w:rPr>
-                <w:rFonts w:ascii="Avenir Next LT Pro Light" w:hAnsi="Avenir Next LT Pro Light"/>
-              </w:rPr>
-            </w:pPr>
-            <w:r>
-              <w:rPr>
-                <w:rFonts w:ascii="Avenir Next LT Pro Light" w:hAnsi="Avenir Next LT Pro Light"/>
+                <w:rFonts w:ascii="Avenir Next LT Pro" w:hAnsi="Avenir Next LT Pro"/>
+              </w:rPr>
+            </w:pPr>
+            <w:r>
+              <w:rPr>
+                <w:rFonts w:ascii="Avenir Next LT Pro" w:hAnsi="Avenir Next LT Pro"/>
               </w:rPr>
               <w:t>Progetto</w:t>
             </w:r>
@@ -1629,7 +2424,8 @@
         </w:tc>
         <w:tc>
           <w:tcPr>
-            <w:tcW w:w="2835" w:type="dxa"/>
+            <w:tcW w:w="2790" w:type="dxa"/>
+            <w:gridSpan w:val="2"/>
             <w:tcBorders>
               <w:top w:val="single" w:sz="4" w:space="0" w:color="auto"/>
               <w:bottom w:val="single" w:sz="4" w:space="0" w:color="auto"/>
@@ -1651,7 +2447,8 @@
         </w:tc>
         <w:tc>
           <w:tcPr>
-            <w:tcW w:w="5800" w:type="dxa"/>
+            <w:tcW w:w="5650" w:type="dxa"/>
+            <w:gridSpan w:val="2"/>
             <w:tcBorders>
               <w:top w:val="single" w:sz="4" w:space="0" w:color="auto"/>
               <w:bottom w:val="single" w:sz="4" w:space="0" w:color="auto"/>
@@ -1669,11 +2466,45 @@
                 <w:rFonts w:ascii="Avenir Next LT Pro Light" w:hAnsi="Avenir Next LT Pro Light"/>
               </w:rPr>
             </w:pPr>
-            <w:r>
-              <w:rPr>
-                <w:rFonts w:ascii="Avenir Next LT Pro Light" w:hAnsi="Avenir Next LT Pro Light"/>
-              </w:rPr>
-              <w:t>Titolo: titolo del progetto</w:t>
+            <w:proofErr w:type="spellStart"/>
+            <w:r>
+              <w:rPr>
+                <w:rFonts w:ascii="Avenir Next LT Pro" w:hAnsi="Avenir Next LT Pro"/>
+              </w:rPr>
+              <w:t>idProgetto</w:t>
+            </w:r>
+            <w:proofErr w:type="spellEnd"/>
+            <w:r>
+              <w:rPr>
+                <w:rFonts w:ascii="Avenir Next LT Pro Light" w:hAnsi="Avenir Next LT Pro Light"/>
+              </w:rPr>
+              <w:t xml:space="preserve"> (</w:t>
+            </w:r>
+            <w:proofErr w:type="spellStart"/>
+            <w:r>
+              <w:rPr>
+                <w:rFonts w:ascii="Avenir Next LT Pro Light" w:hAnsi="Avenir Next LT Pro Light"/>
+              </w:rPr>
+              <w:t>int</w:t>
+            </w:r>
+            <w:proofErr w:type="spellEnd"/>
+            <w:r>
+              <w:rPr>
+                <w:rFonts w:ascii="Avenir Next LT Pro Light" w:hAnsi="Avenir Next LT Pro Light"/>
+              </w:rPr>
+              <w:t xml:space="preserve">): </w:t>
+            </w:r>
+            <w:r>
+              <w:rPr>
+                <w:rFonts w:ascii="Avenir Next LT Pro Light" w:hAnsi="Avenir Next LT Pro Light"/>
+              </w:rPr>
+              <w:t>codice identificativo univoco</w:t>
+            </w:r>
+            <w:r>
+              <w:rPr>
+                <w:rFonts w:ascii="Avenir Next LT Pro Light" w:hAnsi="Avenir Next LT Pro Light"/>
+              </w:rPr>
+              <w:t xml:space="preserve"> del progetto</w:t>
             </w:r>
           </w:p>
           <w:p>
@@ -1690,15 +2521,27 @@
             </w:pPr>
             <w:r>
               <w:rPr>
-                <w:rFonts w:ascii="Avenir Next LT Pro Light" w:hAnsi="Avenir Next LT Pro Light"/>
-              </w:rPr>
-              <w:t>Descrizione:</w:t>
-            </w:r>
-            <w:r>
-              <w:rPr>
-                <w:rFonts w:ascii="Avenir Next LT Pro Light" w:hAnsi="Avenir Next LT Pro Light"/>
-              </w:rPr>
-              <w:t xml:space="preserve"> descrizione associata al progetto</w:t>
+                <w:rFonts w:ascii="Avenir Next LT Pro" w:hAnsi="Avenir Next LT Pro"/>
+              </w:rPr>
+              <w:t>Titolo</w:t>
+            </w:r>
+            <w:r>
+              <w:rPr>
+                <w:rFonts w:ascii="Avenir Next LT Pro Light" w:hAnsi="Avenir Next LT Pro Light"/>
+              </w:rPr>
+              <w:t xml:space="preserve"> </w:t>
+            </w:r>
+            <w:r>
+              <w:rPr>
+                <w:rFonts w:ascii="Avenir Next LT Pro Light" w:hAnsi="Avenir Next LT Pro Light"/>
+              </w:rPr>
+              <w:t>(String)</w:t>
+            </w:r>
+            <w:r>
+              <w:rPr>
+                <w:rFonts w:ascii="Avenir Next LT Pro Light" w:hAnsi="Avenir Next LT Pro Light"/>
+              </w:rPr>
+              <w:t>: titolo del progetto</w:t>
             </w:r>
           </w:p>
           <w:p>
@@ -1715,9 +2558,33 @@
             </w:pPr>
             <w:r>
               <w:rPr>
-                <w:rFonts w:ascii="Avenir Next LT Pro Light" w:hAnsi="Avenir Next LT Pro Light"/>
-              </w:rPr>
-              <w:t>DataI: data di inizio del progetto</w:t>
+                <w:rFonts w:ascii="Avenir Next LT Pro" w:hAnsi="Avenir Next LT Pro"/>
+              </w:rPr>
+              <w:t>Descrizione</w:t>
+            </w:r>
+            <w:r>
+              <w:rPr>
+                <w:rFonts w:ascii="Avenir Next LT Pro Light" w:hAnsi="Avenir Next LT Pro Light"/>
+              </w:rPr>
+              <w:t xml:space="preserve"> </w:t>
+            </w:r>
+            <w:r>
+              <w:rPr>
+                <w:rFonts w:ascii="Avenir Next LT Pro Light" w:hAnsi="Avenir Next LT Pro Light"/>
+              </w:rPr>
+              <w:t>(String, opzionale)</w:t>
+            </w:r>
+            <w:r>
+              <w:rPr>
+                <w:rFonts w:ascii="Avenir Next LT Pro Light" w:hAnsi="Avenir Next LT Pro Light"/>
+              </w:rPr>
+              <w:t>:</w:t>
+            </w:r>
+            <w:r>
+              <w:rPr>
+                <w:rFonts w:ascii="Avenir Next LT Pro Light" w:hAnsi="Avenir Next LT Pro Light"/>
+              </w:rPr>
+              <w:t xml:space="preserve"> descrizione associata al progetto</w:t>
             </w:r>
           </w:p>
           <w:p>
@@ -1734,9 +2601,21 @@
             </w:pPr>
             <w:r>
               <w:rPr>
-                <w:rFonts w:ascii="Avenir Next LT Pro Light" w:hAnsi="Avenir Next LT Pro Light"/>
-              </w:rPr>
-              <w:t>DataF: data in cui si completa il progetto</w:t>
+                <w:rFonts w:ascii="Avenir Next LT Pro" w:hAnsi="Avenir Next LT Pro"/>
+              </w:rPr>
+              <w:t>DataI</w:t>
+            </w:r>
+            <w:r>
+              <w:rPr>
+                <w:rFonts w:ascii="Avenir Next LT Pro Light" w:hAnsi="Avenir Next LT Pro Light"/>
+              </w:rPr>
+              <w:t xml:space="preserve"> (Date)</w:t>
+            </w:r>
+            <w:r>
+              <w:rPr>
+                <w:rFonts w:ascii="Avenir Next LT Pro Light" w:hAnsi="Avenir Next LT Pro Light"/>
+              </w:rPr>
+              <w:t>: data di inizio del progetto</w:t>
             </w:r>
           </w:p>
           <w:p>
@@ -1753,9 +2632,45 @@
             </w:pPr>
             <w:r>
               <w:rPr>
-                <w:rFonts w:ascii="Avenir Next LT Pro Light" w:hAnsi="Avenir Next LT Pro Light"/>
-              </w:rPr>
-              <w:t>Scadenza: data entro il quale consegnare i risultati del progetto</w:t>
+                <w:rFonts w:ascii="Avenir Next LT Pro" w:hAnsi="Avenir Next LT Pro"/>
+              </w:rPr>
+              <w:t>DataF</w:t>
+            </w:r>
+            <w:r>
+              <w:rPr>
+                <w:rFonts w:ascii="Avenir Next LT Pro Light" w:hAnsi="Avenir Next LT Pro Light"/>
+              </w:rPr>
+              <w:t xml:space="preserve"> </w:t>
+            </w:r>
+            <w:r>
+              <w:rPr>
+                <w:rFonts w:ascii="Avenir Next LT Pro Light" w:hAnsi="Avenir Next LT Pro Light"/>
+              </w:rPr>
+              <w:t>(</w:t>
+            </w:r>
+            <w:r>
+              <w:rPr>
+                <w:rFonts w:ascii="Avenir Next LT Pro Light" w:hAnsi="Avenir Next LT Pro Light"/>
+              </w:rPr>
+              <w:t>Date</w:t>
+            </w:r>
+            <w:r>
+              <w:rPr>
+                <w:rFonts w:ascii="Avenir Next LT Pro Light" w:hAnsi="Avenir Next LT Pro Light"/>
+              </w:rPr>
+              <w:t>, opzionale)</w:t>
+            </w:r>
+            <w:r>
+              <w:rPr>
+                <w:rFonts w:ascii="Avenir Next LT Pro Light" w:hAnsi="Avenir Next LT Pro Light"/>
+              </w:rPr>
+              <w:t>: data in cui si completa il progetto</w:t>
+            </w:r>
+            <w:r>
+              <w:rPr>
+                <w:rFonts w:ascii="Avenir Next LT Pro Light" w:hAnsi="Avenir Next LT Pro Light"/>
+              </w:rPr>
+              <w:t xml:space="preserve"> e sono consegnati i risultati</w:t>
             </w:r>
           </w:p>
           <w:p>
@@ -1772,15 +2687,21 @@
             </w:pPr>
             <w:r>
               <w:rPr>
-                <w:rFonts w:ascii="Avenir Next LT Pro Light" w:hAnsi="Avenir Next LT Pro Light"/>
-              </w:rPr>
-              <w:t xml:space="preserve">TipoProgetto: </w:t>
-            </w:r>
-            <w:r>
-              <w:rPr>
-                <w:rFonts w:ascii="Avenir Next LT Pro Light" w:hAnsi="Avenir Next LT Pro Light"/>
-              </w:rPr>
-              <w:t>tipologia del progetto</w:t>
+                <w:rFonts w:ascii="Avenir Next LT Pro" w:hAnsi="Avenir Next LT Pro"/>
+              </w:rPr>
+              <w:t>Scadenza</w:t>
+            </w:r>
+            <w:r>
+              <w:rPr>
+                <w:rFonts w:ascii="Avenir Next LT Pro Light" w:hAnsi="Avenir Next LT Pro Light"/>
+              </w:rPr>
+              <w:t xml:space="preserve"> (Date)</w:t>
+            </w:r>
+            <w:r>
+              <w:rPr>
+                <w:rFonts w:ascii="Avenir Next LT Pro Light" w:hAnsi="Avenir Next LT Pro Light"/>
+              </w:rPr>
+              <w:t>: data entro il quale consegnare i risultati del progetto</w:t>
             </w:r>
           </w:p>
         </w:tc>
@@ -1788,7 +2709,8 @@
       <w:tr>
         <w:tc>
           <w:tcPr>
-            <w:tcW w:w="2127" w:type="dxa"/>
+            <w:tcW w:w="2332" w:type="dxa"/>
+            <w:gridSpan w:val="2"/>
             <w:tcBorders>
               <w:top w:val="single" w:sz="4" w:space="0" w:color="auto"/>
               <w:bottom w:val="single" w:sz="4" w:space="0" w:color="auto"/>
@@ -1797,20 +2719,27 @@
           <w:p>
             <w:pPr>
               <w:rPr>
-                <w:rFonts w:ascii="Avenir Next LT Pro Light" w:hAnsi="Avenir Next LT Pro Light"/>
-              </w:rPr>
-            </w:pPr>
-            <w:r>
-              <w:rPr>
-                <w:rFonts w:ascii="Avenir Next LT Pro Light" w:hAnsi="Avenir Next LT Pro Light"/>
-              </w:rPr>
-              <w:t>Registrazione</w:t>
-            </w:r>
-          </w:p>
-        </w:tc>
-        <w:tc>
-          <w:tcPr>
-            <w:tcW w:w="2835" w:type="dxa"/>
+                <w:rFonts w:ascii="Avenir Next LT Pro" w:hAnsi="Avenir Next LT Pro"/>
+              </w:rPr>
+            </w:pPr>
+            <w:r>
+              <w:rPr>
+                <w:rFonts w:ascii="Avenir Next LT Pro" w:hAnsi="Avenir Next LT Pro"/>
+              </w:rPr>
+              <w:t>Ambit</w:t>
+            </w:r>
+            <w:r>
+              <w:rPr>
+                <w:rFonts w:ascii="Avenir Next LT Pro" w:hAnsi="Avenir Next LT Pro"/>
+              </w:rPr>
+              <w:t>o</w:t>
+            </w:r>
+          </w:p>
+        </w:tc>
+        <w:tc>
+          <w:tcPr>
+            <w:tcW w:w="2790" w:type="dxa"/>
+            <w:gridSpan w:val="2"/>
             <w:tcBorders>
               <w:top w:val="single" w:sz="4" w:space="0" w:color="auto"/>
               <w:bottom w:val="single" w:sz="4" w:space="0" w:color="auto"/>
@@ -1826,18 +2755,85 @@
               <w:rPr>
                 <w:rFonts w:ascii="Avenir Next LT Pro Light" w:hAnsi="Avenir Next LT Pro Light"/>
               </w:rPr>
-              <w:t>Questa classe di associazione rappresenta il registro delle partecipazioni degli impiegati ai progetti</w:t>
-            </w:r>
-          </w:p>
-        </w:tc>
-        <w:tc>
-          <w:tcPr>
-            <w:tcW w:w="5800" w:type="dxa"/>
+              <w:t>Questa classe descrive l’insieme degli ambiti al quale può riferirsi un progetto</w:t>
+            </w:r>
+          </w:p>
+        </w:tc>
+        <w:tc>
+          <w:tcPr>
+            <w:tcW w:w="5650" w:type="dxa"/>
+            <w:gridSpan w:val="2"/>
             <w:tcBorders>
               <w:top w:val="single" w:sz="4" w:space="0" w:color="auto"/>
               <w:bottom w:val="single" w:sz="4" w:space="0" w:color="auto"/>
             </w:tcBorders>
           </w:tcPr>
+          <w:p>
+            <w:pPr>
+              <w:pStyle w:val="Paragrafoelenco"/>
+              <w:numPr>
+                <w:ilvl w:val="0"/>
+                <w:numId w:val="1"/>
+              </w:numPr>
+              <w:spacing w:after="160" w:line="259" w:lineRule="auto"/>
+              <w:ind w:left="357" w:hanging="357"/>
+              <w:rPr>
+                <w:rFonts w:ascii="Avenir Next LT Pro Light" w:hAnsi="Avenir Next LT Pro Light"/>
+              </w:rPr>
+            </w:pPr>
+            <w:proofErr w:type="spellStart"/>
+            <w:r>
+              <w:rPr>
+                <w:rFonts w:ascii="Avenir Next LT Pro" w:hAnsi="Avenir Next LT Pro"/>
+              </w:rPr>
+              <w:t>idAmbito</w:t>
+            </w:r>
+            <w:proofErr w:type="spellEnd"/>
+            <w:r>
+              <w:rPr>
+                <w:rFonts w:ascii="Avenir Next LT Pro Light" w:hAnsi="Avenir Next LT Pro Light"/>
+              </w:rPr>
+              <w:t xml:space="preserve"> (</w:t>
+            </w:r>
+            <w:proofErr w:type="spellStart"/>
+            <w:r>
+              <w:rPr>
+                <w:rFonts w:ascii="Avenir Next LT Pro Light" w:hAnsi="Avenir Next LT Pro Light"/>
+              </w:rPr>
+              <w:t>int</w:t>
+            </w:r>
+            <w:proofErr w:type="spellEnd"/>
+            <w:r>
+              <w:rPr>
+                <w:rFonts w:ascii="Avenir Next LT Pro Light" w:hAnsi="Avenir Next LT Pro Light"/>
+              </w:rPr>
+              <w:t>)</w:t>
+            </w:r>
+            <w:r>
+              <w:rPr>
+                <w:rFonts w:ascii="Avenir Next LT Pro Light" w:hAnsi="Avenir Next LT Pro Light"/>
+              </w:rPr>
+              <w:t xml:space="preserve">: </w:t>
+            </w:r>
+            <w:r>
+              <w:rPr>
+                <w:rFonts w:ascii="Avenir Next LT Pro Light" w:hAnsi="Avenir Next LT Pro Light"/>
+              </w:rPr>
+              <w:t>codice identificativo univoco</w:t>
+            </w:r>
+            <w:r>
+              <w:rPr>
+                <w:rFonts w:ascii="Avenir Next LT Pro Light" w:hAnsi="Avenir Next LT Pro Light"/>
+              </w:rPr>
+              <w:t xml:space="preserve"> </w:t>
+            </w:r>
+            <w:r>
+              <w:rPr>
+                <w:rFonts w:ascii="Avenir Next LT Pro Light" w:hAnsi="Avenir Next LT Pro Light"/>
+              </w:rPr>
+              <w:t>dell’ambito di progetto</w:t>
+            </w:r>
+          </w:p>
           <w:p>
             <w:pPr>
               <w:pStyle w:val="Paragrafoelenco"/>
@@ -1847,14 +2843,38 @@
               </w:numPr>
               <w:ind w:left="357" w:hanging="357"/>
               <w:rPr>
-                <w:rFonts w:ascii="Avenir Next LT Pro Light" w:hAnsi="Avenir Next LT Pro Light"/>
-              </w:rPr>
-            </w:pPr>
-            <w:r>
-              <w:rPr>
-                <w:rFonts w:ascii="Avenir Next LT Pro Light" w:hAnsi="Avenir Next LT Pro Light"/>
-              </w:rPr>
-              <w:t>Ruolo: indica il ruolo che ricopre il singolo impiegato nel progetto</w:t>
+                <w:rFonts w:ascii="Avenir Next LT Pro" w:hAnsi="Avenir Next LT Pro"/>
+              </w:rPr>
+            </w:pPr>
+            <w:r>
+              <w:rPr>
+                <w:rFonts w:ascii="Avenir Next LT Pro" w:hAnsi="Avenir Next LT Pro"/>
+              </w:rPr>
+              <w:t>tipoAmbito</w:t>
+            </w:r>
+            <w:r>
+              <w:rPr>
+                <w:rFonts w:ascii="Avenir Next LT Pro Light" w:hAnsi="Avenir Next LT Pro Light"/>
+              </w:rPr>
+              <w:t xml:space="preserve"> </w:t>
+            </w:r>
+            <w:r>
+              <w:rPr>
+                <w:rFonts w:ascii="Avenir Next LT Pro Light" w:hAnsi="Avenir Next LT Pro Light"/>
+              </w:rPr>
+              <w:t xml:space="preserve">(String): </w:t>
+            </w:r>
+            <w:r>
+              <w:rPr>
+                <w:rFonts w:ascii="Avenir Next LT Pro Light" w:hAnsi="Avenir Next LT Pro Light"/>
+              </w:rPr>
+              <w:t>descrive l’</w:t>
+            </w:r>
+            <w:r>
+              <w:rPr>
+                <w:rFonts w:ascii="Avenir Next LT Pro Light" w:hAnsi="Avenir Next LT Pro Light"/>
+              </w:rPr>
+              <w:t>ambito al quale può far riferimento un progetto</w:t>
             </w:r>
           </w:p>
         </w:tc>
@@ -1862,78 +2882,184 @@
       <w:tr>
         <w:tc>
           <w:tcPr>
-            <w:tcW w:w="2127" w:type="dxa"/>
-            <w:tcBorders>
-              <w:top w:val="single" w:sz="12" w:space="0" w:color="auto"/>
-            </w:tcBorders>
-            <w:vAlign w:val="center"/>
-          </w:tcPr>
-          <w:p>
-            <w:pPr>
-              <w:jc w:val="center"/>
-              <w:rPr>
-                <w:rFonts w:ascii="Avenir Next LT Pro Light" w:hAnsi="Avenir Next LT Pro Light"/>
-              </w:rPr>
-            </w:pPr>
-            <w:r>
-              <w:rPr>
-                <w:rFonts w:ascii="Avenir Next LT Pro Light" w:hAnsi="Avenir Next LT Pro Light"/>
-                <w:b/>
-                <w:bCs/>
-              </w:rPr>
-              <w:t>Classe</w:t>
-            </w:r>
-          </w:p>
-        </w:tc>
-        <w:tc>
-          <w:tcPr>
-            <w:tcW w:w="2835" w:type="dxa"/>
-            <w:tcBorders>
-              <w:top w:val="single" w:sz="12" w:space="0" w:color="auto"/>
-            </w:tcBorders>
-            <w:vAlign w:val="center"/>
-          </w:tcPr>
-          <w:p>
-            <w:pPr>
-              <w:jc w:val="center"/>
-              <w:rPr>
-                <w:rFonts w:ascii="Avenir Next LT Pro Light" w:hAnsi="Avenir Next LT Pro Light"/>
-              </w:rPr>
-            </w:pPr>
-            <w:r>
-              <w:rPr>
-                <w:rFonts w:ascii="Avenir Next LT Pro Light" w:hAnsi="Avenir Next LT Pro Light"/>
-                <w:b/>
-                <w:bCs/>
-              </w:rPr>
-              <w:t>Descrizione</w:t>
-            </w:r>
-          </w:p>
-        </w:tc>
-        <w:tc>
-          <w:tcPr>
-            <w:tcW w:w="5800" w:type="dxa"/>
-            <w:tcBorders>
-              <w:top w:val="single" w:sz="12" w:space="0" w:color="auto"/>
-            </w:tcBorders>
-            <w:vAlign w:val="center"/>
-          </w:tcPr>
-          <w:p>
-            <w:pPr>
-              <w:pStyle w:val="Paragrafoelenco"/>
-              <w:ind w:left="357"/>
-              <w:jc w:val="center"/>
-              <w:rPr>
-                <w:rFonts w:ascii="Avenir Next LT Pro Light" w:hAnsi="Avenir Next LT Pro Light"/>
-              </w:rPr>
-            </w:pPr>
-            <w:r>
-              <w:rPr>
-                <w:rFonts w:ascii="Avenir Next LT Pro Light" w:hAnsi="Avenir Next LT Pro Light"/>
-                <w:b/>
-                <w:bCs/>
-              </w:rPr>
-              <w:t>Attributi</w:t>
+            <w:tcW w:w="2332" w:type="dxa"/>
+            <w:gridSpan w:val="2"/>
+            <w:tcBorders>
+              <w:top w:val="single" w:sz="4" w:space="0" w:color="auto"/>
+              <w:bottom w:val="single" w:sz="4" w:space="0" w:color="auto"/>
+            </w:tcBorders>
+          </w:tcPr>
+          <w:p>
+            <w:pPr>
+              <w:rPr>
+                <w:rFonts w:ascii="Avenir Next LT Pro" w:hAnsi="Avenir Next LT Pro"/>
+              </w:rPr>
+            </w:pPr>
+            <w:r>
+              <w:rPr>
+                <w:rFonts w:ascii="Avenir Next LT Pro" w:hAnsi="Avenir Next LT Pro"/>
+              </w:rPr>
+              <w:t>Tipologia</w:t>
+            </w:r>
+          </w:p>
+        </w:tc>
+        <w:tc>
+          <w:tcPr>
+            <w:tcW w:w="2790" w:type="dxa"/>
+            <w:gridSpan w:val="2"/>
+            <w:tcBorders>
+              <w:top w:val="single" w:sz="4" w:space="0" w:color="auto"/>
+              <w:bottom w:val="single" w:sz="4" w:space="0" w:color="auto"/>
+            </w:tcBorders>
+          </w:tcPr>
+          <w:p>
+            <w:pPr>
+              <w:rPr>
+                <w:rFonts w:ascii="Avenir Next LT Pro Light" w:hAnsi="Avenir Next LT Pro Light"/>
+              </w:rPr>
+            </w:pPr>
+            <w:r>
+              <w:rPr>
+                <w:rFonts w:ascii="Avenir Next LT Pro Light" w:hAnsi="Avenir Next LT Pro Light"/>
+              </w:rPr>
+              <w:t xml:space="preserve">Questa classe descrive l’insieme </w:t>
+            </w:r>
+            <w:r>
+              <w:rPr>
+                <w:rFonts w:ascii="Avenir Next LT Pro Light" w:hAnsi="Avenir Next LT Pro Light"/>
+              </w:rPr>
+              <w:t>delle tipologie</w:t>
+            </w:r>
+            <w:r>
+              <w:rPr>
+                <w:rFonts w:ascii="Avenir Next LT Pro Light" w:hAnsi="Avenir Next LT Pro Light"/>
+              </w:rPr>
+              <w:t xml:space="preserve"> al quale può riferirsi un progetto</w:t>
+            </w:r>
+          </w:p>
+        </w:tc>
+        <w:tc>
+          <w:tcPr>
+            <w:tcW w:w="5650" w:type="dxa"/>
+            <w:gridSpan w:val="2"/>
+            <w:tcBorders>
+              <w:top w:val="single" w:sz="4" w:space="0" w:color="auto"/>
+              <w:bottom w:val="single" w:sz="4" w:space="0" w:color="auto"/>
+            </w:tcBorders>
+          </w:tcPr>
+          <w:p>
+            <w:pPr>
+              <w:pStyle w:val="Paragrafoelenco"/>
+              <w:numPr>
+                <w:ilvl w:val="0"/>
+                <w:numId w:val="7"/>
+              </w:numPr>
+              <w:spacing w:after="160" w:line="259" w:lineRule="auto"/>
+              <w:ind w:left="357" w:hanging="357"/>
+              <w:rPr>
+                <w:rFonts w:ascii="Avenir Next LT Pro Light" w:hAnsi="Avenir Next LT Pro Light"/>
+              </w:rPr>
+            </w:pPr>
+            <w:proofErr w:type="spellStart"/>
+            <w:r>
+              <w:rPr>
+                <w:rFonts w:ascii="Avenir Next LT Pro" w:hAnsi="Avenir Next LT Pro"/>
+              </w:rPr>
+              <w:t>id</w:t>
+            </w:r>
+            <w:r>
+              <w:rPr>
+                <w:rFonts w:ascii="Avenir Next LT Pro" w:hAnsi="Avenir Next LT Pro"/>
+              </w:rPr>
+              <w:t>Tipologia</w:t>
+            </w:r>
+            <w:proofErr w:type="spellEnd"/>
+            <w:r>
+              <w:rPr>
+                <w:rFonts w:ascii="Avenir Next LT Pro Light" w:hAnsi="Avenir Next LT Pro Light"/>
+              </w:rPr>
+              <w:t xml:space="preserve"> (</w:t>
+            </w:r>
+            <w:proofErr w:type="spellStart"/>
+            <w:r>
+              <w:rPr>
+                <w:rFonts w:ascii="Avenir Next LT Pro Light" w:hAnsi="Avenir Next LT Pro Light"/>
+              </w:rPr>
+              <w:t>int</w:t>
+            </w:r>
+            <w:proofErr w:type="spellEnd"/>
+            <w:r>
+              <w:rPr>
+                <w:rFonts w:ascii="Avenir Next LT Pro Light" w:hAnsi="Avenir Next LT Pro Light"/>
+              </w:rPr>
+              <w:t>): codice identificativo univoco dell</w:t>
+            </w:r>
+            <w:r>
+              <w:rPr>
+                <w:rFonts w:ascii="Avenir Next LT Pro Light" w:hAnsi="Avenir Next LT Pro Light"/>
+              </w:rPr>
+              <w:t>a tipologia</w:t>
+            </w:r>
+            <w:r>
+              <w:rPr>
+                <w:rFonts w:ascii="Avenir Next LT Pro Light" w:hAnsi="Avenir Next LT Pro Light"/>
+              </w:rPr>
+              <w:t xml:space="preserve"> </w:t>
+            </w:r>
+            <w:r>
+              <w:rPr>
+                <w:rFonts w:ascii="Avenir Next LT Pro Light" w:hAnsi="Avenir Next LT Pro Light"/>
+              </w:rPr>
+              <w:t>di</w:t>
+            </w:r>
+            <w:r>
+              <w:rPr>
+                <w:rFonts w:ascii="Avenir Next LT Pro Light" w:hAnsi="Avenir Next LT Pro Light"/>
+              </w:rPr>
+              <w:t xml:space="preserve"> progetto</w:t>
+            </w:r>
+          </w:p>
+          <w:p>
+            <w:pPr>
+              <w:pStyle w:val="Paragrafoelenco"/>
+              <w:numPr>
+                <w:ilvl w:val="0"/>
+                <w:numId w:val="7"/>
+              </w:numPr>
+              <w:ind w:left="357" w:hanging="357"/>
+              <w:rPr>
+                <w:rFonts w:ascii="Avenir Next LT Pro" w:hAnsi="Avenir Next LT Pro"/>
+              </w:rPr>
+            </w:pPr>
+            <w:r>
+              <w:rPr>
+                <w:rFonts w:ascii="Avenir Next LT Pro" w:hAnsi="Avenir Next LT Pro"/>
+              </w:rPr>
+              <w:t>tipoProgetto</w:t>
+            </w:r>
+            <w:r>
+              <w:rPr>
+                <w:rFonts w:ascii="Avenir Next LT Pro Light" w:hAnsi="Avenir Next LT Pro Light"/>
+              </w:rPr>
+              <w:t xml:space="preserve"> (String): </w:t>
+            </w:r>
+            <w:r>
+              <w:rPr>
+                <w:rFonts w:ascii="Avenir Next LT Pro Light" w:hAnsi="Avenir Next LT Pro Light"/>
+              </w:rPr>
+              <w:t xml:space="preserve">descrive la </w:t>
+            </w:r>
+            <w:r>
+              <w:rPr>
+                <w:rFonts w:ascii="Avenir Next LT Pro Light" w:hAnsi="Avenir Next LT Pro Light"/>
+              </w:rPr>
+              <w:t>tipologia</w:t>
+            </w:r>
+            <w:r>
+              <w:rPr>
+                <w:rFonts w:ascii="Avenir Next LT Pro Light" w:hAnsi="Avenir Next LT Pro Light"/>
+              </w:rPr>
+              <w:t xml:space="preserve"> al quale può far riferimento un progetto</w:t>
             </w:r>
           </w:p>
         </w:tc>
@@ -1941,51 +3067,81 @@
       <w:tr>
         <w:tc>
           <w:tcPr>
-            <w:tcW w:w="2127" w:type="dxa"/>
+            <w:tcW w:w="2332" w:type="dxa"/>
+            <w:gridSpan w:val="2"/>
             <w:tcBorders>
               <w:top w:val="single" w:sz="4" w:space="0" w:color="auto"/>
-            </w:tcBorders>
-          </w:tcPr>
-          <w:p>
-            <w:pPr>
-              <w:rPr>
-                <w:rFonts w:ascii="Avenir Next LT Pro Light" w:hAnsi="Avenir Next LT Pro Light"/>
-              </w:rPr>
-            </w:pPr>
-            <w:r>
-              <w:rPr>
-                <w:rFonts w:ascii="Avenir Next LT Pro Light" w:hAnsi="Avenir Next LT Pro Light"/>
-              </w:rPr>
-              <w:t>Ambiti</w:t>
-            </w:r>
-          </w:p>
-        </w:tc>
-        <w:tc>
-          <w:tcPr>
-            <w:tcW w:w="2835" w:type="dxa"/>
+              <w:bottom w:val="single" w:sz="4" w:space="0" w:color="auto"/>
+            </w:tcBorders>
+          </w:tcPr>
+          <w:p>
+            <w:pPr>
+              <w:rPr>
+                <w:rFonts w:ascii="Avenir Next LT Pro" w:hAnsi="Avenir Next LT Pro"/>
+              </w:rPr>
+            </w:pPr>
+            <w:r>
+              <w:rPr>
+                <w:rFonts w:ascii="Avenir Next LT Pro" w:hAnsi="Avenir Next LT Pro"/>
+              </w:rPr>
+              <w:t>ProgettoImpiegato</w:t>
+            </w:r>
+          </w:p>
+        </w:tc>
+        <w:tc>
+          <w:tcPr>
+            <w:tcW w:w="2790" w:type="dxa"/>
+            <w:gridSpan w:val="2"/>
             <w:tcBorders>
               <w:top w:val="single" w:sz="4" w:space="0" w:color="auto"/>
-            </w:tcBorders>
-          </w:tcPr>
-          <w:p>
-            <w:pPr>
-              <w:rPr>
-                <w:rFonts w:ascii="Avenir Next LT Pro Light" w:hAnsi="Avenir Next LT Pro Light"/>
-              </w:rPr>
-            </w:pPr>
-            <w:r>
-              <w:rPr>
-                <w:rFonts w:ascii="Avenir Next LT Pro Light" w:hAnsi="Avenir Next LT Pro Light"/>
-              </w:rPr>
-              <w:t>Questa classe descrive l’insieme degli ambiti al quale può riferirsi un progetto</w:t>
-            </w:r>
-          </w:p>
-        </w:tc>
-        <w:tc>
-          <w:tcPr>
-            <w:tcW w:w="5800" w:type="dxa"/>
+              <w:bottom w:val="single" w:sz="4" w:space="0" w:color="auto"/>
+            </w:tcBorders>
+          </w:tcPr>
+          <w:p>
+            <w:pPr>
+              <w:rPr>
+                <w:rFonts w:ascii="Avenir Next LT Pro Light" w:hAnsi="Avenir Next LT Pro Light"/>
+              </w:rPr>
+            </w:pPr>
+            <w:r>
+              <w:rPr>
+                <w:rFonts w:ascii="Avenir Next LT Pro Light" w:hAnsi="Avenir Next LT Pro Light"/>
+              </w:rPr>
+              <w:t>Questa classe</w:t>
+            </w:r>
+            <w:r>
+              <w:rPr>
+                <w:rFonts w:ascii="Avenir Next LT Pro Light" w:hAnsi="Avenir Next LT Pro Light"/>
+              </w:rPr>
+              <w:t xml:space="preserve"> </w:t>
+            </w:r>
+            <w:r>
+              <w:rPr>
+                <w:rFonts w:ascii="Avenir Next LT Pro Light" w:hAnsi="Avenir Next LT Pro Light"/>
+              </w:rPr>
+              <w:t>rappresenta il registro delle partecipazioni degli</w:t>
+            </w:r>
+            <w:r>
+              <w:rPr>
+                <w:rFonts w:ascii="Avenir Next LT Pro Light" w:hAnsi="Avenir Next LT Pro Light"/>
+              </w:rPr>
+              <w:t xml:space="preserve"> </w:t>
+            </w:r>
+            <w:r>
+              <w:rPr>
+                <w:rFonts w:ascii="Avenir Next LT Pro Light" w:hAnsi="Avenir Next LT Pro Light"/>
+              </w:rPr>
+              <w:t>impiegati ai progetti</w:t>
+            </w:r>
+          </w:p>
+        </w:tc>
+        <w:tc>
+          <w:tcPr>
+            <w:tcW w:w="5650" w:type="dxa"/>
+            <w:gridSpan w:val="2"/>
             <w:tcBorders>
               <w:top w:val="single" w:sz="4" w:space="0" w:color="auto"/>
+              <w:bottom w:val="single" w:sz="4" w:space="0" w:color="auto"/>
             </w:tcBorders>
           </w:tcPr>
           <w:p>
@@ -1993,7 +3149,7 @@
               <w:pStyle w:val="Paragrafoelenco"/>
               <w:numPr>
                 <w:ilvl w:val="0"/>
-                <w:numId w:val="8"/>
+                <w:numId w:val="9"/>
               </w:numPr>
               <w:ind w:left="357" w:hanging="357"/>
               <w:rPr>
@@ -2004,12 +3160,427 @@
               <w:rPr>
                 <w:rFonts w:ascii="Avenir Next LT Pro Light" w:hAnsi="Avenir Next LT Pro Light"/>
               </w:rPr>
-              <w:t>TipoAmbito: ambito al quale può far riferimento un progetto</w:t>
+              <w:t>Questa cl</w:t>
+            </w:r>
+            <w:r>
+              <w:rPr>
+                <w:rFonts w:ascii="Avenir Next LT Pro Light" w:hAnsi="Avenir Next LT Pro Light"/>
+              </w:rPr>
+              <w:t>asse non ha attributi propri</w:t>
+            </w:r>
+          </w:p>
+        </w:tc>
+      </w:tr>
+      <w:tr>
+        <w:tc>
+          <w:tcPr>
+            <w:tcW w:w="2332" w:type="dxa"/>
+            <w:gridSpan w:val="2"/>
+            <w:tcBorders>
+              <w:top w:val="single" w:sz="4" w:space="0" w:color="auto"/>
+              <w:bottom w:val="single" w:sz="4" w:space="0" w:color="auto"/>
+            </w:tcBorders>
+          </w:tcPr>
+          <w:p>
+            <w:pPr>
+              <w:rPr>
+                <w:rFonts w:ascii="Avenir Next LT Pro" w:hAnsi="Avenir Next LT Pro"/>
+              </w:rPr>
+            </w:pPr>
+            <w:r>
+              <w:rPr>
+                <w:rFonts w:ascii="Avenir Next LT Pro" w:hAnsi="Avenir Next LT Pro"/>
+              </w:rPr>
+              <w:t>ValutazioneRiunione</w:t>
+            </w:r>
+          </w:p>
+          <w:p>
+            <w:pPr>
+              <w:rPr>
+                <w:rFonts w:ascii="Avenir Next LT Pro" w:hAnsi="Avenir Next LT Pro"/>
+              </w:rPr>
+            </w:pPr>
+            <w:r>
+              <w:rPr>
+                <w:rFonts w:ascii="Avenir Next LT Pro" w:hAnsi="Avenir Next LT Pro"/>
+              </w:rPr>
+              <w:t>Impiegato</w:t>
+            </w:r>
+          </w:p>
+        </w:tc>
+        <w:tc>
+          <w:tcPr>
+            <w:tcW w:w="2790" w:type="dxa"/>
+            <w:gridSpan w:val="2"/>
+            <w:tcBorders>
+              <w:top w:val="single" w:sz="4" w:space="0" w:color="auto"/>
+              <w:bottom w:val="single" w:sz="4" w:space="0" w:color="auto"/>
+            </w:tcBorders>
+          </w:tcPr>
+          <w:p>
+            <w:pPr>
+              <w:rPr>
+                <w:rFonts w:ascii="Avenir Next LT Pro Light" w:hAnsi="Avenir Next LT Pro Light"/>
+              </w:rPr>
+            </w:pPr>
+            <w:r>
+              <w:rPr>
+                <w:rFonts w:ascii="Avenir Next LT Pro Light" w:hAnsi="Avenir Next LT Pro Light"/>
+              </w:rPr>
+              <w:t xml:space="preserve">Questa classe descrive le valutazioni effettuate </w:t>
+            </w:r>
+            <w:r>
+              <w:rPr>
+                <w:rFonts w:ascii="Avenir Next LT Pro Light" w:hAnsi="Avenir Next LT Pro Light"/>
+              </w:rPr>
+              <w:t xml:space="preserve">dai Project Manager dei progetti </w:t>
+            </w:r>
+            <w:r>
+              <w:rPr>
+                <w:rFonts w:ascii="Avenir Next LT Pro Light" w:hAnsi="Avenir Next LT Pro Light"/>
+              </w:rPr>
+              <w:t>sugli impiegati che partecipano a quest’ultim</w:t>
+            </w:r>
+            <w:r>
+              <w:rPr>
+                <w:rFonts w:ascii="Avenir Next LT Pro Light" w:hAnsi="Avenir Next LT Pro Light"/>
+              </w:rPr>
+              <w:t>i</w:t>
+            </w:r>
+          </w:p>
+        </w:tc>
+        <w:tc>
+          <w:tcPr>
+            <w:tcW w:w="5650" w:type="dxa"/>
+            <w:gridSpan w:val="2"/>
+            <w:tcBorders>
+              <w:top w:val="single" w:sz="4" w:space="0" w:color="auto"/>
+              <w:bottom w:val="single" w:sz="4" w:space="0" w:color="auto"/>
+            </w:tcBorders>
+          </w:tcPr>
+          <w:p>
+            <w:pPr>
+              <w:pStyle w:val="Paragrafoelenco"/>
+              <w:numPr>
+                <w:ilvl w:val="0"/>
+                <w:numId w:val="5"/>
+              </w:numPr>
+              <w:ind w:left="357" w:hanging="357"/>
+              <w:rPr>
+                <w:rFonts w:ascii="Avenir Next LT Pro" w:hAnsi="Avenir Next LT Pro"/>
+              </w:rPr>
+            </w:pPr>
+            <w:proofErr w:type="spellStart"/>
+            <w:r>
+              <w:rPr>
+                <w:rFonts w:ascii="Avenir Next LT Pro" w:hAnsi="Avenir Next LT Pro"/>
+              </w:rPr>
+              <w:t>idValutazione</w:t>
+            </w:r>
+            <w:proofErr w:type="spellEnd"/>
+            <w:r>
+              <w:rPr>
+                <w:rFonts w:ascii="Avenir Next LT Pro Light" w:hAnsi="Avenir Next LT Pro Light"/>
+              </w:rPr>
+              <w:t xml:space="preserve"> (</w:t>
+            </w:r>
+            <w:proofErr w:type="spellStart"/>
+            <w:r>
+              <w:rPr>
+                <w:rFonts w:ascii="Avenir Next LT Pro Light" w:hAnsi="Avenir Next LT Pro Light"/>
+              </w:rPr>
+              <w:t>int</w:t>
+            </w:r>
+            <w:proofErr w:type="spellEnd"/>
+            <w:r>
+              <w:rPr>
+                <w:rFonts w:ascii="Avenir Next LT Pro Light" w:hAnsi="Avenir Next LT Pro Light"/>
+              </w:rPr>
+              <w:t>): codice identificativo univoco della valutazione</w:t>
+            </w:r>
+          </w:p>
+          <w:p>
+            <w:pPr>
+              <w:pStyle w:val="Paragrafoelenco"/>
+              <w:numPr>
+                <w:ilvl w:val="0"/>
+                <w:numId w:val="5"/>
+              </w:numPr>
+              <w:ind w:left="357" w:hanging="357"/>
+              <w:rPr>
+                <w:rFonts w:ascii="Avenir Next LT Pro" w:hAnsi="Avenir Next LT Pro"/>
+              </w:rPr>
+            </w:pPr>
+            <w:r>
+              <w:rPr>
+                <w:rFonts w:ascii="Avenir Next LT Pro" w:hAnsi="Avenir Next LT Pro"/>
+              </w:rPr>
+              <w:t>Recensione</w:t>
+            </w:r>
+            <w:r>
+              <w:rPr>
+                <w:rFonts w:ascii="Avenir Next LT Pro Light" w:hAnsi="Avenir Next LT Pro Light"/>
+              </w:rPr>
+              <w:t xml:space="preserve"> (String, opzionale): testo della recensione scritta per la valutazione</w:t>
+            </w:r>
+          </w:p>
+          <w:p>
+            <w:pPr>
+              <w:pStyle w:val="Paragrafoelenco"/>
+              <w:numPr>
+                <w:ilvl w:val="0"/>
+                <w:numId w:val="5"/>
+              </w:numPr>
+              <w:ind w:left="357" w:hanging="357"/>
+              <w:rPr>
+                <w:rFonts w:ascii="Avenir Next LT Pro" w:hAnsi="Avenir Next LT Pro"/>
+              </w:rPr>
+            </w:pPr>
+            <w:r>
+              <w:rPr>
+                <w:rFonts w:ascii="Avenir Next LT Pro" w:hAnsi="Avenir Next LT Pro"/>
+              </w:rPr>
+              <w:t>Stelle</w:t>
+            </w:r>
+            <w:r>
+              <w:rPr>
+                <w:rFonts w:ascii="Avenir Next LT Pro Light" w:hAnsi="Avenir Next LT Pro Light"/>
+              </w:rPr>
+              <w:t xml:space="preserve"> (</w:t>
+            </w:r>
+            <w:proofErr w:type="spellStart"/>
+            <w:r>
+              <w:rPr>
+                <w:rFonts w:ascii="Avenir Next LT Pro Light" w:hAnsi="Avenir Next LT Pro Light"/>
+              </w:rPr>
+              <w:t>int</w:t>
+            </w:r>
+            <w:proofErr w:type="spellEnd"/>
+            <w:r>
+              <w:rPr>
+                <w:rFonts w:ascii="Avenir Next LT Pro Light" w:hAnsi="Avenir Next LT Pro Light"/>
+              </w:rPr>
+              <w:t>): stelle associate alla valutazione</w:t>
+            </w:r>
+          </w:p>
+          <w:p>
+            <w:pPr>
+              <w:pStyle w:val="Paragrafoelenco"/>
+              <w:numPr>
+                <w:ilvl w:val="0"/>
+                <w:numId w:val="7"/>
+              </w:numPr>
+              <w:ind w:left="357" w:hanging="357"/>
+              <w:rPr>
+                <w:rFonts w:ascii="Avenir Next LT Pro" w:hAnsi="Avenir Next LT Pro"/>
+              </w:rPr>
+            </w:pPr>
+            <w:proofErr w:type="spellStart"/>
+            <w:r>
+              <w:rPr>
+                <w:rFonts w:ascii="Avenir Next LT Pro" w:hAnsi="Avenir Next LT Pro"/>
+              </w:rPr>
+              <w:t>DataValutazione</w:t>
+            </w:r>
+            <w:proofErr w:type="spellEnd"/>
+            <w:r>
+              <w:rPr>
+                <w:rFonts w:ascii="Avenir Next LT Pro Light" w:hAnsi="Avenir Next LT Pro Light"/>
+              </w:rPr>
+              <w:t xml:space="preserve"> (Date): data in cui è effettuata la valutazione</w:t>
+            </w:r>
+          </w:p>
+        </w:tc>
+      </w:tr>
+      <w:tr>
+        <w:tc>
+          <w:tcPr>
+            <w:tcW w:w="2332" w:type="dxa"/>
+            <w:gridSpan w:val="2"/>
+            <w:tcBorders>
+              <w:top w:val="single" w:sz="4" w:space="0" w:color="auto"/>
+              <w:bottom w:val="single" w:sz="4" w:space="0" w:color="auto"/>
+            </w:tcBorders>
+          </w:tcPr>
+          <w:p>
+            <w:pPr>
+              <w:rPr>
+                <w:rFonts w:ascii="Avenir Next LT Pro" w:hAnsi="Avenir Next LT Pro"/>
+              </w:rPr>
+            </w:pPr>
+            <w:r>
+              <w:rPr>
+                <w:rFonts w:ascii="Avenir Next LT Pro" w:hAnsi="Avenir Next LT Pro"/>
+              </w:rPr>
+              <w:t>Ruolo</w:t>
+            </w:r>
+          </w:p>
+        </w:tc>
+        <w:tc>
+          <w:tcPr>
+            <w:tcW w:w="2790" w:type="dxa"/>
+            <w:gridSpan w:val="2"/>
+            <w:tcBorders>
+              <w:top w:val="single" w:sz="4" w:space="0" w:color="auto"/>
+              <w:bottom w:val="single" w:sz="4" w:space="0" w:color="auto"/>
+            </w:tcBorders>
+          </w:tcPr>
+          <w:p>
+            <w:pPr>
+              <w:rPr>
+                <w:rFonts w:ascii="Avenir Next LT Pro Light" w:hAnsi="Avenir Next LT Pro Light"/>
+              </w:rPr>
+            </w:pPr>
+            <w:r>
+              <w:rPr>
+                <w:rFonts w:ascii="Avenir Next LT Pro Light" w:hAnsi="Avenir Next LT Pro Light"/>
+              </w:rPr>
+              <w:t>Questa classe descrive l’insieme de</w:t>
+            </w:r>
+            <w:r>
+              <w:rPr>
+                <w:rFonts w:ascii="Avenir Next LT Pro Light" w:hAnsi="Avenir Next LT Pro Light"/>
+              </w:rPr>
+              <w:t>i ruoli che può ricoprire un impiegato in un progetto</w:t>
+            </w:r>
+          </w:p>
+        </w:tc>
+        <w:tc>
+          <w:tcPr>
+            <w:tcW w:w="5650" w:type="dxa"/>
+            <w:gridSpan w:val="2"/>
+            <w:tcBorders>
+              <w:top w:val="single" w:sz="4" w:space="0" w:color="auto"/>
+              <w:bottom w:val="single" w:sz="4" w:space="0" w:color="auto"/>
+            </w:tcBorders>
+          </w:tcPr>
+          <w:p>
+            <w:pPr>
+              <w:pStyle w:val="Paragrafoelenco"/>
+              <w:numPr>
+                <w:ilvl w:val="0"/>
+                <w:numId w:val="7"/>
+              </w:numPr>
+              <w:spacing w:after="160" w:line="259" w:lineRule="auto"/>
+              <w:ind w:left="357" w:hanging="357"/>
+              <w:rPr>
+                <w:rFonts w:ascii="Avenir Next LT Pro Light" w:hAnsi="Avenir Next LT Pro Light"/>
+              </w:rPr>
+            </w:pPr>
+            <w:proofErr w:type="spellStart"/>
+            <w:r>
+              <w:rPr>
+                <w:rFonts w:ascii="Avenir Next LT Pro" w:hAnsi="Avenir Next LT Pro"/>
+              </w:rPr>
+              <w:t>id</w:t>
+            </w:r>
+            <w:r>
+              <w:rPr>
+                <w:rFonts w:ascii="Avenir Next LT Pro" w:hAnsi="Avenir Next LT Pro"/>
+              </w:rPr>
+              <w:t>Ruolo</w:t>
+            </w:r>
+            <w:proofErr w:type="spellEnd"/>
+            <w:r>
+              <w:rPr>
+                <w:rFonts w:ascii="Avenir Next LT Pro Light" w:hAnsi="Avenir Next LT Pro Light"/>
+              </w:rPr>
+              <w:t xml:space="preserve"> (</w:t>
+            </w:r>
+            <w:proofErr w:type="spellStart"/>
+            <w:r>
+              <w:rPr>
+                <w:rFonts w:ascii="Avenir Next LT Pro Light" w:hAnsi="Avenir Next LT Pro Light"/>
+              </w:rPr>
+              <w:t>int</w:t>
+            </w:r>
+            <w:proofErr w:type="spellEnd"/>
+            <w:r>
+              <w:rPr>
+                <w:rFonts w:ascii="Avenir Next LT Pro Light" w:hAnsi="Avenir Next LT Pro Light"/>
+              </w:rPr>
+              <w:t xml:space="preserve">): </w:t>
+            </w:r>
+            <w:r>
+              <w:rPr>
+                <w:rFonts w:ascii="Avenir Next LT Pro Light" w:hAnsi="Avenir Next LT Pro Light"/>
+              </w:rPr>
+              <w:t xml:space="preserve">codice identificativo univoco </w:t>
+            </w:r>
+            <w:r>
+              <w:rPr>
+                <w:rFonts w:ascii="Avenir Next LT Pro Light" w:hAnsi="Avenir Next LT Pro Light"/>
+              </w:rPr>
+              <w:t>del ruolo</w:t>
+            </w:r>
+          </w:p>
+          <w:p>
+            <w:pPr>
+              <w:pStyle w:val="Paragrafoelenco"/>
+              <w:numPr>
+                <w:ilvl w:val="0"/>
+                <w:numId w:val="5"/>
+              </w:numPr>
+              <w:ind w:left="357" w:hanging="357"/>
+              <w:rPr>
+                <w:rFonts w:ascii="Avenir Next LT Pro" w:hAnsi="Avenir Next LT Pro"/>
+              </w:rPr>
+            </w:pPr>
+            <w:proofErr w:type="spellStart"/>
+            <w:r>
+              <w:rPr>
+                <w:rFonts w:ascii="Avenir Next LT Pro" w:hAnsi="Avenir Next LT Pro"/>
+              </w:rPr>
+              <w:t>tipo</w:t>
+            </w:r>
+            <w:r>
+              <w:rPr>
+                <w:rFonts w:ascii="Avenir Next LT Pro" w:hAnsi="Avenir Next LT Pro"/>
+              </w:rPr>
+              <w:t>Ruolo</w:t>
+            </w:r>
+            <w:proofErr w:type="spellEnd"/>
+            <w:r>
+              <w:rPr>
+                <w:rFonts w:ascii="Avenir Next LT Pro Light" w:hAnsi="Avenir Next LT Pro Light"/>
+              </w:rPr>
+              <w:t xml:space="preserve"> (String): </w:t>
+            </w:r>
+            <w:r>
+              <w:rPr>
+                <w:rFonts w:ascii="Avenir Next LT Pro Light" w:hAnsi="Avenir Next LT Pro Light"/>
+              </w:rPr>
+              <w:t xml:space="preserve">descrive il ruolo che </w:t>
+            </w:r>
+            <w:r>
+              <w:rPr>
+                <w:rFonts w:ascii="Avenir Next LT Pro Light" w:hAnsi="Avenir Next LT Pro Light"/>
+              </w:rPr>
+              <w:t>può ricoprire un impiegato in un progetto</w:t>
             </w:r>
           </w:p>
         </w:tc>
       </w:tr>
     </w:tbl>
+    <w:p>
+      <w:pPr>
+        <w:rPr>
+          <w:rFonts w:ascii="Avenir Next LT Pro" w:hAnsi="Avenir Next LT Pro"/>
+          <w:b/>
+          <w:bCs/>
+        </w:rPr>
+      </w:pPr>
+      <w:r>
+        <w:rPr>
+          <w:rFonts w:ascii="Avenir Next LT Pro" w:hAnsi="Avenir Next LT Pro"/>
+          <w:b/>
+          <w:bCs/>
+          <w:sz w:val="36"/>
+          <w:szCs w:val="36"/>
+        </w:rPr>
+        <w:br w:type="page"/>
+      </w:r>
+    </w:p>
     <w:p>
       <w:pPr>
         <w:spacing w:before="360" w:after="120"/>
@@ -2029,6 +3600,7 @@
           <w:sz w:val="36"/>
           <w:szCs w:val="36"/>
         </w:rPr>
+        <w:lastRenderedPageBreak/>
         <w:t>Enumerazioni</w:t>
       </w:r>
     </w:p>
@@ -2051,16 +3623,17 @@
         <w:tblLook w:val="04A0" w:firstRow="1" w:lastRow="0" w:firstColumn="1" w:lastColumn="0" w:noHBand="0" w:noVBand="1"/>
       </w:tblPr>
       <w:tblGrid>
-        <w:gridCol w:w="1577"/>
-        <w:gridCol w:w="3994"/>
-        <w:gridCol w:w="2257"/>
-        <w:gridCol w:w="2804"/>
+        <w:gridCol w:w="2268"/>
+        <w:gridCol w:w="2835"/>
+        <w:gridCol w:w="2764"/>
+        <w:gridCol w:w="70"/>
+        <w:gridCol w:w="2695"/>
         <w:gridCol w:w="140"/>
       </w:tblGrid>
       <w:tr>
         <w:tc>
           <w:tcPr>
-            <w:tcW w:w="1532" w:type="dxa"/>
+            <w:tcW w:w="2268" w:type="dxa"/>
             <w:tcBorders>
               <w:top w:val="single" w:sz="12" w:space="0" w:color="auto"/>
               <w:bottom w:val="single" w:sz="12" w:space="0" w:color="auto"/>
@@ -2071,100 +3644,92 @@
             <w:pPr>
               <w:jc w:val="center"/>
               <w:rPr>
-                <w:rFonts w:ascii="Avenir Next LT Pro Light" w:hAnsi="Avenir Next LT Pro Light"/>
-              </w:rPr>
-            </w:pPr>
-            <w:r>
+                <w:rFonts w:ascii="Avenir Next LT Pro" w:hAnsi="Avenir Next LT Pro"/>
+              </w:rPr>
+            </w:pPr>
+            <w:r>
+              <w:rPr>
+                <w:rFonts w:ascii="Avenir Next LT Pro" w:hAnsi="Avenir Next LT Pro"/>
+              </w:rPr>
+              <w:t>Nome</w:t>
+            </w:r>
+          </w:p>
+        </w:tc>
+        <w:tc>
+          <w:tcPr>
+            <w:tcW w:w="2835" w:type="dxa"/>
+            <w:tcBorders>
+              <w:top w:val="single" w:sz="12" w:space="0" w:color="auto"/>
+              <w:bottom w:val="single" w:sz="12" w:space="0" w:color="auto"/>
+            </w:tcBorders>
+            <w:vAlign w:val="center"/>
+          </w:tcPr>
+          <w:p>
+            <w:pPr>
+              <w:jc w:val="center"/>
+              <w:rPr>
+                <w:rFonts w:ascii="Avenir Next LT Pro" w:hAnsi="Avenir Next LT Pro"/>
+              </w:rPr>
+            </w:pPr>
+            <w:r>
+              <w:rPr>
+                <w:rFonts w:ascii="Avenir Next LT Pro" w:hAnsi="Avenir Next LT Pro"/>
+              </w:rPr>
+              <w:t>Descrizione</w:t>
+            </w:r>
+          </w:p>
+        </w:tc>
+        <w:tc>
+          <w:tcPr>
+            <w:tcW w:w="5529" w:type="dxa"/>
+            <w:gridSpan w:val="3"/>
+            <w:tcBorders>
+              <w:top w:val="single" w:sz="12" w:space="0" w:color="auto"/>
+              <w:bottom w:val="single" w:sz="12" w:space="0" w:color="auto"/>
+            </w:tcBorders>
+            <w:vAlign w:val="center"/>
+          </w:tcPr>
+          <w:p>
+            <w:pPr>
+              <w:pStyle w:val="Paragrafoelenco"/>
+              <w:ind w:left="357"/>
+              <w:jc w:val="center"/>
+              <w:rPr>
+                <w:rFonts w:ascii="Avenir Next LT Pro" w:hAnsi="Avenir Next LT Pro"/>
+              </w:rPr>
+            </w:pPr>
+            <w:r>
+              <w:rPr>
+                <w:rFonts w:ascii="Avenir Next LT Pro" w:hAnsi="Avenir Next LT Pro"/>
+              </w:rPr>
+              <w:t>Insieme dei v</w:t>
+            </w:r>
+            <w:r>
+              <w:rPr>
+                <w:rFonts w:ascii="Avenir Next LT Pro" w:hAnsi="Avenir Next LT Pro"/>
+              </w:rPr>
+              <w:t>alori</w:t>
+            </w:r>
+          </w:p>
+        </w:tc>
+        <w:tc>
+          <w:tcPr>
+            <w:tcW w:w="140" w:type="dxa"/>
+            <w:tcBorders>
+              <w:top w:val="single" w:sz="12" w:space="0" w:color="auto"/>
+              <w:bottom w:val="single" w:sz="12" w:space="0" w:color="auto"/>
+            </w:tcBorders>
+          </w:tcPr>
+          <w:p>
+            <w:pPr>
+              <w:pStyle w:val="Paragrafoelenco"/>
+              <w:ind w:left="357"/>
+              <w:jc w:val="center"/>
               <w:rPr>
                 <w:rFonts w:ascii="Avenir Next LT Pro Light" w:hAnsi="Avenir Next LT Pro Light"/>
                 <w:b/>
                 <w:bCs/>
               </w:rPr>
-              <w:t>Nome</w:t>
-            </w:r>
-          </w:p>
-        </w:tc>
-        <w:tc>
-          <w:tcPr>
-            <w:tcW w:w="4013" w:type="dxa"/>
-            <w:tcBorders>
-              <w:top w:val="single" w:sz="12" w:space="0" w:color="auto"/>
-              <w:bottom w:val="single" w:sz="12" w:space="0" w:color="auto"/>
-            </w:tcBorders>
-            <w:vAlign w:val="center"/>
-          </w:tcPr>
-          <w:p>
-            <w:pPr>
-              <w:jc w:val="center"/>
-              <w:rPr>
-                <w:rFonts w:ascii="Avenir Next LT Pro Light" w:hAnsi="Avenir Next LT Pro Light"/>
-              </w:rPr>
-            </w:pPr>
-            <w:r>
-              <w:rPr>
-                <w:rFonts w:ascii="Avenir Next LT Pro Light" w:hAnsi="Avenir Next LT Pro Light"/>
-                <w:b/>
-                <w:bCs/>
-              </w:rPr>
-              <w:t>Descrizione</w:t>
-            </w:r>
-          </w:p>
-        </w:tc>
-        <w:tc>
-          <w:tcPr>
-            <w:tcW w:w="5087" w:type="dxa"/>
-            <w:gridSpan w:val="2"/>
-            <w:tcBorders>
-              <w:top w:val="single" w:sz="12" w:space="0" w:color="auto"/>
-              <w:bottom w:val="single" w:sz="12" w:space="0" w:color="auto"/>
-            </w:tcBorders>
-            <w:vAlign w:val="center"/>
-          </w:tcPr>
-          <w:p>
-            <w:pPr>
-              <w:pStyle w:val="Paragrafoelenco"/>
-              <w:ind w:left="357"/>
-              <w:jc w:val="center"/>
-              <w:rPr>
-                <w:rFonts w:ascii="Avenir Next LT Pro Light" w:hAnsi="Avenir Next LT Pro Light"/>
-              </w:rPr>
-            </w:pPr>
-            <w:r>
-              <w:rPr>
-                <w:rFonts w:ascii="Avenir Next LT Pro Light" w:hAnsi="Avenir Next LT Pro Light"/>
-                <w:b/>
-                <w:bCs/>
-              </w:rPr>
-              <w:t>Insieme dei v</w:t>
-            </w:r>
-            <w:r>
-              <w:rPr>
-                <w:rFonts w:ascii="Avenir Next LT Pro Light" w:hAnsi="Avenir Next LT Pro Light"/>
-                <w:b/>
-                <w:bCs/>
-              </w:rPr>
-              <w:t>alori</w:t>
-            </w:r>
-          </w:p>
-        </w:tc>
-        <w:tc>
-          <w:tcPr>
-            <w:tcW w:w="140" w:type="dxa"/>
-            <w:tcBorders>
-              <w:top w:val="single" w:sz="12" w:space="0" w:color="auto"/>
-              <w:bottom w:val="single" w:sz="12" w:space="0" w:color="auto"/>
-            </w:tcBorders>
-          </w:tcPr>
-          <w:p>
-            <w:pPr>
-              <w:pStyle w:val="Paragrafoelenco"/>
-              <w:ind w:left="357"/>
-              <w:jc w:val="center"/>
-              <w:rPr>
-                <w:rFonts w:ascii="Avenir Next LT Pro Light" w:hAnsi="Avenir Next LT Pro Light"/>
-                <w:b/>
-                <w:bCs/>
-              </w:rPr>
             </w:pPr>
           </w:p>
         </w:tc>
@@ -2172,7 +3737,7 @@
       <w:tr>
         <w:tc>
           <w:tcPr>
-            <w:tcW w:w="1532" w:type="dxa"/>
+            <w:tcW w:w="2268" w:type="dxa"/>
             <w:tcBorders>
               <w:top w:val="single" w:sz="12" w:space="0" w:color="auto"/>
               <w:bottom w:val="single" w:sz="4" w:space="0" w:color="auto"/>
@@ -2182,18 +3747,18 @@
             <w:pPr>
               <w:jc w:val="both"/>
               <w:rPr>
-                <w:rFonts w:ascii="Avenir Next LT Pro Light" w:hAnsi="Avenir Next LT Pro Light"/>
-              </w:rPr>
-            </w:pPr>
-            <w:r>
-              <w:rPr>
-                <w:rFonts w:ascii="Avenir Next LT Pro Light" w:hAnsi="Avenir Next LT Pro Light"/>
+                <w:rFonts w:ascii="Avenir Next LT Pro" w:hAnsi="Avenir Next LT Pro"/>
+              </w:rPr>
+            </w:pPr>
+            <w:r>
+              <w:rPr>
+                <w:rFonts w:ascii="Avenir Next LT Pro" w:hAnsi="Avenir Next LT Pro"/>
               </w:rPr>
               <w:t>enumT</w:t>
             </w:r>
             <w:r>
               <w:rPr>
-                <w:rFonts w:ascii="Avenir Next LT Pro Light" w:hAnsi="Avenir Next LT Pro Light"/>
+                <w:rFonts w:ascii="Avenir Next LT Pro" w:hAnsi="Avenir Next LT Pro"/>
               </w:rPr>
               <w:t>ipoSkill</w:t>
             </w:r>
@@ -2201,7 +3766,7 @@
         </w:tc>
         <w:tc>
           <w:tcPr>
-            <w:tcW w:w="4013" w:type="dxa"/>
+            <w:tcW w:w="2835" w:type="dxa"/>
             <w:tcBorders>
               <w:top w:val="single" w:sz="12" w:space="0" w:color="auto"/>
               <w:bottom w:val="single" w:sz="4" w:space="0" w:color="auto"/>
@@ -2224,7 +3789,8 @@
         </w:tc>
         <w:tc>
           <w:tcPr>
-            <w:tcW w:w="2266" w:type="dxa"/>
+            <w:tcW w:w="2834" w:type="dxa"/>
+            <w:gridSpan w:val="2"/>
             <w:tcBorders>
               <w:top w:val="single" w:sz="12" w:space="0" w:color="auto"/>
               <w:bottom w:val="single" w:sz="4" w:space="0" w:color="auto"/>
@@ -2253,7 +3819,7 @@
         </w:tc>
         <w:tc>
           <w:tcPr>
-            <w:tcW w:w="2961" w:type="dxa"/>
+            <w:tcW w:w="2835" w:type="dxa"/>
             <w:gridSpan w:val="2"/>
             <w:tcBorders>
               <w:top w:val="single" w:sz="12" w:space="0" w:color="auto"/>
@@ -2285,7 +3851,7 @@
       <w:tr>
         <w:tc>
           <w:tcPr>
-            <w:tcW w:w="1532" w:type="dxa"/>
+            <w:tcW w:w="2268" w:type="dxa"/>
             <w:tcBorders>
               <w:top w:val="single" w:sz="4" w:space="0" w:color="auto"/>
               <w:bottom w:val="single" w:sz="4" w:space="0" w:color="auto"/>
@@ -2295,18 +3861,18 @@
             <w:pPr>
               <w:jc w:val="both"/>
               <w:rPr>
-                <w:rFonts w:ascii="Avenir Next LT Pro Light" w:hAnsi="Avenir Next LT Pro Light"/>
-              </w:rPr>
-            </w:pPr>
-            <w:r>
-              <w:rPr>
-                <w:rFonts w:ascii="Avenir Next LT Pro Light" w:hAnsi="Avenir Next LT Pro Light"/>
+                <w:rFonts w:ascii="Avenir Next LT Pro" w:hAnsi="Avenir Next LT Pro"/>
+              </w:rPr>
+            </w:pPr>
+            <w:r>
+              <w:rPr>
+                <w:rFonts w:ascii="Avenir Next LT Pro" w:hAnsi="Avenir Next LT Pro"/>
               </w:rPr>
               <w:t>enum</w:t>
             </w:r>
             <w:r>
               <w:rPr>
-                <w:rFonts w:ascii="Avenir Next LT Pro Light" w:hAnsi="Avenir Next LT Pro Light"/>
+                <w:rFonts w:ascii="Avenir Next LT Pro" w:hAnsi="Avenir Next LT Pro"/>
               </w:rPr>
               <w:t>Presenza</w:t>
             </w:r>
@@ -2314,7 +3880,7 @@
         </w:tc>
         <w:tc>
           <w:tcPr>
-            <w:tcW w:w="4013" w:type="dxa"/>
+            <w:tcW w:w="2835" w:type="dxa"/>
             <w:tcBorders>
               <w:top w:val="single" w:sz="4" w:space="0" w:color="auto"/>
               <w:bottom w:val="single" w:sz="4" w:space="0" w:color="auto"/>
@@ -2343,7 +3909,8 @@
         </w:tc>
         <w:tc>
           <w:tcPr>
-            <w:tcW w:w="2266" w:type="dxa"/>
+            <w:tcW w:w="2834" w:type="dxa"/>
+            <w:gridSpan w:val="2"/>
             <w:tcBorders>
               <w:top w:val="single" w:sz="4" w:space="0" w:color="auto"/>
               <w:bottom w:val="single" w:sz="4" w:space="0" w:color="auto"/>
@@ -2392,7 +3959,7 @@
         </w:tc>
         <w:tc>
           <w:tcPr>
-            <w:tcW w:w="2961" w:type="dxa"/>
+            <w:tcW w:w="2835" w:type="dxa"/>
             <w:gridSpan w:val="2"/>
             <w:tcBorders>
               <w:top w:val="single" w:sz="4" w:space="0" w:color="auto"/>
@@ -2424,7 +3991,7 @@
       <w:tr>
         <w:tc>
           <w:tcPr>
-            <w:tcW w:w="1532" w:type="dxa"/>
+            <w:tcW w:w="2268" w:type="dxa"/>
             <w:tcBorders>
               <w:top w:val="single" w:sz="4" w:space="0" w:color="auto"/>
             </w:tcBorders>
@@ -2433,12 +4000,12 @@
             <w:pPr>
               <w:jc w:val="both"/>
               <w:rPr>
-                <w:rFonts w:ascii="Avenir Next LT Pro Light" w:hAnsi="Avenir Next LT Pro Light"/>
-              </w:rPr>
-            </w:pPr>
-            <w:r>
-              <w:rPr>
-                <w:rFonts w:ascii="Avenir Next LT Pro Light" w:hAnsi="Avenir Next LT Pro Light"/>
+                <w:rFonts w:ascii="Avenir Next LT Pro" w:hAnsi="Avenir Next LT Pro"/>
+              </w:rPr>
+            </w:pPr>
+            <w:r>
+              <w:rPr>
+                <w:rFonts w:ascii="Avenir Next LT Pro" w:hAnsi="Avenir Next LT Pro"/>
               </w:rPr>
               <w:t>enumGenere</w:t>
             </w:r>
@@ -2446,7 +4013,7 @@
         </w:tc>
         <w:tc>
           <w:tcPr>
-            <w:tcW w:w="4013" w:type="dxa"/>
+            <w:tcW w:w="2835" w:type="dxa"/>
             <w:tcBorders>
               <w:top w:val="single" w:sz="4" w:space="0" w:color="auto"/>
             </w:tcBorders>
@@ -2468,7 +4035,7 @@
         </w:tc>
         <w:tc>
           <w:tcPr>
-            <w:tcW w:w="2266" w:type="dxa"/>
+            <w:tcW w:w="2764" w:type="dxa"/>
             <w:tcBorders>
               <w:top w:val="single" w:sz="4" w:space="0" w:color="auto"/>
             </w:tcBorders>
@@ -2496,8 +4063,8 @@
         </w:tc>
         <w:tc>
           <w:tcPr>
-            <w:tcW w:w="2961" w:type="dxa"/>
-            <w:gridSpan w:val="2"/>
+            <w:tcW w:w="2905" w:type="dxa"/>
+            <w:gridSpan w:val="3"/>
             <w:tcBorders>
               <w:top w:val="single" w:sz="4" w:space="0" w:color="auto"/>
             </w:tcBorders>
@@ -2885,6 +4452,119 @@
     </w:lvl>
   </w:abstractNum>
   <w:abstractNum w:abstractNumId="3" w15:restartNumberingAfterBreak="0">
+    <w:nsid w:val="2C5E4DEB"/>
+    <w:multiLevelType w:val="hybridMultilevel"/>
+    <w:tmpl w:val="CD68B402"/>
+    <w:lvl w:ilvl="0" w:tplc="11869EFA">
+      <w:start w:val="1"/>
+      <w:numFmt w:val="bullet"/>
+      <w:lvlText w:val=""/>
+      <w:lvlJc w:val="left"/>
+      <w:pPr>
+        <w:ind w:left="720" w:hanging="360"/>
+      </w:pPr>
+      <w:rPr>
+        <w:rFonts w:ascii="Symbol" w:hAnsi="Symbol" w:hint="default"/>
+      </w:rPr>
+    </w:lvl>
+    <w:lvl w:ilvl="1" w:tplc="04100003" w:tentative="1">
+      <w:start w:val="1"/>
+      <w:numFmt w:val="bullet"/>
+      <w:lvlText w:val="o"/>
+      <w:lvlJc w:val="left"/>
+      <w:pPr>
+        <w:ind w:left="1440" w:hanging="360"/>
+      </w:pPr>
+      <w:rPr>
+        <w:rFonts w:ascii="Courier New" w:hAnsi="Courier New" w:cs="Courier New" w:hint="default"/>
+      </w:rPr>
+    </w:lvl>
+    <w:lvl w:ilvl="2" w:tplc="04100005" w:tentative="1">
+      <w:start w:val="1"/>
+      <w:numFmt w:val="bullet"/>
+      <w:lvlText w:val=""/>
+      <w:lvlJc w:val="left"/>
+      <w:pPr>
+        <w:ind w:left="2160" w:hanging="360"/>
+      </w:pPr>
+      <w:rPr>
+        <w:rFonts w:ascii="Wingdings" w:hAnsi="Wingdings" w:hint="default"/>
+      </w:rPr>
+    </w:lvl>
+    <w:lvl w:ilvl="3" w:tplc="04100001" w:tentative="1">
+      <w:start w:val="1"/>
+      <w:numFmt w:val="bullet"/>
+      <w:lvlText w:val=""/>
+      <w:lvlJc w:val="left"/>
+      <w:pPr>
+        <w:ind w:left="2880" w:hanging="360"/>
+      </w:pPr>
+      <w:rPr>
+        <w:rFonts w:ascii="Symbol" w:hAnsi="Symbol" w:hint="default"/>
+      </w:rPr>
+    </w:lvl>
+    <w:lvl w:ilvl="4" w:tplc="04100003" w:tentative="1">
+      <w:start w:val="1"/>
+      <w:numFmt w:val="bullet"/>
+      <w:lvlText w:val="o"/>
+      <w:lvlJc w:val="left"/>
+      <w:pPr>
+        <w:ind w:left="3600" w:hanging="360"/>
+      </w:pPr>
+      <w:rPr>
+        <w:rFonts w:ascii="Courier New" w:hAnsi="Courier New" w:cs="Courier New" w:hint="default"/>
+      </w:rPr>
+    </w:lvl>
+    <w:lvl w:ilvl="5" w:tplc="04100005" w:tentative="1">
+      <w:start w:val="1"/>
+      <w:numFmt w:val="bullet"/>
+      <w:lvlText w:val=""/>
+      <w:lvlJc w:val="left"/>
+      <w:pPr>
+        <w:ind w:left="4320" w:hanging="360"/>
+      </w:pPr>
+      <w:rPr>
+        <w:rFonts w:ascii="Wingdings" w:hAnsi="Wingdings" w:hint="default"/>
+      </w:rPr>
+    </w:lvl>
+    <w:lvl w:ilvl="6" w:tplc="04100001" w:tentative="1">
+      <w:start w:val="1"/>
+      <w:numFmt w:val="bullet"/>
+      <w:lvlText w:val=""/>
+      <w:lvlJc w:val="left"/>
+      <w:pPr>
+        <w:ind w:left="5040" w:hanging="360"/>
+      </w:pPr>
+      <w:rPr>
+        <w:rFonts w:ascii="Symbol" w:hAnsi="Symbol" w:hint="default"/>
+      </w:rPr>
+    </w:lvl>
+    <w:lvl w:ilvl="7" w:tplc="04100003" w:tentative="1">
+      <w:start w:val="1"/>
+      <w:numFmt w:val="bullet"/>
+      <w:lvlText w:val="o"/>
+      <w:lvlJc w:val="left"/>
+      <w:pPr>
+        <w:ind w:left="5760" w:hanging="360"/>
+      </w:pPr>
+      <w:rPr>
+        <w:rFonts w:ascii="Courier New" w:hAnsi="Courier New" w:cs="Courier New" w:hint="default"/>
+      </w:rPr>
+    </w:lvl>
+    <w:lvl w:ilvl="8" w:tplc="04100005" w:tentative="1">
+      <w:start w:val="1"/>
+      <w:numFmt w:val="bullet"/>
+      <w:lvlText w:val=""/>
+      <w:lvlJc w:val="left"/>
+      <w:pPr>
+        <w:ind w:left="6480" w:hanging="360"/>
+      </w:pPr>
+      <w:rPr>
+        <w:rFonts w:ascii="Wingdings" w:hAnsi="Wingdings" w:hint="default"/>
+      </w:rPr>
+    </w:lvl>
+  </w:abstractNum>
+  <w:abstractNum w:abstractNumId="4" w15:restartNumberingAfterBreak="0">
     <w:nsid w:val="31BD5C17"/>
     <w:multiLevelType w:val="hybridMultilevel"/>
     <w:tmpl w:val="5C64E9D2"/>
@@ -2997,7 +4677,7 @@
       </w:rPr>
     </w:lvl>
   </w:abstractNum>
-  <w:abstractNum w:abstractNumId="4" w15:restartNumberingAfterBreak="0">
+  <w:abstractNum w:abstractNumId="5" w15:restartNumberingAfterBreak="0">
     <w:nsid w:val="470A0417"/>
     <w:multiLevelType w:val="hybridMultilevel"/>
     <w:tmpl w:val="3EBC2158"/>
@@ -3110,7 +4790,7 @@
       </w:rPr>
     </w:lvl>
   </w:abstractNum>
-  <w:abstractNum w:abstractNumId="5" w15:restartNumberingAfterBreak="0">
+  <w:abstractNum w:abstractNumId="6" w15:restartNumberingAfterBreak="0">
     <w:nsid w:val="5B08109E"/>
     <w:multiLevelType w:val="hybridMultilevel"/>
     <w:tmpl w:val="E8523AF6"/>
@@ -3223,7 +4903,7 @@
       </w:rPr>
     </w:lvl>
   </w:abstractNum>
-  <w:abstractNum w:abstractNumId="6" w15:restartNumberingAfterBreak="0">
+  <w:abstractNum w:abstractNumId="7" w15:restartNumberingAfterBreak="0">
     <w:nsid w:val="60A31285"/>
     <w:multiLevelType w:val="hybridMultilevel"/>
     <w:tmpl w:val="45EA9704"/>
@@ -3336,7 +5016,7 @@
       </w:rPr>
     </w:lvl>
   </w:abstractNum>
-  <w:abstractNum w:abstractNumId="7" w15:restartNumberingAfterBreak="0">
+  <w:abstractNum w:abstractNumId="8" w15:restartNumberingAfterBreak="0">
     <w:nsid w:val="64527557"/>
     <w:multiLevelType w:val="hybridMultilevel"/>
     <w:tmpl w:val="AA167ECE"/>
@@ -3450,13 +5130,13 @@
     </w:lvl>
   </w:abstractNum>
   <w:num w:numId="1">
-    <w:abstractNumId w:val="4"/>
+    <w:abstractNumId w:val="5"/>
   </w:num>
   <w:num w:numId="2">
-    <w:abstractNumId w:val="7"/>
+    <w:abstractNumId w:val="8"/>
   </w:num>
   <w:num w:numId="3">
-    <w:abstractNumId w:val="3"/>
+    <w:abstractNumId w:val="4"/>
   </w:num>
   <w:num w:numId="4">
     <w:abstractNumId w:val="2"/>
@@ -3468,10 +5148,13 @@
     <w:abstractNumId w:val="1"/>
   </w:num>
   <w:num w:numId="7">
+    <w:abstractNumId w:val="7"/>
+  </w:num>
+  <w:num w:numId="8">
     <w:abstractNumId w:val="6"/>
   </w:num>
-  <w:num w:numId="8">
-    <w:abstractNumId w:val="5"/>
+  <w:num w:numId="9">
+    <w:abstractNumId w:val="3"/>
   </w:num>
 </w:numbering>
 </file>

</xml_diff>